<commit_message>
Added v2 of the apk and made advancements to the 6th report
</commit_message>
<xml_diff>
--- a/reports/stage6/G_03_stage6.docx
+++ b/reports/stage6/G_03_stage6.docx
@@ -62,19 +62,39 @@
           <w:b/>
           <w:sz w:val="28"/>
           <w:szCs w:val="28"/>
-          <w:lang w:val="pt-PT"/>
-        </w:rPr>
-      </w:pPr>
+        </w:rPr>
+      </w:pPr>
+      <w:proofErr w:type="spellStart"/>
       <w:r>
         <w:rPr>
           <w:rFonts w:ascii="Arial" w:hAnsi="Arial"/>
           <w:b/>
           <w:sz w:val="28"/>
           <w:szCs w:val="28"/>
-          <w:lang w:val="pt-PT"/>
-        </w:rPr>
-        <w:t>Interação Pessoa-Máquina</w:t>
-      </w:r>
+        </w:rPr>
+        <w:t>Interação</w:t>
+      </w:r>
+      <w:proofErr w:type="spellEnd"/>
+      <w:r>
+        <w:rPr>
+          <w:rFonts w:ascii="Arial" w:hAnsi="Arial"/>
+          <w:b/>
+          <w:sz w:val="28"/>
+          <w:szCs w:val="28"/>
+        </w:rPr>
+        <w:t xml:space="preserve"> Pessoa-</w:t>
+      </w:r>
+      <w:proofErr w:type="spellStart"/>
+      <w:r>
+        <w:rPr>
+          <w:rFonts w:ascii="Arial" w:hAnsi="Arial"/>
+          <w:b/>
+          <w:sz w:val="28"/>
+          <w:szCs w:val="28"/>
+        </w:rPr>
+        <w:t>Máquina</w:t>
+      </w:r>
+      <w:proofErr w:type="spellEnd"/>
     </w:p>
     <w:p>
       <w:pPr>
@@ -83,7 +103,6 @@
           <w:b/>
           <w:sz w:val="18"/>
           <w:szCs w:val="28"/>
-          <w:lang w:val="pt-PT"/>
         </w:rPr>
       </w:pPr>
     </w:p>
@@ -95,7 +114,6 @@
           <w:b/>
           <w:sz w:val="28"/>
           <w:szCs w:val="28"/>
-          <w:lang w:val="pt-PT"/>
         </w:rPr>
       </w:pPr>
       <w:r>
@@ -104,7 +122,6 @@
           <w:b/>
           <w:sz w:val="28"/>
           <w:szCs w:val="28"/>
-          <w:lang w:val="pt-PT"/>
         </w:rPr>
         <w:t>20</w:t>
       </w:r>
@@ -114,7 +131,6 @@
           <w:b/>
           <w:sz w:val="28"/>
           <w:szCs w:val="28"/>
-          <w:lang w:val="pt-PT"/>
         </w:rPr>
         <w:t>2</w:t>
       </w:r>
@@ -124,7 +140,6 @@
           <w:b/>
           <w:sz w:val="28"/>
           <w:szCs w:val="28"/>
-          <w:lang w:val="pt-PT"/>
         </w:rPr>
         <w:t>3</w:t>
       </w:r>
@@ -134,7 +149,6 @@
           <w:b/>
           <w:sz w:val="28"/>
           <w:szCs w:val="28"/>
-          <w:lang w:val="pt-PT"/>
         </w:rPr>
         <w:t>/20</w:t>
       </w:r>
@@ -144,7 +158,6 @@
           <w:b/>
           <w:sz w:val="28"/>
           <w:szCs w:val="28"/>
-          <w:lang w:val="pt-PT"/>
         </w:rPr>
         <w:t>2</w:t>
       </w:r>
@@ -154,7 +167,6 @@
           <w:b/>
           <w:sz w:val="28"/>
           <w:szCs w:val="28"/>
-          <w:lang w:val="pt-PT"/>
         </w:rPr>
         <w:t>4</w:t>
       </w:r>
@@ -165,7 +177,6 @@
           <w:rFonts w:ascii="Arial" w:hAnsi="Arial"/>
           <w:b/>
           <w:sz w:val="28"/>
-          <w:lang w:val="pt-PT"/>
         </w:rPr>
       </w:pPr>
     </w:p>
@@ -175,7 +186,6 @@
           <w:rFonts w:ascii="Arial" w:hAnsi="Arial"/>
           <w:b/>
           <w:sz w:val="28"/>
-          <w:lang w:val="pt-PT"/>
         </w:rPr>
       </w:pPr>
     </w:p>
@@ -185,7 +195,6 @@
           <w:rFonts w:ascii="Arial" w:hAnsi="Arial"/>
           <w:b/>
           <w:sz w:val="28"/>
-          <w:lang w:val="pt-PT"/>
         </w:rPr>
       </w:pPr>
     </w:p>
@@ -197,18 +206,18 @@
           <w:b/>
           <w:sz w:val="48"/>
           <w:u w:val="single"/>
-          <w:lang w:val="pt-PT"/>
-        </w:rPr>
-      </w:pPr>
+        </w:rPr>
+      </w:pPr>
+      <w:proofErr w:type="spellStart"/>
       <w:r>
         <w:rPr>
           <w:rFonts w:ascii="Arial" w:hAnsi="Arial"/>
           <w:b/>
           <w:sz w:val="48"/>
-          <w:lang w:val="pt-PT"/>
         </w:rPr>
         <w:t>CartGuru</w:t>
       </w:r>
+      <w:proofErr w:type="spellEnd"/>
     </w:p>
     <w:p>
       <w:pPr>
@@ -216,7 +225,6 @@
           <w:rFonts w:ascii="Arial" w:hAnsi="Arial"/>
           <w:b/>
           <w:sz w:val="32"/>
-          <w:lang w:val="pt-PT"/>
         </w:rPr>
       </w:pPr>
       <w:r>
@@ -325,7 +333,6 @@
           <w:rFonts w:ascii="Arial" w:hAnsi="Arial"/>
           <w:b/>
           <w:sz w:val="20"/>
-          <w:lang w:val="pt-PT"/>
         </w:rPr>
       </w:pPr>
     </w:p>
@@ -593,6 +600,7 @@
           <w:lang w:val="pt-PT"/>
         </w:rPr>
       </w:pPr>
+      <w:proofErr w:type="spellStart"/>
       <w:r>
         <w:rPr>
           <w:rFonts w:ascii="Arial" w:hAnsi="Arial"/>
@@ -601,6 +609,7 @@
         </w:rPr>
         <w:t>Authors</w:t>
       </w:r>
+      <w:proofErr w:type="spellEnd"/>
       <w:r>
         <w:rPr>
           <w:rFonts w:ascii="Arial" w:hAnsi="Arial"/>
@@ -673,6 +682,7 @@
         </w:rPr>
         <w:tab/>
       </w:r>
+      <w:proofErr w:type="spellStart"/>
       <w:r>
         <w:rPr>
           <w:rFonts w:ascii="Arial" w:hAnsi="Arial"/>
@@ -681,6 +691,7 @@
         </w:rPr>
         <w:t>Lab</w:t>
       </w:r>
+      <w:proofErr w:type="spellEnd"/>
       <w:r>
         <w:rPr>
           <w:rFonts w:ascii="Arial" w:hAnsi="Arial"/>
@@ -689,21 +700,23 @@
         </w:rPr>
         <w:t xml:space="preserve"> </w:t>
       </w:r>
+      <w:proofErr w:type="spellStart"/>
       <w:r>
         <w:rPr>
           <w:rFonts w:ascii="Arial" w:hAnsi="Arial"/>
           <w:b/>
           <w:lang w:val="pt-PT"/>
         </w:rPr>
-        <w:t xml:space="preserve">class </w:t>
-      </w:r>
+        <w:t>class</w:t>
+      </w:r>
+      <w:proofErr w:type="spellEnd"/>
       <w:r>
         <w:rPr>
           <w:rFonts w:ascii="Arial" w:hAnsi="Arial"/>
           <w:b/>
           <w:lang w:val="pt-PT"/>
         </w:rPr>
-        <w:t>Nº</w:t>
+        <w:t xml:space="preserve"> </w:t>
       </w:r>
       <w:r>
         <w:rPr>
@@ -711,6 +724,14 @@
           <w:b/>
           <w:lang w:val="pt-PT"/>
         </w:rPr>
+        <w:t>Nº</w:t>
+      </w:r>
+      <w:r>
+        <w:rPr>
+          <w:rFonts w:ascii="Arial" w:hAnsi="Arial"/>
+          <w:b/>
+          <w:lang w:val="pt-PT"/>
+        </w:rPr>
         <w:tab/>
         <w:t xml:space="preserve"> </w:t>
       </w:r>
@@ -879,20 +900,30 @@
         </w:rPr>
         <w:tab/>
       </w:r>
+      <w:proofErr w:type="spellStart"/>
       <w:r>
         <w:rPr>
           <w:rFonts w:ascii="Arial" w:hAnsi="Arial"/>
           <w:b/>
           <w:lang w:val="pt-PT"/>
         </w:rPr>
-        <w:t xml:space="preserve">Group Nº </w:t>
-      </w:r>
+        <w:t>Group</w:t>
+      </w:r>
+      <w:proofErr w:type="spellEnd"/>
       <w:r>
         <w:rPr>
           <w:rFonts w:ascii="Arial" w:hAnsi="Arial"/>
           <w:b/>
           <w:lang w:val="pt-PT"/>
         </w:rPr>
+        <w:t xml:space="preserve"> Nº </w:t>
+      </w:r>
+      <w:r>
+        <w:rPr>
+          <w:rFonts w:ascii="Arial" w:hAnsi="Arial"/>
+          <w:b/>
+          <w:lang w:val="pt-PT"/>
+        </w:rPr>
         <w:t>3</w:t>
       </w:r>
     </w:p>
@@ -1169,48 +1200,41 @@
         <w:jc w:val="center"/>
         <w:rPr>
           <w:rFonts w:ascii="Arial" w:hAnsi="Arial"/>
-          <w:lang w:val="pt-PT"/>
-        </w:rPr>
-      </w:pPr>
-      <w:r>
-        <w:rPr>
-          <w:rFonts w:ascii="Arial" w:hAnsi="Arial"/>
-          <w:lang w:val="pt-PT"/>
+        </w:rPr>
+      </w:pPr>
+      <w:r>
+        <w:rPr>
+          <w:rFonts w:ascii="Arial" w:hAnsi="Arial"/>
         </w:rPr>
         <w:t>Month</w:t>
       </w:r>
       <w:r>
         <w:rPr>
           <w:rFonts w:ascii="Arial" w:hAnsi="Arial"/>
-          <w:lang w:val="pt-PT"/>
         </w:rPr>
         <w:t xml:space="preserve"> </w:t>
       </w:r>
       <w:r>
         <w:rPr>
           <w:rFonts w:ascii="Arial" w:hAnsi="Arial"/>
-          <w:lang w:val="pt-PT"/>
-        </w:rPr>
-        <w:t>09</w:t>
-      </w:r>
-      <w:r>
-        <w:rPr>
-          <w:rFonts w:ascii="Arial" w:hAnsi="Arial"/>
-          <w:lang w:val="pt-PT"/>
+        </w:rPr>
+        <w:t>11</w:t>
+      </w:r>
+      <w:r>
+        <w:rPr>
+          <w:rFonts w:ascii="Arial" w:hAnsi="Arial"/>
         </w:rPr>
         <w:t>, 20</w:t>
       </w:r>
       <w:r>
         <w:rPr>
           <w:rFonts w:ascii="Arial" w:hAnsi="Arial"/>
-          <w:lang w:val="pt-PT"/>
         </w:rPr>
         <w:t>2</w:t>
       </w:r>
       <w:r>
         <w:rPr>
           <w:rFonts w:ascii="Arial" w:hAnsi="Arial"/>
-          <w:lang w:val="pt-PT"/>
         </w:rPr>
         <w:t>3</w:t>
       </w:r>
@@ -2108,12 +2132,21 @@
               </w:rPr>
               <w:t xml:space="preserve"> </w:t>
             </w:r>
-            <w:r>
-              <w:rPr>
-                <w:rFonts w:ascii="Arial" w:hAnsi="Arial" w:cs="Arial"/>
-                <w:sz w:val="24"/>
-              </w:rPr>
-              <w:t>CartGuru" text is</w:t>
+            <w:proofErr w:type="spellStart"/>
+            <w:r>
+              <w:rPr>
+                <w:rFonts w:ascii="Arial" w:hAnsi="Arial" w:cs="Arial"/>
+                <w:sz w:val="24"/>
+              </w:rPr>
+              <w:t>CartGuru</w:t>
+            </w:r>
+            <w:proofErr w:type="spellEnd"/>
+            <w:r>
+              <w:rPr>
+                <w:rFonts w:ascii="Arial" w:hAnsi="Arial" w:cs="Arial"/>
+                <w:sz w:val="24"/>
+              </w:rPr>
+              <w:t>" text is</w:t>
             </w:r>
             <w:r>
               <w:rPr>
@@ -2855,12 +2888,21 @@
               </w:rPr>
               <w:t xml:space="preserve"> </w:t>
             </w:r>
-            <w:r>
-              <w:rPr>
-                <w:rFonts w:ascii="Arial" w:hAnsi="Arial" w:cs="Arial"/>
-                <w:sz w:val="24"/>
-              </w:rPr>
-              <w:t>organised appearance.</w:t>
+            <w:proofErr w:type="spellStart"/>
+            <w:r>
+              <w:rPr>
+                <w:rFonts w:ascii="Arial" w:hAnsi="Arial" w:cs="Arial"/>
+                <w:sz w:val="24"/>
+              </w:rPr>
+              <w:t>organised</w:t>
+            </w:r>
+            <w:proofErr w:type="spellEnd"/>
+            <w:r>
+              <w:rPr>
+                <w:rFonts w:ascii="Arial" w:hAnsi="Arial" w:cs="Arial"/>
+                <w:sz w:val="24"/>
+              </w:rPr>
+              <w:t xml:space="preserve"> appearance.</w:t>
             </w:r>
           </w:p>
         </w:tc>
@@ -3093,8 +3135,17 @@
                 <w:rFonts w:ascii="Arial" w:hAnsi="Arial" w:cs="Arial"/>
                 <w:sz w:val="24"/>
               </w:rPr>
-              <w:t>When adding a</w:t>
-            </w:r>
+              <w:t xml:space="preserve">When adding </w:t>
+            </w:r>
+            <w:proofErr w:type="spellStart"/>
+            <w:r>
+              <w:rPr>
+                <w:rFonts w:ascii="Arial" w:hAnsi="Arial" w:cs="Arial"/>
+                <w:sz w:val="24"/>
+              </w:rPr>
+              <w:t>a</w:t>
+            </w:r>
+            <w:proofErr w:type="spellEnd"/>
             <w:r>
               <w:rPr>
                 <w:rFonts w:ascii="Arial" w:hAnsi="Arial" w:cs="Arial"/>
@@ -5506,7 +5557,23 @@
           <w:rFonts w:ascii="Arial" w:eastAsiaTheme="minorEastAsia" w:hAnsi="Arial" w:cstheme="minorBidi"/>
           <w:lang w:eastAsia="ja-JP"/>
         </w:rPr>
-        <w:t xml:space="preserve">Problem description: The "Welcome to CartGuru" text is overlapped, affecting the visual </w:t>
+        <w:t xml:space="preserve">Problem description: The "Welcome to </w:t>
+      </w:r>
+      <w:proofErr w:type="spellStart"/>
+      <w:r>
+        <w:rPr>
+          <w:rFonts w:ascii="Arial" w:eastAsiaTheme="minorEastAsia" w:hAnsi="Arial" w:cstheme="minorBidi"/>
+          <w:lang w:eastAsia="ja-JP"/>
+        </w:rPr>
+        <w:t>CartGuru</w:t>
+      </w:r>
+      <w:proofErr w:type="spellEnd"/>
+      <w:r>
+        <w:rPr>
+          <w:rFonts w:ascii="Arial" w:eastAsiaTheme="minorEastAsia" w:hAnsi="Arial" w:cstheme="minorBidi"/>
+          <w:lang w:eastAsia="ja-JP"/>
+        </w:rPr>
+        <w:t xml:space="preserve">" text is overlapped, affecting the visual </w:t>
       </w:r>
       <w:r>
         <w:rPr>
@@ -7021,7 +7088,25 @@
           <w:sz w:val="22"/>
           <w:szCs w:val="22"/>
         </w:rPr>
-        <w:t>Once again we do no agree with these solutions, although we recognize that our solution</w:t>
+        <w:t xml:space="preserve">Once again we do </w:t>
+      </w:r>
+      <w:proofErr w:type="spellStart"/>
+      <w:r>
+        <w:rPr>
+          <w:rFonts w:ascii="Arial" w:hAnsi="Arial"/>
+          <w:sz w:val="22"/>
+          <w:szCs w:val="22"/>
+        </w:rPr>
+        <w:t>no</w:t>
+      </w:r>
+      <w:proofErr w:type="spellEnd"/>
+      <w:r>
+        <w:rPr>
+          <w:rFonts w:ascii="Arial" w:hAnsi="Arial"/>
+          <w:sz w:val="22"/>
+          <w:szCs w:val="22"/>
+        </w:rPr>
+        <w:t xml:space="preserve"> agree with these solutions, although we recognize that our solution</w:t>
       </w:r>
       <w:r>
         <w:rPr>
@@ -7050,8 +7135,16 @@
           <w:sz w:val="28"/>
           <w:szCs w:val="28"/>
         </w:rPr>
-      </w:pPr>
-      <w:r>
+        <w:sectPr>
+          <w:pgSz w:w="11900" w:h="16840"/>
+          <w:pgMar w:top="1440" w:right="1410" w:bottom="1440" w:left="1800" w:header="708" w:footer="708" w:gutter="0"/>
+          <w:cols w:space="708"/>
+        </w:sectPr>
+      </w:pPr>
+    </w:p>
+    <w:p>
+      <w:pPr>
+        <w:jc w:val="both"/>
         <w:rPr>
           <w:rFonts w:ascii="Arial" w:hAnsi="Arial"/>
           <w:b/>
@@ -7059,9 +7152,7 @@
           <w:sz w:val="28"/>
           <w:szCs w:val="28"/>
         </w:rPr>
-        <w:lastRenderedPageBreak/>
-        <w:t>H</w:t>
-      </w:r>
+      </w:pPr>
       <w:r>
         <w:rPr>
           <w:rFonts w:ascii="Arial" w:hAnsi="Arial"/>
@@ -7070,7 +7161,8 @@
           <w:sz w:val="28"/>
           <w:szCs w:val="28"/>
         </w:rPr>
-        <w:t>euristic</w:t>
+        <w:lastRenderedPageBreak/>
+        <w:t>H</w:t>
       </w:r>
       <w:r>
         <w:rPr>
@@ -7080,7 +7172,7 @@
           <w:sz w:val="28"/>
           <w:szCs w:val="28"/>
         </w:rPr>
-        <w:t xml:space="preserve"> </w:t>
+        <w:t xml:space="preserve">euristic </w:t>
       </w:r>
       <w:r>
         <w:rPr>
@@ -7103,214 +7195,757 @@
         <w:t>valuation</w:t>
       </w:r>
     </w:p>
+    <w:tbl>
+      <w:tblPr>
+        <w:tblStyle w:val="TableNormal"/>
+        <w:tblpPr w:leftFromText="141" w:rightFromText="141" w:vertAnchor="page" w:horzAnchor="margin" w:tblpXSpec="center" w:tblpY="2605"/>
+        <w:tblW w:w="16570" w:type="dxa"/>
+        <w:tblBorders>
+          <w:top w:val="single" w:sz="12" w:space="0" w:color="000000"/>
+          <w:left w:val="single" w:sz="12" w:space="0" w:color="000000"/>
+          <w:bottom w:val="single" w:sz="12" w:space="0" w:color="000000"/>
+          <w:right w:val="single" w:sz="12" w:space="0" w:color="000000"/>
+          <w:insideH w:val="single" w:sz="12" w:space="0" w:color="000000"/>
+          <w:insideV w:val="single" w:sz="12" w:space="0" w:color="000000"/>
+        </w:tblBorders>
+        <w:tblLayout w:type="fixed"/>
+        <w:tblLook w:val="01E0" w:firstRow="1" w:lastRow="1" w:firstColumn="1" w:lastColumn="1" w:noHBand="0" w:noVBand="0"/>
+      </w:tblPr>
+      <w:tblGrid>
+        <w:gridCol w:w="580"/>
+        <w:gridCol w:w="1815"/>
+        <w:gridCol w:w="1701"/>
+        <w:gridCol w:w="5670"/>
+        <w:gridCol w:w="1134"/>
+        <w:gridCol w:w="5670"/>
+      </w:tblGrid>
+      <w:tr>
+        <w:trPr>
+          <w:trHeight w:val="470"/>
+        </w:trPr>
+        <w:tc>
+          <w:tcPr>
+            <w:tcW w:w="580" w:type="dxa"/>
+          </w:tcPr>
+          <w:p>
+            <w:pPr>
+              <w:pStyle w:val="TableParagraph"/>
+              <w:spacing w:before="113"/>
+              <w:rPr>
+                <w:rFonts w:ascii="Arial" w:hAnsi="Arial" w:cs="Arial"/>
+                <w:szCs w:val="21"/>
+              </w:rPr>
+            </w:pPr>
+            <w:r>
+              <w:rPr>
+                <w:rFonts w:ascii="Arial" w:hAnsi="Arial" w:cs="Arial"/>
+                <w:szCs w:val="21"/>
+              </w:rPr>
+              <w:t>Nº</w:t>
+            </w:r>
+          </w:p>
+        </w:tc>
+        <w:tc>
+          <w:tcPr>
+            <w:tcW w:w="1815" w:type="dxa"/>
+          </w:tcPr>
+          <w:p>
+            <w:pPr>
+              <w:pStyle w:val="TableParagraph"/>
+              <w:spacing w:before="113"/>
+              <w:ind w:left="90"/>
+              <w:rPr>
+                <w:rFonts w:ascii="Arial" w:hAnsi="Arial" w:cs="Arial"/>
+                <w:szCs w:val="21"/>
+              </w:rPr>
+            </w:pPr>
+            <w:r>
+              <w:rPr>
+                <w:rFonts w:ascii="Arial" w:hAnsi="Arial" w:cs="Arial"/>
+                <w:szCs w:val="21"/>
+              </w:rPr>
+              <w:t>Problem</w:t>
+            </w:r>
+          </w:p>
+        </w:tc>
+        <w:tc>
+          <w:tcPr>
+            <w:tcW w:w="1701" w:type="dxa"/>
+          </w:tcPr>
+          <w:p>
+            <w:pPr>
+              <w:pStyle w:val="TableParagraph"/>
+              <w:spacing w:before="113"/>
+              <w:ind w:left="90"/>
+              <w:rPr>
+                <w:rFonts w:ascii="Arial" w:hAnsi="Arial" w:cs="Arial"/>
+                <w:szCs w:val="21"/>
+              </w:rPr>
+            </w:pPr>
+            <w:r>
+              <w:rPr>
+                <w:rFonts w:ascii="Arial" w:hAnsi="Arial" w:cs="Arial"/>
+                <w:szCs w:val="21"/>
+              </w:rPr>
+              <w:t>Heuristic</w:t>
+            </w:r>
+          </w:p>
+        </w:tc>
+        <w:tc>
+          <w:tcPr>
+            <w:tcW w:w="5670" w:type="dxa"/>
+          </w:tcPr>
+          <w:p>
+            <w:pPr>
+              <w:pStyle w:val="TableParagraph"/>
+              <w:spacing w:before="113"/>
+              <w:rPr>
+                <w:rFonts w:ascii="Arial" w:hAnsi="Arial" w:cs="Arial"/>
+                <w:szCs w:val="21"/>
+              </w:rPr>
+            </w:pPr>
+            <w:r>
+              <w:rPr>
+                <w:rFonts w:ascii="Arial" w:hAnsi="Arial" w:cs="Arial"/>
+                <w:szCs w:val="21"/>
+              </w:rPr>
+              <w:t>Description</w:t>
+            </w:r>
+          </w:p>
+        </w:tc>
+        <w:tc>
+          <w:tcPr>
+            <w:tcW w:w="1134" w:type="dxa"/>
+          </w:tcPr>
+          <w:p>
+            <w:pPr>
+              <w:pStyle w:val="TableParagraph"/>
+              <w:spacing w:before="113"/>
+              <w:ind w:left="105"/>
+              <w:rPr>
+                <w:rFonts w:ascii="Arial" w:hAnsi="Arial" w:cs="Arial"/>
+                <w:szCs w:val="21"/>
+              </w:rPr>
+            </w:pPr>
+            <w:r>
+              <w:rPr>
+                <w:rFonts w:ascii="Arial" w:hAnsi="Arial" w:cs="Arial"/>
+                <w:szCs w:val="21"/>
+              </w:rPr>
+              <w:t>Severity</w:t>
+            </w:r>
+          </w:p>
+        </w:tc>
+        <w:tc>
+          <w:tcPr>
+            <w:tcW w:w="5670" w:type="dxa"/>
+          </w:tcPr>
+          <w:p>
+            <w:pPr>
+              <w:pStyle w:val="TableParagraph"/>
+              <w:spacing w:before="113"/>
+              <w:ind w:left="95"/>
+              <w:rPr>
+                <w:rFonts w:ascii="Arial" w:hAnsi="Arial" w:cs="Arial"/>
+                <w:szCs w:val="21"/>
+              </w:rPr>
+            </w:pPr>
+            <w:r>
+              <w:rPr>
+                <w:rFonts w:ascii="Arial" w:hAnsi="Arial" w:cs="Arial"/>
+                <w:szCs w:val="21"/>
+              </w:rPr>
+              <w:t>Solution</w:t>
+            </w:r>
+          </w:p>
+        </w:tc>
+      </w:tr>
+      <w:tr>
+        <w:trPr>
+          <w:trHeight w:val="2015"/>
+        </w:trPr>
+        <w:tc>
+          <w:tcPr>
+            <w:tcW w:w="580" w:type="dxa"/>
+          </w:tcPr>
+          <w:p>
+            <w:pPr>
+              <w:pStyle w:val="TableParagraph"/>
+              <w:spacing w:before="114"/>
+              <w:rPr>
+                <w:rFonts w:ascii="Arial" w:hAnsi="Arial" w:cs="Arial"/>
+                <w:szCs w:val="21"/>
+              </w:rPr>
+            </w:pPr>
+            <w:r>
+              <w:rPr>
+                <w:rFonts w:ascii="Arial" w:hAnsi="Arial" w:cs="Arial"/>
+                <w:szCs w:val="21"/>
+              </w:rPr>
+              <w:t>1</w:t>
+            </w:r>
+          </w:p>
+        </w:tc>
+        <w:tc>
+          <w:tcPr>
+            <w:tcW w:w="1815" w:type="dxa"/>
+          </w:tcPr>
+          <w:p>
+            <w:pPr>
+              <w:pStyle w:val="TableParagraph"/>
+              <w:spacing w:before="114"/>
+              <w:ind w:left="90" w:right="139"/>
+              <w:rPr>
+                <w:rFonts w:ascii="Arial" w:hAnsi="Arial" w:cs="Arial"/>
+                <w:szCs w:val="21"/>
+              </w:rPr>
+            </w:pPr>
+            <w:r>
+              <w:rPr>
+                <w:rFonts w:ascii="Arial" w:hAnsi="Arial" w:cs="Arial"/>
+                <w:szCs w:val="21"/>
+              </w:rPr>
+              <w:t>List items elevation</w:t>
+            </w:r>
+          </w:p>
+        </w:tc>
+        <w:tc>
+          <w:tcPr>
+            <w:tcW w:w="1701" w:type="dxa"/>
+          </w:tcPr>
+          <w:p>
+            <w:pPr>
+              <w:pStyle w:val="TableParagraph"/>
+              <w:spacing w:before="114"/>
+              <w:ind w:left="90" w:right="99"/>
+              <w:rPr>
+                <w:rFonts w:ascii="Arial" w:hAnsi="Arial" w:cs="Arial"/>
+                <w:szCs w:val="21"/>
+              </w:rPr>
+            </w:pPr>
+            <w:r>
+              <w:rPr>
+                <w:rFonts w:ascii="Arial" w:hAnsi="Arial" w:cs="Arial"/>
+                <w:szCs w:val="21"/>
+              </w:rPr>
+              <w:t>“</w:t>
+            </w:r>
+            <w:r>
+              <w:rPr>
+                <w:rFonts w:ascii="Arial" w:hAnsi="Arial" w:cs="Arial"/>
+                <w:szCs w:val="21"/>
+              </w:rPr>
+              <w:t>Aesthetic and Minimalist Design</w:t>
+            </w:r>
+            <w:r>
+              <w:rPr>
+                <w:rFonts w:ascii="Arial" w:hAnsi="Arial" w:cs="Arial"/>
+                <w:szCs w:val="21"/>
+              </w:rPr>
+              <w:t>” and</w:t>
+            </w:r>
+            <w:r>
+              <w:rPr>
+                <w:rFonts w:ascii="Arial" w:hAnsi="Arial" w:cs="Arial"/>
+                <w:szCs w:val="21"/>
+              </w:rPr>
+              <w:t xml:space="preserve"> “</w:t>
+            </w:r>
+            <w:r>
+              <w:rPr>
+                <w:rFonts w:ascii="Arial" w:hAnsi="Arial" w:cs="Arial"/>
+                <w:szCs w:val="21"/>
+              </w:rPr>
+              <w:t>Consistency &amp; Standards</w:t>
+            </w:r>
+            <w:r>
+              <w:rPr>
+                <w:rFonts w:ascii="Arial" w:hAnsi="Arial" w:cs="Arial"/>
+                <w:szCs w:val="21"/>
+              </w:rPr>
+              <w:t>”</w:t>
+            </w:r>
+          </w:p>
+        </w:tc>
+        <w:tc>
+          <w:tcPr>
+            <w:tcW w:w="5670" w:type="dxa"/>
+          </w:tcPr>
+          <w:p>
+            <w:pPr>
+              <w:pStyle w:val="TableParagraph"/>
+              <w:spacing w:before="114"/>
+              <w:ind w:right="86"/>
+              <w:rPr>
+                <w:rFonts w:ascii="Arial" w:hAnsi="Arial" w:cs="Arial"/>
+                <w:szCs w:val="21"/>
+              </w:rPr>
+            </w:pPr>
+            <w:r>
+              <w:rPr>
+                <w:rFonts w:ascii="Arial" w:hAnsi="Arial" w:cs="Arial"/>
+                <w:szCs w:val="21"/>
+              </w:rPr>
+              <w:t>The items in lists generally have a shadow to evidence them from other elements of the interface, it also can represent possible interaction with the item itself, which is the case in some of the pages in our app</w:t>
+            </w:r>
+          </w:p>
+        </w:tc>
+        <w:tc>
+          <w:tcPr>
+            <w:tcW w:w="1134" w:type="dxa"/>
+          </w:tcPr>
+          <w:p>
+            <w:pPr>
+              <w:pStyle w:val="TableParagraph"/>
+              <w:spacing w:before="114"/>
+              <w:ind w:left="105"/>
+              <w:rPr>
+                <w:rFonts w:ascii="Arial" w:hAnsi="Arial" w:cs="Arial"/>
+                <w:szCs w:val="21"/>
+              </w:rPr>
+            </w:pPr>
+            <w:r>
+              <w:rPr>
+                <w:rFonts w:ascii="Arial" w:hAnsi="Arial" w:cs="Arial"/>
+                <w:szCs w:val="21"/>
+              </w:rPr>
+              <w:t>Low</w:t>
+            </w:r>
+          </w:p>
+        </w:tc>
+        <w:tc>
+          <w:tcPr>
+            <w:tcW w:w="5670" w:type="dxa"/>
+          </w:tcPr>
+          <w:p>
+            <w:pPr>
+              <w:pStyle w:val="TableParagraph"/>
+              <w:ind w:left="95" w:right="704"/>
+              <w:rPr>
+                <w:rFonts w:ascii="Arial" w:hAnsi="Arial" w:cs="Arial"/>
+                <w:szCs w:val="21"/>
+              </w:rPr>
+            </w:pPr>
+            <w:r>
+              <w:rPr>
+                <w:rFonts w:ascii="Arial" w:hAnsi="Arial" w:cs="Arial"/>
+                <w:szCs w:val="21"/>
+              </w:rPr>
+              <w:t>Add a shadow effect to all list in our application.</w:t>
+            </w:r>
+          </w:p>
+        </w:tc>
+      </w:tr>
+      <w:tr>
+        <w:trPr>
+          <w:trHeight w:val="2130"/>
+        </w:trPr>
+        <w:tc>
+          <w:tcPr>
+            <w:tcW w:w="580" w:type="dxa"/>
+          </w:tcPr>
+          <w:p>
+            <w:pPr>
+              <w:pStyle w:val="TableParagraph"/>
+              <w:spacing w:before="107"/>
+              <w:rPr>
+                <w:rFonts w:ascii="Arial" w:hAnsi="Arial" w:cs="Arial"/>
+                <w:szCs w:val="21"/>
+              </w:rPr>
+            </w:pPr>
+            <w:r>
+              <w:rPr>
+                <w:rFonts w:ascii="Arial" w:hAnsi="Arial" w:cs="Arial"/>
+                <w:szCs w:val="21"/>
+              </w:rPr>
+              <w:t>2</w:t>
+            </w:r>
+          </w:p>
+        </w:tc>
+        <w:tc>
+          <w:tcPr>
+            <w:tcW w:w="1815" w:type="dxa"/>
+          </w:tcPr>
+          <w:p>
+            <w:pPr>
+              <w:pStyle w:val="TableParagraph"/>
+              <w:spacing w:before="107"/>
+              <w:ind w:left="90" w:right="245"/>
+              <w:rPr>
+                <w:rFonts w:ascii="Arial" w:hAnsi="Arial" w:cs="Arial"/>
+                <w:szCs w:val="21"/>
+              </w:rPr>
+            </w:pPr>
+            <w:r>
+              <w:rPr>
+                <w:rFonts w:ascii="Arial" w:hAnsi="Arial" w:cs="Arial"/>
+                <w:szCs w:val="21"/>
+              </w:rPr>
+              <w:t>Critical actions pop-up</w:t>
+            </w:r>
+          </w:p>
+        </w:tc>
+        <w:tc>
+          <w:tcPr>
+            <w:tcW w:w="1701" w:type="dxa"/>
+          </w:tcPr>
+          <w:p>
+            <w:pPr>
+              <w:pStyle w:val="TableParagraph"/>
+              <w:ind w:left="90" w:right="72"/>
+              <w:rPr>
+                <w:rFonts w:ascii="Arial" w:hAnsi="Arial" w:cs="Arial"/>
+                <w:szCs w:val="21"/>
+              </w:rPr>
+            </w:pPr>
+            <w:r>
+              <w:rPr>
+                <w:rFonts w:ascii="Arial" w:hAnsi="Arial" w:cs="Arial"/>
+                <w:szCs w:val="21"/>
+              </w:rPr>
+              <w:t>“</w:t>
+            </w:r>
+            <w:r>
+              <w:rPr>
+                <w:rFonts w:ascii="Arial" w:hAnsi="Arial" w:cs="Arial"/>
+                <w:szCs w:val="21"/>
+              </w:rPr>
+              <w:t>Consistency</w:t>
+            </w:r>
+            <w:r>
+              <w:rPr>
+                <w:rFonts w:ascii="Arial" w:hAnsi="Arial" w:cs="Arial"/>
+                <w:spacing w:val="-65"/>
+                <w:szCs w:val="21"/>
+              </w:rPr>
+              <w:t xml:space="preserve"> </w:t>
+            </w:r>
+            <w:r>
+              <w:rPr>
+                <w:rFonts w:ascii="Arial" w:hAnsi="Arial" w:cs="Arial"/>
+                <w:szCs w:val="21"/>
+              </w:rPr>
+              <w:t>and</w:t>
+            </w:r>
+            <w:r>
+              <w:rPr>
+                <w:rFonts w:ascii="Arial" w:hAnsi="Arial" w:cs="Arial"/>
+                <w:spacing w:val="1"/>
+                <w:szCs w:val="21"/>
+              </w:rPr>
+              <w:t xml:space="preserve"> </w:t>
+            </w:r>
+            <w:r>
+              <w:rPr>
+                <w:rFonts w:ascii="Arial" w:hAnsi="Arial" w:cs="Arial"/>
+                <w:szCs w:val="21"/>
+              </w:rPr>
+              <w:t>standards</w:t>
+            </w:r>
+            <w:r>
+              <w:rPr>
+                <w:rFonts w:ascii="Arial" w:hAnsi="Arial" w:cs="Arial"/>
+                <w:szCs w:val="21"/>
+              </w:rPr>
+              <w:t>”</w:t>
+            </w:r>
+          </w:p>
+        </w:tc>
+        <w:tc>
+          <w:tcPr>
+            <w:tcW w:w="5670" w:type="dxa"/>
+          </w:tcPr>
+          <w:p>
+            <w:pPr>
+              <w:pStyle w:val="TableParagraph"/>
+              <w:rPr>
+                <w:rFonts w:ascii="Arial" w:hAnsi="Arial" w:cs="Arial"/>
+                <w:szCs w:val="21"/>
+              </w:rPr>
+            </w:pPr>
+            <w:r>
+              <w:rPr>
+                <w:rFonts w:ascii="Arial" w:hAnsi="Arial" w:cs="Arial"/>
+                <w:szCs w:val="21"/>
+              </w:rPr>
+              <w:t xml:space="preserve">The button that confirms the critical action was attributed the blue color, which isn’t associated with critical actions in this app. The cancel button is also a bit small. </w:t>
+            </w:r>
+          </w:p>
+        </w:tc>
+        <w:tc>
+          <w:tcPr>
+            <w:tcW w:w="1134" w:type="dxa"/>
+          </w:tcPr>
+          <w:p>
+            <w:pPr>
+              <w:pStyle w:val="TableParagraph"/>
+              <w:spacing w:before="107"/>
+              <w:ind w:left="105"/>
+              <w:rPr>
+                <w:rFonts w:ascii="Arial" w:hAnsi="Arial" w:cs="Arial"/>
+                <w:szCs w:val="21"/>
+              </w:rPr>
+            </w:pPr>
+            <w:r>
+              <w:rPr>
+                <w:rFonts w:ascii="Arial" w:hAnsi="Arial" w:cs="Arial"/>
+                <w:szCs w:val="21"/>
+              </w:rPr>
+              <w:t>Hight</w:t>
+            </w:r>
+          </w:p>
+        </w:tc>
+        <w:tc>
+          <w:tcPr>
+            <w:tcW w:w="5670" w:type="dxa"/>
+          </w:tcPr>
+          <w:p>
+            <w:pPr>
+              <w:pStyle w:val="TableParagraph"/>
+              <w:ind w:right="820"/>
+              <w:rPr>
+                <w:rFonts w:ascii="Arial" w:hAnsi="Arial" w:cs="Arial"/>
+                <w:szCs w:val="21"/>
+              </w:rPr>
+            </w:pPr>
+            <w:r>
+              <w:rPr>
+                <w:rFonts w:ascii="Arial" w:hAnsi="Arial" w:cs="Arial"/>
+                <w:szCs w:val="21"/>
+              </w:rPr>
+              <w:t>Make the cancel button bigger and change the color of the confirm button to red.</w:t>
+            </w:r>
+          </w:p>
+        </w:tc>
+      </w:tr>
+      <w:tr>
+        <w:trPr>
+          <w:trHeight w:val="2949"/>
+        </w:trPr>
+        <w:tc>
+          <w:tcPr>
+            <w:tcW w:w="580" w:type="dxa"/>
+          </w:tcPr>
+          <w:p>
+            <w:pPr>
+              <w:pStyle w:val="TableParagraph"/>
+              <w:spacing w:before="104"/>
+              <w:rPr>
+                <w:rFonts w:ascii="Arial" w:hAnsi="Arial" w:cs="Arial"/>
+                <w:szCs w:val="21"/>
+              </w:rPr>
+            </w:pPr>
+            <w:r>
+              <w:rPr>
+                <w:rFonts w:ascii="Arial" w:hAnsi="Arial" w:cs="Arial"/>
+                <w:szCs w:val="21"/>
+              </w:rPr>
+              <w:t>3</w:t>
+            </w:r>
+          </w:p>
+        </w:tc>
+        <w:tc>
+          <w:tcPr>
+            <w:tcW w:w="1815" w:type="dxa"/>
+          </w:tcPr>
+          <w:p>
+            <w:pPr>
+              <w:pStyle w:val="TableParagraph"/>
+              <w:spacing w:before="104"/>
+              <w:ind w:left="90" w:right="726"/>
+              <w:rPr>
+                <w:rFonts w:ascii="Arial" w:hAnsi="Arial" w:cs="Arial"/>
+                <w:szCs w:val="21"/>
+              </w:rPr>
+            </w:pPr>
+            <w:r>
+              <w:rPr>
+                <w:rFonts w:ascii="Arial" w:hAnsi="Arial" w:cs="Arial"/>
+                <w:szCs w:val="21"/>
+              </w:rPr>
+              <w:t>Missing edit buttons</w:t>
+            </w:r>
+          </w:p>
+        </w:tc>
+        <w:tc>
+          <w:tcPr>
+            <w:tcW w:w="1701" w:type="dxa"/>
+          </w:tcPr>
+          <w:p>
+            <w:pPr>
+              <w:pStyle w:val="TableParagraph"/>
+              <w:spacing w:before="104"/>
+              <w:ind w:left="90" w:right="123"/>
+              <w:rPr>
+                <w:rFonts w:ascii="Arial" w:hAnsi="Arial" w:cs="Arial"/>
+                <w:szCs w:val="21"/>
+              </w:rPr>
+            </w:pPr>
+            <w:r>
+              <w:rPr>
+                <w:rFonts w:ascii="Arial" w:hAnsi="Arial" w:cs="Arial"/>
+                <w:szCs w:val="21"/>
+              </w:rPr>
+              <w:t>“</w:t>
+            </w:r>
+            <w:r>
+              <w:rPr>
+                <w:rFonts w:ascii="Arial" w:hAnsi="Arial" w:cs="Arial"/>
+                <w:szCs w:val="21"/>
+              </w:rPr>
+              <w:t>Flexibility</w:t>
+            </w:r>
+            <w:r>
+              <w:rPr>
+                <w:rFonts w:ascii="Arial" w:hAnsi="Arial" w:cs="Arial"/>
+                <w:spacing w:val="1"/>
+                <w:szCs w:val="21"/>
+              </w:rPr>
+              <w:t xml:space="preserve"> </w:t>
+            </w:r>
+            <w:r>
+              <w:rPr>
+                <w:rFonts w:ascii="Arial" w:hAnsi="Arial" w:cs="Arial"/>
+                <w:szCs w:val="21"/>
+              </w:rPr>
+              <w:t>and</w:t>
+            </w:r>
+            <w:r>
+              <w:rPr>
+                <w:rFonts w:ascii="Arial" w:hAnsi="Arial" w:cs="Arial"/>
+                <w:spacing w:val="1"/>
+                <w:szCs w:val="21"/>
+              </w:rPr>
+              <w:t xml:space="preserve"> </w:t>
+            </w:r>
+            <w:r>
+              <w:rPr>
+                <w:rFonts w:ascii="Arial" w:hAnsi="Arial" w:cs="Arial"/>
+                <w:spacing w:val="-1"/>
+                <w:szCs w:val="21"/>
+              </w:rPr>
+              <w:t xml:space="preserve">efficiency </w:t>
+            </w:r>
+            <w:r>
+              <w:rPr>
+                <w:rFonts w:ascii="Arial" w:hAnsi="Arial" w:cs="Arial"/>
+                <w:szCs w:val="21"/>
+              </w:rPr>
+              <w:t>of</w:t>
+            </w:r>
+            <w:r>
+              <w:rPr>
+                <w:rFonts w:ascii="Arial" w:hAnsi="Arial" w:cs="Arial"/>
+                <w:spacing w:val="-64"/>
+                <w:szCs w:val="21"/>
+              </w:rPr>
+              <w:t xml:space="preserve"> </w:t>
+            </w:r>
+            <w:r>
+              <w:rPr>
+                <w:rFonts w:ascii="Arial" w:hAnsi="Arial" w:cs="Arial"/>
+                <w:szCs w:val="21"/>
+              </w:rPr>
+              <w:t>use</w:t>
+            </w:r>
+            <w:r>
+              <w:rPr>
+                <w:rFonts w:ascii="Arial" w:hAnsi="Arial" w:cs="Arial"/>
+                <w:szCs w:val="21"/>
+              </w:rPr>
+              <w:t>”</w:t>
+            </w:r>
+          </w:p>
+        </w:tc>
+        <w:tc>
+          <w:tcPr>
+            <w:tcW w:w="5670" w:type="dxa"/>
+          </w:tcPr>
+          <w:p>
+            <w:pPr>
+              <w:pStyle w:val="TableParagraph"/>
+              <w:ind w:right="215"/>
+              <w:rPr>
+                <w:rFonts w:ascii="Arial" w:hAnsi="Arial" w:cs="Arial"/>
+                <w:szCs w:val="21"/>
+              </w:rPr>
+            </w:pPr>
+            <w:r>
+              <w:rPr>
+                <w:rFonts w:ascii="Arial" w:hAnsi="Arial" w:cs="Arial"/>
+                <w:szCs w:val="21"/>
+              </w:rPr>
+              <w:t>Some pages/components related to the list were lacking the edit button</w:t>
+            </w:r>
+          </w:p>
+        </w:tc>
+        <w:tc>
+          <w:tcPr>
+            <w:tcW w:w="1134" w:type="dxa"/>
+          </w:tcPr>
+          <w:p>
+            <w:pPr>
+              <w:pStyle w:val="TableParagraph"/>
+              <w:spacing w:before="104"/>
+              <w:ind w:left="105"/>
+              <w:rPr>
+                <w:rFonts w:ascii="Arial" w:hAnsi="Arial" w:cs="Arial"/>
+                <w:szCs w:val="21"/>
+              </w:rPr>
+            </w:pPr>
+            <w:r>
+              <w:rPr>
+                <w:rFonts w:ascii="Arial" w:hAnsi="Arial" w:cs="Arial"/>
+                <w:szCs w:val="21"/>
+              </w:rPr>
+              <w:t>High</w:t>
+            </w:r>
+          </w:p>
+        </w:tc>
+        <w:tc>
+          <w:tcPr>
+            <w:tcW w:w="5670" w:type="dxa"/>
+          </w:tcPr>
+          <w:p>
+            <w:pPr>
+              <w:pStyle w:val="TableParagraph"/>
+              <w:ind w:right="674"/>
+              <w:rPr>
+                <w:rFonts w:ascii="Arial" w:hAnsi="Arial" w:cs="Arial"/>
+                <w:szCs w:val="21"/>
+              </w:rPr>
+            </w:pPr>
+            <w:r>
+              <w:rPr>
+                <w:rFonts w:ascii="Arial" w:hAnsi="Arial" w:cs="Arial"/>
+                <w:szCs w:val="21"/>
+              </w:rPr>
+              <w:t>Add the missing buttons in the needed places.</w:t>
+            </w:r>
+          </w:p>
+        </w:tc>
+      </w:tr>
+    </w:tbl>
     <w:p>
       <w:pPr>
-        <w:jc w:val="both"/>
-        <w:rPr>
-          <w:rFonts w:ascii="Arial" w:hAnsi="Arial"/>
-          <w:sz w:val="22"/>
-          <w:szCs w:val="22"/>
-        </w:rPr>
+        <w:spacing w:after="240"/>
+        <w:rPr>
+          <w:rFonts w:ascii="Arial" w:hAnsi="Arial"/>
+        </w:rPr>
+        <w:sectPr>
+          <w:pgSz w:w="16840" w:h="11900" w:orient="landscape"/>
+          <w:pgMar w:top="1797" w:right="1440" w:bottom="1412" w:left="1440" w:header="709" w:footer="709" w:gutter="0"/>
+          <w:cols w:space="708"/>
+        </w:sectPr>
       </w:pPr>
     </w:p>
     <w:p>
       <w:pPr>
-        <w:pStyle w:val="PargrafodaLista"/>
-        <w:numPr>
-          <w:ilvl w:val="0"/>
-          <w:numId w:val="7"/>
-        </w:numPr>
-        <w:spacing w:after="240"/>
-        <w:rPr>
-          <w:rFonts w:ascii="Arial" w:hAnsi="Arial"/>
-        </w:rPr>
-      </w:pPr>
-      <w:r>
-        <w:rPr>
-          <w:rFonts w:ascii="Arial" w:hAnsi="Arial"/>
-        </w:rPr>
-        <w:t>Inconvenient unit selection</w:t>
-      </w:r>
-    </w:p>
-    <w:p>
-      <w:pPr>
-        <w:rPr>
-          <w:rFonts w:ascii="Arial" w:hAnsi="Arial"/>
-        </w:rPr>
-      </w:pPr>
-      <w:r>
-        <w:rPr>
-          <w:rFonts w:ascii="Arial" w:hAnsi="Arial"/>
-          <w:sz w:val="22"/>
-          <w:szCs w:val="22"/>
-        </w:rPr>
-        <w:t>Problem description:</w:t>
-      </w:r>
-      <w:r>
-        <w:rPr>
-          <w:rFonts w:ascii="Arial" w:hAnsi="Arial"/>
-          <w:sz w:val="22"/>
-          <w:szCs w:val="22"/>
-        </w:rPr>
-        <w:t xml:space="preserve"> </w:t>
-      </w:r>
-      <w:r>
-        <w:rPr>
-          <w:rFonts w:ascii="Arial" w:hAnsi="Arial"/>
-          <w:sz w:val="22"/>
-          <w:szCs w:val="22"/>
-        </w:rPr>
-        <w:t>List items (i.e. posts, items in list, pantry, favorites, popular, search results, supermarkets and shopping bills) are denoted with light blue and most of these are interactable, but they feel on the same level of the background of the page they’re on.</w:t>
-      </w:r>
-    </w:p>
-    <w:p>
-      <w:pPr>
         <w:pStyle w:val="TableParagraph"/>
         <w:ind w:left="0" w:right="141"/>
         <w:rPr>
           <w:rFonts w:ascii="Arial" w:eastAsiaTheme="minorEastAsia" w:hAnsi="Arial" w:cstheme="minorBidi"/>
           <w:lang w:eastAsia="ja-JP"/>
-        </w:rPr>
-      </w:pPr>
-    </w:p>
-    <w:p>
-      <w:pPr>
-        <w:pStyle w:val="TableParagraph"/>
-        <w:ind w:left="0" w:right="141"/>
-        <w:rPr>
-          <w:rFonts w:ascii="Arial" w:eastAsiaTheme="minorEastAsia" w:hAnsi="Arial" w:cstheme="minorBidi"/>
-          <w:lang w:eastAsia="ja-JP"/>
-        </w:rPr>
-      </w:pPr>
-      <w:r>
-        <w:rPr>
-          <w:rFonts w:ascii="Arial" w:eastAsiaTheme="minorEastAsia" w:hAnsi="Arial" w:cstheme="minorBidi"/>
-          <w:lang w:eastAsia="ja-JP"/>
-        </w:rPr>
-        <w:t xml:space="preserve">Solution: </w:t>
-      </w:r>
-      <w:r>
-        <w:rPr>
-          <w:rFonts w:ascii="Arial" w:eastAsiaTheme="minorEastAsia" w:hAnsi="Arial" w:cstheme="minorBidi"/>
-          <w:lang w:eastAsia="ja-JP"/>
-        </w:rPr>
-        <w:t xml:space="preserve">Add </w:t>
-      </w:r>
-      <w:r>
-        <w:rPr>
-          <w:rFonts w:ascii="Arial" w:eastAsiaTheme="minorEastAsia" w:hAnsi="Arial" w:cstheme="minorBidi"/>
-          <w:lang w:eastAsia="ja-JP"/>
-        </w:rPr>
-        <w:t>a shadow style to these components to simulate a higher elevation and</w:t>
-      </w:r>
-      <w:r>
-        <w:rPr>
-          <w:rFonts w:ascii="Arial" w:eastAsiaTheme="minorEastAsia" w:hAnsi="Arial" w:cstheme="minorBidi"/>
-          <w:lang w:eastAsia="ja-JP"/>
-        </w:rPr>
-        <w:t xml:space="preserve"> allude to interaction.</w:t>
-      </w:r>
-    </w:p>
-    <w:p>
-      <w:pPr>
-        <w:pStyle w:val="TableParagraph"/>
-        <w:ind w:left="0" w:right="141"/>
-        <w:rPr>
-          <w:rFonts w:ascii="Arial" w:eastAsiaTheme="minorEastAsia" w:hAnsi="Arial" w:cstheme="minorBidi"/>
-          <w:lang w:eastAsia="ja-JP"/>
-        </w:rPr>
-      </w:pPr>
-    </w:p>
-    <w:p>
-      <w:pPr>
-        <w:pStyle w:val="PargrafodaLista"/>
-        <w:numPr>
-          <w:ilvl w:val="0"/>
-          <w:numId w:val="7"/>
-        </w:numPr>
-        <w:spacing w:after="240"/>
-        <w:rPr>
-          <w:rFonts w:ascii="Arial" w:hAnsi="Arial"/>
-        </w:rPr>
-      </w:pPr>
-      <w:r>
-        <w:rPr>
-          <w:rFonts w:ascii="Arial" w:hAnsi="Arial"/>
-        </w:rPr>
-        <w:t>Critical Action Pop-up</w:t>
-      </w:r>
-    </w:p>
-    <w:p>
-      <w:pPr>
-        <w:rPr>
-          <w:rFonts w:ascii="Arial" w:hAnsi="Arial"/>
-        </w:rPr>
-      </w:pPr>
-      <w:r>
-        <w:rPr>
-          <w:rFonts w:ascii="Arial" w:hAnsi="Arial"/>
-          <w:sz w:val="22"/>
-          <w:szCs w:val="22"/>
-        </w:rPr>
-        <w:t>Problem description:</w:t>
-      </w:r>
-      <w:r>
-        <w:rPr>
-          <w:rFonts w:ascii="Arial" w:hAnsi="Arial"/>
-          <w:sz w:val="22"/>
-          <w:szCs w:val="22"/>
-        </w:rPr>
-        <w:t xml:space="preserve"> </w:t>
-      </w:r>
-      <w:r>
-        <w:rPr>
-          <w:rFonts w:ascii="Arial" w:hAnsi="Arial"/>
-          <w:sz w:val="22"/>
-          <w:szCs w:val="22"/>
-        </w:rPr>
-        <w:t>We received feedback from the testers about these pop-ups, which made us realize that there a few other problems, in particular the color of the confirmation button and the size of the cancel button.</w:t>
-      </w:r>
-    </w:p>
-    <w:p>
-      <w:pPr>
-        <w:pStyle w:val="TableParagraph"/>
-        <w:ind w:left="0" w:right="141"/>
-        <w:rPr>
-          <w:rFonts w:ascii="Arial" w:eastAsiaTheme="minorEastAsia" w:hAnsi="Arial" w:cstheme="minorBidi"/>
-          <w:lang w:eastAsia="ja-JP"/>
-        </w:rPr>
-      </w:pPr>
-    </w:p>
-    <w:p>
-      <w:pPr>
-        <w:pStyle w:val="TableParagraph"/>
-        <w:ind w:left="0" w:right="141"/>
-        <w:rPr>
-          <w:rFonts w:ascii="Arial" w:eastAsiaTheme="minorEastAsia" w:hAnsi="Arial" w:cstheme="minorBidi"/>
-          <w:lang w:eastAsia="ja-JP"/>
-        </w:rPr>
-      </w:pPr>
-      <w:r>
-        <w:rPr>
-          <w:rFonts w:ascii="Arial" w:eastAsiaTheme="minorEastAsia" w:hAnsi="Arial" w:cstheme="minorBidi"/>
-          <w:lang w:eastAsia="ja-JP"/>
-        </w:rPr>
-        <w:t xml:space="preserve">Solution: </w:t>
-      </w:r>
-      <w:r>
-        <w:rPr>
-          <w:rFonts w:ascii="Arial" w:eastAsiaTheme="minorEastAsia" w:hAnsi="Arial" w:cstheme="minorBidi"/>
-          <w:lang w:eastAsia="ja-JP"/>
-        </w:rPr>
-        <w:t>The confirmation button should be red to indicate that it provokes an irreversible action that alters the state of the app. The cancel button should be bigger in general.</w:t>
-      </w:r>
-    </w:p>
-    <w:p>
-      <w:pPr>
-        <w:pStyle w:val="TableParagraph"/>
-        <w:ind w:left="0" w:right="141"/>
-        <w:rPr>
-          <w:rFonts w:ascii="Arial" w:hAnsi="Arial"/>
         </w:rPr>
       </w:pPr>
     </w:p>

</xml_diff>

<commit_message>
Updated 2nd apk and stage 6 report
</commit_message>
<xml_diff>
--- a/reports/stage6/G_03_stage6.docx
+++ b/reports/stage6/G_03_stage6.docx
@@ -297,7 +297,7 @@
                         </a:effectLst>
                         <a:extLst>
                           <a:ext uri="{909E8E84-426E-40dd-AFC4-6F175D3DCCD1}">
-                            <a14:hiddenFill xmlns:a14="http://schemas.microsoft.com/office/drawing/2010/main" xmlns:w="http://schemas.openxmlformats.org/wordprocessingml/2006/main" xmlns:w10="urn:schemas-microsoft-com:office:word" xmlns:v="urn:schemas-microsoft-com:vml" xmlns:o="urn:schemas-microsoft-com:office:office" xmlns:mv="urn:schemas-microsoft-com:mac:vml" xmlns:mo="http://schemas.microsoft.com/office/mac/office/2008/main" xmlns="">
+                            <a14:hiddenFill xmlns="" xmlns:mo="http://schemas.microsoft.com/office/mac/office/2008/main" xmlns:mv="urn:schemas-microsoft-com:mac:vml" xmlns:o="urn:schemas-microsoft-com:office:office" xmlns:v="urn:schemas-microsoft-com:vml" xmlns:w10="urn:schemas-microsoft-com:office:word" xmlns:w="http://schemas.openxmlformats.org/wordprocessingml/2006/main" xmlns:a14="http://schemas.microsoft.com/office/drawing/2010/main">
                               <a:noFill/>
                             </a14:hiddenFill>
                           </a:ext>
@@ -1878,8 +1878,17 @@
                 <w:rFonts w:ascii="Arial" w:hAnsi="Arial" w:cs="Arial"/>
                 <w:sz w:val="24"/>
               </w:rPr>
-              <w:t>Display a loading</w:t>
-            </w:r>
+              <w:t xml:space="preserve">Display a </w:t>
+            </w:r>
+            <w:proofErr w:type="gramStart"/>
+            <w:r>
+              <w:rPr>
+                <w:rFonts w:ascii="Arial" w:hAnsi="Arial" w:cs="Arial"/>
+                <w:sz w:val="24"/>
+              </w:rPr>
+              <w:t>loading</w:t>
+            </w:r>
+            <w:proofErr w:type="gramEnd"/>
           </w:p>
           <w:p>
             <w:pPr>
@@ -3138,6 +3147,7 @@
               <w:t xml:space="preserve">When adding </w:t>
             </w:r>
             <w:proofErr w:type="spellStart"/>
+            <w:proofErr w:type="gramStart"/>
             <w:r>
               <w:rPr>
                 <w:rFonts w:ascii="Arial" w:hAnsi="Arial" w:cs="Arial"/>
@@ -3146,6 +3156,7 @@
               <w:t>a</w:t>
             </w:r>
             <w:proofErr w:type="spellEnd"/>
+            <w:proofErr w:type="gramEnd"/>
             <w:r>
               <w:rPr>
                 <w:rFonts w:ascii="Arial" w:hAnsi="Arial" w:cs="Arial"/>
@@ -3918,8 +3929,17 @@
                 <w:rFonts w:ascii="Arial" w:hAnsi="Arial" w:cs="Arial"/>
                 <w:sz w:val="24"/>
               </w:rPr>
-              <w:t>“add to list”, add</w:t>
-            </w:r>
+              <w:t xml:space="preserve">“add to list”, </w:t>
+            </w:r>
+            <w:proofErr w:type="gramStart"/>
+            <w:r>
+              <w:rPr>
+                <w:rFonts w:ascii="Arial" w:hAnsi="Arial" w:cs="Arial"/>
+                <w:sz w:val="24"/>
+              </w:rPr>
+              <w:t>add</w:t>
+            </w:r>
+            <w:proofErr w:type="gramEnd"/>
           </w:p>
           <w:p>
             <w:pPr>
@@ -5203,11 +5223,29 @@
       <w:r>
         <w:rPr>
           <w:rFonts w:ascii="Arial" w:hAnsi="Arial"/>
-          <w:sz w:val="22"/>
-          <w:szCs w:val="22"/>
-        </w:rPr>
-        <w:t>Problem description: Users can add an unlimited number of posts by repeatedly clicking the Confirm button, leading to potential spam and clutter.</w:t>
-      </w:r>
+          <w:color w:val="4F81BD" w:themeColor="accent1"/>
+          <w:sz w:val="22"/>
+          <w:szCs w:val="22"/>
+        </w:rPr>
+        <w:t>Problem description:</w:t>
+      </w:r>
+      <w:r>
+        <w:rPr>
+          <w:rFonts w:ascii="Arial" w:hAnsi="Arial"/>
+          <w:sz w:val="22"/>
+          <w:szCs w:val="22"/>
+        </w:rPr>
+        <w:t xml:space="preserve"> Users can add an unlimited number of posts by repeatedly clicking the Confirm button, leading to potential spam and clutter.</w:t>
+      </w:r>
+    </w:p>
+    <w:p>
+      <w:pPr>
+        <w:rPr>
+          <w:rFonts w:ascii="Arial" w:hAnsi="Arial"/>
+          <w:sz w:val="22"/>
+          <w:szCs w:val="22"/>
+        </w:rPr>
+      </w:pPr>
     </w:p>
     <w:p>
       <w:pPr>
@@ -5221,6 +5259,23 @@
       <w:r>
         <w:rPr>
           <w:rFonts w:ascii="Arial" w:hAnsi="Arial"/>
+          <w:color w:val="4F81BD" w:themeColor="accent1"/>
+          <w:sz w:val="22"/>
+          <w:szCs w:val="22"/>
+        </w:rPr>
+        <w:t>Our view on the problem:</w:t>
+      </w:r>
+      <w:r>
+        <w:rPr>
+          <w:rFonts w:ascii="Arial" w:hAnsi="Arial"/>
+          <w:sz w:val="22"/>
+          <w:szCs w:val="22"/>
+        </w:rPr>
+        <w:t xml:space="preserve"> </w:t>
+      </w:r>
+      <w:r>
+        <w:rPr>
+          <w:rFonts w:ascii="Arial" w:hAnsi="Arial"/>
           <w:sz w:val="22"/>
           <w:szCs w:val="22"/>
         </w:rPr>
@@ -5238,18 +5293,20 @@
       <w:r>
         <w:rPr>
           <w:rFonts w:ascii="Arial" w:hAnsi="Arial"/>
-          <w:sz w:val="22"/>
-          <w:szCs w:val="22"/>
-        </w:rPr>
-        <w:t>Solution</w:t>
-      </w:r>
-      <w:r>
-        <w:rPr>
-          <w:rFonts w:ascii="Arial" w:hAnsi="Arial"/>
-          <w:sz w:val="22"/>
-          <w:szCs w:val="22"/>
-        </w:rPr>
-        <w:t>:</w:t>
+          <w:color w:val="4F81BD" w:themeColor="accent1"/>
+          <w:sz w:val="22"/>
+          <w:szCs w:val="22"/>
+        </w:rPr>
+        <w:t>Proposed s</w:t>
+      </w:r>
+      <w:r>
+        <w:rPr>
+          <w:rFonts w:ascii="Arial" w:hAnsi="Arial"/>
+          <w:color w:val="4F81BD" w:themeColor="accent1"/>
+          <w:sz w:val="22"/>
+          <w:szCs w:val="22"/>
+        </w:rPr>
+        <w:t>olution:</w:t>
       </w:r>
       <w:r>
         <w:rPr>
@@ -5398,6 +5455,15 @@
     </w:p>
     <w:p>
       <w:pPr>
+        <w:rPr>
+          <w:rFonts w:ascii="Arial" w:hAnsi="Arial"/>
+          <w:sz w:val="22"/>
+          <w:szCs w:val="22"/>
+        </w:rPr>
+      </w:pPr>
+    </w:p>
+    <w:p>
+      <w:pPr>
         <w:spacing w:after="240"/>
         <w:rPr>
           <w:rFonts w:ascii="Arial" w:hAnsi="Arial"/>
@@ -5405,6 +5471,15 @@
           <w:szCs w:val="22"/>
         </w:rPr>
       </w:pPr>
+      <w:r>
+        <w:rPr>
+          <w:rFonts w:ascii="Arial" w:hAnsi="Arial"/>
+          <w:color w:val="4F81BD" w:themeColor="accent1"/>
+          <w:sz w:val="22"/>
+          <w:szCs w:val="22"/>
+        </w:rPr>
+        <w:t xml:space="preserve">Comments and implementation: </w:t>
+      </w:r>
       <w:r>
         <w:rPr>
           <w:rFonts w:ascii="Arial" w:hAnsi="Arial"/>
@@ -5510,6 +5585,16 @@
         </w:rPr>
         <w:t>” would be that there is confirmation that the post was correctly submitted, without the need to go to the community tab. That mechanic was already implemented in their version, so, there is no need to implement anything else.</w:t>
       </w:r>
+    </w:p>
+    <w:p>
+      <w:pPr>
+        <w:spacing w:after="240"/>
+        <w:rPr>
+          <w:rFonts w:ascii="Arial" w:hAnsi="Arial"/>
+          <w:sz w:val="22"/>
+          <w:szCs w:val="22"/>
+        </w:rPr>
+      </w:pPr>
     </w:p>
     <w:p>
       <w:pPr>
@@ -5555,9 +5640,17 @@
       <w:r>
         <w:rPr>
           <w:rFonts w:ascii="Arial" w:eastAsiaTheme="minorEastAsia" w:hAnsi="Arial" w:cstheme="minorBidi"/>
-          <w:lang w:eastAsia="ja-JP"/>
-        </w:rPr>
-        <w:t xml:space="preserve">Problem description: The "Welcome to </w:t>
+          <w:color w:val="4F81BD" w:themeColor="accent1"/>
+          <w:lang w:eastAsia="ja-JP"/>
+        </w:rPr>
+        <w:t xml:space="preserve">Problem description: </w:t>
+      </w:r>
+      <w:r>
+        <w:rPr>
+          <w:rFonts w:ascii="Arial" w:eastAsiaTheme="minorEastAsia" w:hAnsi="Arial" w:cstheme="minorBidi"/>
+          <w:lang w:eastAsia="ja-JP"/>
+        </w:rPr>
+        <w:t xml:space="preserve">The "Welcome to </w:t>
       </w:r>
       <w:proofErr w:type="spellStart"/>
       <w:r>
@@ -5588,40 +5681,6 @@
           <w:lang w:eastAsia="ja-JP"/>
         </w:rPr>
         <w:t xml:space="preserve"> readability of the interface.</w:t>
-      </w:r>
-    </w:p>
-    <w:p>
-      <w:pPr>
-        <w:spacing w:after="240"/>
-        <w:rPr>
-          <w:rFonts w:ascii="Arial" w:hAnsi="Arial"/>
-          <w:sz w:val="22"/>
-          <w:szCs w:val="22"/>
-        </w:rPr>
-      </w:pPr>
-      <w:r>
-        <w:rPr>
-          <w:rFonts w:ascii="Arial" w:hAnsi="Arial"/>
-          <w:sz w:val="22"/>
-          <w:szCs w:val="22"/>
-        </w:rPr>
-        <w:t xml:space="preserve">We noticed this problem close to the deadline. Since we couldn’t test with many </w:t>
-      </w:r>
-      <w:r>
-        <w:rPr>
-          <w:rFonts w:ascii="Arial" w:hAnsi="Arial"/>
-          <w:sz w:val="22"/>
-          <w:szCs w:val="22"/>
-        </w:rPr>
-        <w:t>different</w:t>
-      </w:r>
-      <w:r>
-        <w:rPr>
-          <w:rFonts w:ascii="Arial" w:hAnsi="Arial"/>
-          <w:sz w:val="22"/>
-          <w:szCs w:val="22"/>
-        </w:rPr>
-        <w:t xml:space="preserve"> sized displays, this problem went unsolved. </w:t>
       </w:r>
     </w:p>
     <w:p>
@@ -5633,12 +5692,79 @@
           <w:lang w:eastAsia="ja-JP"/>
         </w:rPr>
       </w:pPr>
-      <w:r>
-        <w:rPr>
-          <w:rFonts w:ascii="Arial" w:eastAsiaTheme="minorEastAsia" w:hAnsi="Arial" w:cstheme="minorBidi"/>
-          <w:lang w:eastAsia="ja-JP"/>
-        </w:rPr>
-        <w:t xml:space="preserve">Solution: </w:t>
+    </w:p>
+    <w:p>
+      <w:pPr>
+        <w:spacing w:after="240"/>
+        <w:rPr>
+          <w:rFonts w:ascii="Arial" w:hAnsi="Arial"/>
+          <w:sz w:val="22"/>
+          <w:szCs w:val="22"/>
+        </w:rPr>
+      </w:pPr>
+      <w:r>
+        <w:rPr>
+          <w:rFonts w:ascii="Arial" w:hAnsi="Arial"/>
+          <w:color w:val="4F81BD" w:themeColor="accent1"/>
+          <w:sz w:val="22"/>
+          <w:szCs w:val="22"/>
+        </w:rPr>
+        <w:t>Our view on the problem:</w:t>
+      </w:r>
+      <w:r>
+        <w:rPr>
+          <w:rFonts w:ascii="Arial" w:hAnsi="Arial"/>
+          <w:sz w:val="22"/>
+          <w:szCs w:val="22"/>
+        </w:rPr>
+        <w:t xml:space="preserve"> </w:t>
+      </w:r>
+      <w:r>
+        <w:rPr>
+          <w:rFonts w:ascii="Arial" w:hAnsi="Arial"/>
+          <w:sz w:val="22"/>
+          <w:szCs w:val="22"/>
+        </w:rPr>
+        <w:t xml:space="preserve">We noticed this problem close to the deadline. Since we couldn’t test with many </w:t>
+      </w:r>
+      <w:r>
+        <w:rPr>
+          <w:rFonts w:ascii="Arial" w:hAnsi="Arial"/>
+          <w:sz w:val="22"/>
+          <w:szCs w:val="22"/>
+        </w:rPr>
+        <w:t>different</w:t>
+      </w:r>
+      <w:r>
+        <w:rPr>
+          <w:rFonts w:ascii="Arial" w:hAnsi="Arial"/>
+          <w:sz w:val="22"/>
+          <w:szCs w:val="22"/>
+        </w:rPr>
+        <w:t xml:space="preserve"> sized displays, this problem went unsolved. </w:t>
+      </w:r>
+    </w:p>
+    <w:p>
+      <w:pPr>
+        <w:pStyle w:val="TableParagraph"/>
+        <w:ind w:left="0" w:right="141"/>
+        <w:rPr>
+          <w:rFonts w:ascii="Arial" w:eastAsiaTheme="minorEastAsia" w:hAnsi="Arial" w:cstheme="minorBidi"/>
+          <w:lang w:eastAsia="ja-JP"/>
+        </w:rPr>
+      </w:pPr>
+      <w:r>
+        <w:rPr>
+          <w:rFonts w:ascii="Arial" w:hAnsi="Arial"/>
+          <w:color w:val="4F81BD" w:themeColor="accent1"/>
+        </w:rPr>
+        <w:t>Proposed solution:</w:t>
+      </w:r>
+      <w:r>
+        <w:rPr>
+          <w:rFonts w:ascii="Arial" w:hAnsi="Arial"/>
+        </w:rPr>
+        <w:t xml:space="preserve"> </w:t>
       </w:r>
       <w:r>
         <w:rPr>
@@ -5720,6 +5846,16 @@
     </w:p>
     <w:p>
       <w:pPr>
+        <w:pStyle w:val="TableParagraph"/>
+        <w:ind w:left="0" w:right="141"/>
+        <w:rPr>
+          <w:rFonts w:ascii="Arial" w:eastAsiaTheme="minorEastAsia" w:hAnsi="Arial" w:cstheme="minorBidi"/>
+          <w:lang w:eastAsia="ja-JP"/>
+        </w:rPr>
+      </w:pPr>
+    </w:p>
+    <w:p>
+      <w:pPr>
         <w:spacing w:after="240"/>
         <w:rPr>
           <w:rFonts w:ascii="Arial" w:hAnsi="Arial"/>
@@ -5730,6 +5866,15 @@
       <w:r>
         <w:rPr>
           <w:rFonts w:ascii="Arial" w:hAnsi="Arial"/>
+          <w:color w:val="4F81BD" w:themeColor="accent1"/>
+          <w:sz w:val="22"/>
+          <w:szCs w:val="22"/>
+        </w:rPr>
+        <w:t xml:space="preserve">Comments and implementation: </w:t>
+      </w:r>
+      <w:r>
+        <w:rPr>
+          <w:rFonts w:ascii="Arial" w:hAnsi="Arial"/>
           <w:sz w:val="22"/>
           <w:szCs w:val="22"/>
         </w:rPr>
@@ -5807,6 +5952,16 @@
         </w:rPr>
         <w:t>.</w:t>
       </w:r>
+    </w:p>
+    <w:p>
+      <w:pPr>
+        <w:spacing w:after="240"/>
+        <w:rPr>
+          <w:rFonts w:ascii="Arial" w:hAnsi="Arial"/>
+          <w:sz w:val="22"/>
+          <w:szCs w:val="22"/>
+        </w:rPr>
+      </w:pPr>
     </w:p>
     <w:p>
       <w:pPr>
@@ -5857,6 +6012,7 @@
       <w:r>
         <w:rPr>
           <w:rFonts w:ascii="Arial" w:hAnsi="Arial"/>
+          <w:color w:val="4F81BD" w:themeColor="accent1"/>
           <w:sz w:val="22"/>
           <w:szCs w:val="22"/>
         </w:rPr>
@@ -5868,7 +6024,66 @@
           <w:sz w:val="22"/>
           <w:szCs w:val="22"/>
         </w:rPr>
-        <w:t xml:space="preserve"> The Pantry section is chaotic, with an overly complex calendar and a lack of predefined product options</w:t>
+        <w:t xml:space="preserve"> </w:t>
+      </w:r>
+      <w:r>
+        <w:rPr>
+          <w:rFonts w:ascii="Arial" w:hAnsi="Arial"/>
+          <w:sz w:val="22"/>
+          <w:szCs w:val="22"/>
+        </w:rPr>
+        <w:t>The Pantry section is chaotic, with an overly complex calendar and a lack of predefined product options</w:t>
+      </w:r>
+      <w:r>
+        <w:rPr>
+          <w:rFonts w:ascii="Arial" w:hAnsi="Arial"/>
+          <w:sz w:val="22"/>
+          <w:szCs w:val="22"/>
+        </w:rPr>
+        <w:t>.</w:t>
+      </w:r>
+    </w:p>
+    <w:p>
+      <w:pPr>
+        <w:rPr>
+          <w:rFonts w:ascii="Arial" w:hAnsi="Arial"/>
+          <w:sz w:val="22"/>
+          <w:szCs w:val="22"/>
+        </w:rPr>
+      </w:pPr>
+    </w:p>
+    <w:p>
+      <w:pPr>
+        <w:rPr>
+          <w:rFonts w:ascii="Arial" w:hAnsi="Arial"/>
+          <w:sz w:val="22"/>
+          <w:szCs w:val="22"/>
+        </w:rPr>
+      </w:pPr>
+      <w:r>
+        <w:rPr>
+          <w:rFonts w:ascii="Arial" w:hAnsi="Arial"/>
+          <w:color w:val="4F81BD" w:themeColor="accent1"/>
+          <w:sz w:val="22"/>
+          <w:szCs w:val="22"/>
+        </w:rPr>
+        <w:t>Our view on the problem:</w:t>
+      </w:r>
+      <w:r>
+        <w:rPr>
+          <w:rFonts w:ascii="Arial" w:hAnsi="Arial"/>
+          <w:sz w:val="22"/>
+          <w:szCs w:val="22"/>
+        </w:rPr>
+        <w:t xml:space="preserve"> </w:t>
+      </w:r>
+      <w:r>
+        <w:rPr>
+          <w:rFonts w:ascii="Arial" w:hAnsi="Arial"/>
+          <w:sz w:val="22"/>
+          <w:szCs w:val="22"/>
+        </w:rPr>
+        <w:t>We don’t agree that the section is chaotic or that the calendar is overly complex, however we find this section to be somewhat cluttered due to the size of the calendar. The lack of predefined product options is related to problem 6, where we explain more in depth that topic.</w:t>
       </w:r>
     </w:p>
     <w:p>
@@ -5892,10 +6107,16 @@
       </w:pPr>
       <w:r>
         <w:rPr>
-          <w:rFonts w:ascii="Arial" w:eastAsiaTheme="minorEastAsia" w:hAnsi="Arial" w:cstheme="minorBidi"/>
-          <w:lang w:eastAsia="ja-JP"/>
-        </w:rPr>
-        <w:t xml:space="preserve">Solution: </w:t>
+          <w:rFonts w:ascii="Arial" w:hAnsi="Arial"/>
+          <w:color w:val="4F81BD" w:themeColor="accent1"/>
+        </w:rPr>
+        <w:t>Proposed solution:</w:t>
+      </w:r>
+      <w:r>
+        <w:rPr>
+          <w:rFonts w:ascii="Arial" w:hAnsi="Arial"/>
+        </w:rPr>
+        <w:t xml:space="preserve"> </w:t>
       </w:r>
       <w:r>
         <w:rPr>
@@ -6014,7 +6235,15 @@
           <w:rFonts w:ascii="Arial" w:eastAsiaTheme="minorEastAsia" w:hAnsi="Arial" w:cstheme="minorBidi"/>
           <w:lang w:eastAsia="ja-JP"/>
         </w:rPr>
-        <w:t xml:space="preserve">maintains a clean </w:t>
+        <w:t xml:space="preserve">maintains a </w:t>
+      </w:r>
+      <w:r>
+        <w:rPr>
+          <w:rFonts w:ascii="Arial" w:eastAsiaTheme="minorEastAsia" w:hAnsi="Arial" w:cstheme="minorBidi"/>
+          <w:lang w:eastAsia="ja-JP"/>
+        </w:rPr>
+        <w:lastRenderedPageBreak/>
+        <w:t xml:space="preserve">clean </w:t>
       </w:r>
       <w:r>
         <w:rPr>
@@ -6037,12 +6266,59 @@
         </w:rPr>
         <w:t xml:space="preserve"> appearance.</w:t>
       </w:r>
-      <w:r>
-        <w:rPr>
-          <w:rFonts w:ascii="Arial" w:hAnsi="Arial"/>
-        </w:rPr>
-        <w:br w:type="page"/>
-      </w:r>
+    </w:p>
+    <w:p>
+      <w:pPr>
+        <w:pStyle w:val="TableParagraph"/>
+        <w:ind w:left="0" w:right="141"/>
+        <w:rPr>
+          <w:rFonts w:ascii="Arial" w:eastAsiaTheme="minorEastAsia" w:hAnsi="Arial" w:cstheme="minorBidi"/>
+          <w:lang w:eastAsia="ja-JP"/>
+        </w:rPr>
+      </w:pPr>
+    </w:p>
+    <w:p>
+      <w:pPr>
+        <w:pStyle w:val="TableParagraph"/>
+        <w:ind w:left="0" w:right="141"/>
+        <w:rPr>
+          <w:rFonts w:ascii="Arial" w:eastAsiaTheme="minorEastAsia" w:hAnsi="Arial" w:cstheme="minorBidi"/>
+          <w:lang w:eastAsia="ja-JP"/>
+        </w:rPr>
+      </w:pPr>
+      <w:r>
+        <w:rPr>
+          <w:rFonts w:ascii="Arial" w:hAnsi="Arial"/>
+          <w:color w:val="4F81BD" w:themeColor="accent1"/>
+        </w:rPr>
+        <w:t xml:space="preserve">Comments and implementation: </w:t>
+      </w:r>
+      <w:r>
+        <w:rPr>
+          <w:rFonts w:ascii="Arial" w:eastAsiaTheme="minorEastAsia" w:hAnsi="Arial" w:cstheme="minorBidi"/>
+          <w:lang w:eastAsia="ja-JP"/>
+        </w:rPr>
+        <w:t>Inputting the number of days until expiration requires the user to calculate it, which isn’t very user friendly, instead we decided to hide the calendar under a pop-up to make the screen feel cleaner, as the calendar was taking up a lot of space. Once again, the solution regarding the dropdown list is related to problem 6, where we explain more in depth that topic.</w:t>
+      </w:r>
+    </w:p>
+    <w:p>
+      <w:pPr>
+        <w:pStyle w:val="TableParagraph"/>
+        <w:ind w:left="0" w:right="141"/>
+        <w:rPr>
+          <w:rFonts w:ascii="Arial" w:hAnsi="Arial"/>
+        </w:rPr>
+      </w:pPr>
+    </w:p>
+    <w:p>
+      <w:pPr>
+        <w:pStyle w:val="TableParagraph"/>
+        <w:ind w:left="0" w:right="141"/>
+        <w:rPr>
+          <w:rFonts w:ascii="Arial" w:eastAsiaTheme="minorEastAsia" w:hAnsi="Arial" w:cstheme="minorBidi"/>
+          <w:lang w:eastAsia="ja-JP"/>
+        </w:rPr>
+      </w:pPr>
     </w:p>
     <w:p>
       <w:pPr>
@@ -6061,7 +6337,6 @@
         <w:rPr>
           <w:rFonts w:ascii="Arial" w:hAnsi="Arial"/>
         </w:rPr>
-        <w:lastRenderedPageBreak/>
         <w:t>Case sensitivity</w:t>
       </w:r>
     </w:p>
@@ -6076,11 +6351,37 @@
       <w:r>
         <w:rPr>
           <w:rFonts w:ascii="Arial" w:hAnsi="Arial"/>
-          <w:sz w:val="22"/>
-          <w:szCs w:val="22"/>
-        </w:rPr>
-        <w:t>Problem description: When adding an item anywhere there is a specific way in terms of lower and upper case of the letters that the word should be written.</w:t>
-      </w:r>
+          <w:color w:val="4F81BD" w:themeColor="accent1"/>
+          <w:sz w:val="22"/>
+          <w:szCs w:val="22"/>
+        </w:rPr>
+        <w:t>Problem description:</w:t>
+      </w:r>
+      <w:r>
+        <w:rPr>
+          <w:rFonts w:ascii="Arial" w:hAnsi="Arial"/>
+          <w:sz w:val="22"/>
+          <w:szCs w:val="22"/>
+        </w:rPr>
+        <w:t xml:space="preserve"> </w:t>
+      </w:r>
+      <w:r>
+        <w:rPr>
+          <w:rFonts w:ascii="Arial" w:hAnsi="Arial"/>
+          <w:sz w:val="22"/>
+          <w:szCs w:val="22"/>
+        </w:rPr>
+        <w:t>When adding an item anywhere there is a specific way in terms of lower and upper case of the letters that the word should be written.</w:t>
+      </w:r>
+    </w:p>
+    <w:p>
+      <w:pPr>
+        <w:rPr>
+          <w:rFonts w:ascii="Arial" w:hAnsi="Arial"/>
+          <w:sz w:val="22"/>
+          <w:szCs w:val="22"/>
+        </w:rPr>
+      </w:pPr>
     </w:p>
     <w:p>
       <w:pPr>
@@ -6091,6 +6392,23 @@
           <w:szCs w:val="22"/>
         </w:rPr>
       </w:pPr>
+      <w:r>
+        <w:rPr>
+          <w:rFonts w:ascii="Arial" w:hAnsi="Arial"/>
+          <w:color w:val="4F81BD" w:themeColor="accent1"/>
+          <w:sz w:val="22"/>
+          <w:szCs w:val="22"/>
+        </w:rPr>
+        <w:t>Our view on the problem:</w:t>
+      </w:r>
+      <w:r>
+        <w:rPr>
+          <w:rFonts w:ascii="Arial" w:hAnsi="Arial"/>
+          <w:sz w:val="22"/>
+          <w:szCs w:val="22"/>
+        </w:rPr>
+        <w:t xml:space="preserve"> </w:t>
+      </w:r>
       <w:r>
         <w:rPr>
           <w:rFonts w:ascii="Arial" w:hAnsi="Arial"/>
@@ -6111,10 +6429,16 @@
       </w:pPr>
       <w:r>
         <w:rPr>
-          <w:rFonts w:ascii="Arial" w:eastAsiaTheme="minorEastAsia" w:hAnsi="Arial" w:cstheme="minorBidi"/>
-          <w:lang w:eastAsia="ja-JP"/>
-        </w:rPr>
-        <w:t xml:space="preserve">Solution: </w:t>
+          <w:rFonts w:ascii="Arial" w:hAnsi="Arial"/>
+          <w:color w:val="4F81BD" w:themeColor="accent1"/>
+        </w:rPr>
+        <w:t>Proposed solution:</w:t>
+      </w:r>
+      <w:r>
+        <w:rPr>
+          <w:rFonts w:ascii="Arial" w:hAnsi="Arial"/>
+        </w:rPr>
+        <w:t xml:space="preserve"> </w:t>
       </w:r>
       <w:r>
         <w:rPr>
@@ -6210,6 +6534,16 @@
     </w:p>
     <w:p>
       <w:pPr>
+        <w:pStyle w:val="TableParagraph"/>
+        <w:ind w:left="0" w:right="141"/>
+        <w:rPr>
+          <w:rFonts w:ascii="Arial" w:eastAsiaTheme="minorEastAsia" w:hAnsi="Arial" w:cstheme="minorBidi"/>
+          <w:lang w:eastAsia="ja-JP"/>
+        </w:rPr>
+      </w:pPr>
+    </w:p>
+    <w:p>
+      <w:pPr>
         <w:spacing w:after="240"/>
         <w:rPr>
           <w:rFonts w:ascii="Arial" w:hAnsi="Arial"/>
@@ -6220,6 +6554,15 @@
       <w:r>
         <w:rPr>
           <w:rFonts w:ascii="Arial" w:hAnsi="Arial"/>
+          <w:color w:val="4F81BD" w:themeColor="accent1"/>
+          <w:sz w:val="22"/>
+          <w:szCs w:val="22"/>
+        </w:rPr>
+        <w:t xml:space="preserve">Comments and implementation: </w:t>
+      </w:r>
+      <w:r>
+        <w:rPr>
+          <w:rFonts w:ascii="Arial" w:hAnsi="Arial"/>
           <w:sz w:val="22"/>
           <w:szCs w:val="22"/>
         </w:rPr>
@@ -6273,6 +6616,16 @@
         </w:rPr>
         <w:t xml:space="preserve"> use a selection field.</w:t>
       </w:r>
+    </w:p>
+    <w:p>
+      <w:pPr>
+        <w:spacing w:after="240"/>
+        <w:rPr>
+          <w:rFonts w:ascii="Arial" w:hAnsi="Arial"/>
+          <w:sz w:val="22"/>
+          <w:szCs w:val="22"/>
+        </w:rPr>
+      </w:pPr>
     </w:p>
     <w:p>
       <w:pPr>
@@ -6305,11 +6658,37 @@
       <w:r>
         <w:rPr>
           <w:rFonts w:ascii="Arial" w:hAnsi="Arial"/>
-          <w:sz w:val="22"/>
-          <w:szCs w:val="22"/>
-        </w:rPr>
-        <w:t>Problem description: When adding items, there is no auto-completion or suggestions, or partial word matching, so the user must memorize the exact name of every item (or one word of the item, in the case of “add to list”).</w:t>
-      </w:r>
+          <w:color w:val="4F81BD" w:themeColor="accent1"/>
+          <w:sz w:val="22"/>
+          <w:szCs w:val="22"/>
+        </w:rPr>
+        <w:t>Problem description:</w:t>
+      </w:r>
+      <w:r>
+        <w:rPr>
+          <w:rFonts w:ascii="Arial" w:hAnsi="Arial"/>
+          <w:sz w:val="22"/>
+          <w:szCs w:val="22"/>
+        </w:rPr>
+        <w:t xml:space="preserve"> </w:t>
+      </w:r>
+      <w:r>
+        <w:rPr>
+          <w:rFonts w:ascii="Arial" w:hAnsi="Arial"/>
+          <w:sz w:val="22"/>
+          <w:szCs w:val="22"/>
+        </w:rPr>
+        <w:t>When adding items, there is no auto-completion or suggestions, or partial word matching, so the user must memorize the exact name of every item (or one word of the item, in the case of “add to list”).</w:t>
+      </w:r>
+    </w:p>
+    <w:p>
+      <w:pPr>
+        <w:rPr>
+          <w:rFonts w:ascii="Arial" w:hAnsi="Arial"/>
+          <w:sz w:val="22"/>
+          <w:szCs w:val="22"/>
+        </w:rPr>
+      </w:pPr>
     </w:p>
     <w:p>
       <w:pPr>
@@ -6320,6 +6699,23 @@
           <w:szCs w:val="22"/>
         </w:rPr>
       </w:pPr>
+      <w:r>
+        <w:rPr>
+          <w:rFonts w:ascii="Arial" w:hAnsi="Arial"/>
+          <w:color w:val="4F81BD" w:themeColor="accent1"/>
+          <w:sz w:val="22"/>
+          <w:szCs w:val="22"/>
+        </w:rPr>
+        <w:t>Our view on the problem:</w:t>
+      </w:r>
+      <w:r>
+        <w:rPr>
+          <w:rFonts w:ascii="Arial" w:hAnsi="Arial"/>
+          <w:sz w:val="22"/>
+          <w:szCs w:val="22"/>
+        </w:rPr>
+        <w:t xml:space="preserve"> </w:t>
+      </w:r>
       <w:r>
         <w:rPr>
           <w:rFonts w:ascii="Arial" w:hAnsi="Arial"/>
@@ -6348,10 +6744,16 @@
       </w:pPr>
       <w:r>
         <w:rPr>
-          <w:rFonts w:ascii="Arial" w:eastAsiaTheme="minorEastAsia" w:hAnsi="Arial" w:cstheme="minorBidi"/>
-          <w:lang w:eastAsia="ja-JP"/>
-        </w:rPr>
-        <w:t xml:space="preserve">Solution: </w:t>
+          <w:rFonts w:ascii="Arial" w:hAnsi="Arial"/>
+          <w:color w:val="4F81BD" w:themeColor="accent1"/>
+        </w:rPr>
+        <w:t>Proposed solution:</w:t>
+      </w:r>
+      <w:r>
+        <w:rPr>
+          <w:rFonts w:ascii="Arial" w:hAnsi="Arial"/>
+        </w:rPr>
+        <w:t xml:space="preserve"> </w:t>
       </w:r>
       <w:r>
         <w:rPr>
@@ -6419,6 +6821,16 @@
     </w:p>
     <w:p>
       <w:pPr>
+        <w:pStyle w:val="TableParagraph"/>
+        <w:ind w:left="0" w:right="141"/>
+        <w:rPr>
+          <w:rFonts w:ascii="Arial" w:eastAsiaTheme="minorEastAsia" w:hAnsi="Arial" w:cstheme="minorBidi"/>
+          <w:lang w:eastAsia="ja-JP"/>
+        </w:rPr>
+      </w:pPr>
+    </w:p>
+    <w:p>
+      <w:pPr>
         <w:spacing w:after="240"/>
         <w:rPr>
           <w:rFonts w:ascii="Arial" w:hAnsi="Arial"/>
@@ -6429,6 +6841,15 @@
       <w:r>
         <w:rPr>
           <w:rFonts w:ascii="Arial" w:hAnsi="Arial"/>
+          <w:color w:val="4F81BD" w:themeColor="accent1"/>
+          <w:sz w:val="22"/>
+          <w:szCs w:val="22"/>
+        </w:rPr>
+        <w:t xml:space="preserve">Comments and implementation: </w:t>
+      </w:r>
+      <w:r>
+        <w:rPr>
+          <w:rFonts w:ascii="Arial" w:hAnsi="Arial"/>
           <w:sz w:val="22"/>
           <w:szCs w:val="22"/>
         </w:rPr>
@@ -6490,6 +6911,16 @@
         </w:rPr>
         <w:t>, which is out of the scope of this project.</w:t>
       </w:r>
+    </w:p>
+    <w:p>
+      <w:pPr>
+        <w:spacing w:after="240"/>
+        <w:rPr>
+          <w:rFonts w:ascii="Arial" w:hAnsi="Arial"/>
+          <w:sz w:val="22"/>
+          <w:szCs w:val="22"/>
+        </w:rPr>
+      </w:pPr>
     </w:p>
     <w:p>
       <w:pPr>
@@ -6508,8 +6939,16 @@
         <w:rPr>
           <w:rFonts w:ascii="Arial" w:hAnsi="Arial"/>
         </w:rPr>
-        <w:t>Bugged “Notify me” on pantry edit</w:t>
-      </w:r>
+        <w:t xml:space="preserve">Bugged “Notify me” on pantry </w:t>
+      </w:r>
+      <w:proofErr w:type="gramStart"/>
+      <w:r>
+        <w:rPr>
+          <w:rFonts w:ascii="Arial" w:hAnsi="Arial"/>
+        </w:rPr>
+        <w:t>edit</w:t>
+      </w:r>
+      <w:proofErr w:type="gramEnd"/>
       <w:r>
         <w:rPr>
           <w:rFonts w:ascii="Arial" w:hAnsi="Arial"/>
@@ -6528,11 +6967,37 @@
       <w:r>
         <w:rPr>
           <w:rFonts w:ascii="Arial" w:hAnsi="Arial"/>
-          <w:sz w:val="22"/>
-          <w:szCs w:val="22"/>
-        </w:rPr>
-        <w:t>Problem description: When editing an item in the pantry, the “Notify me” option shows “Option 0” instead of what the previously selected option was.</w:t>
-      </w:r>
+          <w:color w:val="4F81BD" w:themeColor="accent1"/>
+          <w:sz w:val="22"/>
+          <w:szCs w:val="22"/>
+        </w:rPr>
+        <w:t>Problem description:</w:t>
+      </w:r>
+      <w:r>
+        <w:rPr>
+          <w:rFonts w:ascii="Arial" w:hAnsi="Arial"/>
+          <w:sz w:val="22"/>
+          <w:szCs w:val="22"/>
+        </w:rPr>
+        <w:t xml:space="preserve"> </w:t>
+      </w:r>
+      <w:r>
+        <w:rPr>
+          <w:rFonts w:ascii="Arial" w:hAnsi="Arial"/>
+          <w:sz w:val="22"/>
+          <w:szCs w:val="22"/>
+        </w:rPr>
+        <w:t>When editing an item in the pantry, the “Notify me” option shows “Option 0” instead of what the previously selected option was.</w:t>
+      </w:r>
+    </w:p>
+    <w:p>
+      <w:pPr>
+        <w:rPr>
+          <w:rFonts w:ascii="Arial" w:hAnsi="Arial"/>
+          <w:sz w:val="22"/>
+          <w:szCs w:val="22"/>
+        </w:rPr>
+      </w:pPr>
     </w:p>
     <w:p>
       <w:pPr>
@@ -6545,6 +7010,19 @@
       </w:pPr>
       <w:r>
         <w:rPr>
+          <w:rFonts w:ascii="Arial" w:hAnsi="Arial"/>
+          <w:color w:val="4F81BD" w:themeColor="accent1"/>
+        </w:rPr>
+        <w:t>Our view on the problem:</w:t>
+      </w:r>
+      <w:r>
+        <w:rPr>
+          <w:rFonts w:ascii="Arial" w:hAnsi="Arial"/>
+        </w:rPr>
+        <w:t xml:space="preserve"> </w:t>
+      </w:r>
+      <w:r>
+        <w:rPr>
           <w:rFonts w:ascii="Arial" w:eastAsiaTheme="minorEastAsia" w:hAnsi="Arial" w:cstheme="minorBidi"/>
           <w:lang w:eastAsia="ja-JP"/>
         </w:rPr>
@@ -6572,10 +7050,16 @@
       </w:pPr>
       <w:r>
         <w:rPr>
-          <w:rFonts w:ascii="Arial" w:eastAsiaTheme="minorEastAsia" w:hAnsi="Arial" w:cstheme="minorBidi"/>
-          <w:lang w:eastAsia="ja-JP"/>
-        </w:rPr>
-        <w:t xml:space="preserve">Solution: </w:t>
+          <w:rFonts w:ascii="Arial" w:hAnsi="Arial"/>
+          <w:color w:val="4F81BD" w:themeColor="accent1"/>
+        </w:rPr>
+        <w:t>Proposed solution:</w:t>
+      </w:r>
+      <w:r>
+        <w:rPr>
+          <w:rFonts w:ascii="Arial" w:hAnsi="Arial"/>
+        </w:rPr>
+        <w:t xml:space="preserve"> </w:t>
       </w:r>
       <w:r>
         <w:rPr>
@@ -6610,19 +7094,39 @@
       <w:r>
         <w:rPr>
           <w:rFonts w:ascii="Arial" w:hAnsi="Arial"/>
+          <w:color w:val="4F81BD" w:themeColor="accent1"/>
+          <w:sz w:val="22"/>
+          <w:szCs w:val="22"/>
+        </w:rPr>
+        <w:lastRenderedPageBreak/>
+        <w:t xml:space="preserve">Comments and implementation: </w:t>
+      </w:r>
+      <w:r>
+        <w:rPr>
+          <w:rFonts w:ascii="Arial" w:hAnsi="Arial"/>
           <w:sz w:val="22"/>
           <w:szCs w:val="22"/>
         </w:rPr>
         <w:t>Taking a better look at the code, we quickly identified the source and it’s fixed.</w:t>
       </w:r>
-      <w:r>
-        <w:rPr>
-          <w:rFonts w:ascii="Arial" w:hAnsi="Arial"/>
-          <w:sz w:val="22"/>
-          <w:szCs w:val="22"/>
-        </w:rPr>
-        <w:br w:type="page"/>
-      </w:r>
+    </w:p>
+    <w:p>
+      <w:pPr>
+        <w:rPr>
+          <w:rFonts w:ascii="Arial" w:hAnsi="Arial"/>
+          <w:sz w:val="22"/>
+          <w:szCs w:val="22"/>
+        </w:rPr>
+      </w:pPr>
+    </w:p>
+    <w:p>
+      <w:pPr>
+        <w:rPr>
+          <w:rFonts w:ascii="Arial" w:hAnsi="Arial"/>
+          <w:sz w:val="22"/>
+          <w:szCs w:val="22"/>
+        </w:rPr>
+      </w:pPr>
     </w:p>
     <w:p>
       <w:pPr>
@@ -6641,7 +7145,6 @@
         <w:rPr>
           <w:rFonts w:ascii="Arial" w:hAnsi="Arial"/>
         </w:rPr>
-        <w:lastRenderedPageBreak/>
         <w:t>Inconvenient unit selection</w:t>
       </w:r>
     </w:p>
@@ -6656,6 +7159,7 @@
       <w:r>
         <w:rPr>
           <w:rFonts w:ascii="Arial" w:hAnsi="Arial"/>
+          <w:color w:val="4F81BD" w:themeColor="accent1"/>
           <w:sz w:val="22"/>
           <w:szCs w:val="22"/>
         </w:rPr>
@@ -6741,6 +7245,15 @@
         </w:rPr>
         <w:t>manually.</w:t>
       </w:r>
+    </w:p>
+    <w:p>
+      <w:pPr>
+        <w:rPr>
+          <w:rFonts w:ascii="Arial" w:hAnsi="Arial"/>
+          <w:sz w:val="22"/>
+          <w:szCs w:val="22"/>
+        </w:rPr>
+      </w:pPr>
     </w:p>
     <w:p>
       <w:pPr>
@@ -6753,6 +7266,19 @@
       </w:pPr>
       <w:r>
         <w:rPr>
+          <w:rFonts w:ascii="Arial" w:hAnsi="Arial"/>
+          <w:color w:val="4F81BD" w:themeColor="accent1"/>
+        </w:rPr>
+        <w:t>Our view on the problem:</w:t>
+      </w:r>
+      <w:r>
+        <w:rPr>
+          <w:rFonts w:ascii="Arial" w:hAnsi="Arial"/>
+        </w:rPr>
+        <w:t xml:space="preserve"> </w:t>
+      </w:r>
+      <w:r>
+        <w:rPr>
           <w:rFonts w:ascii="Arial" w:eastAsiaTheme="minorEastAsia" w:hAnsi="Arial" w:cstheme="minorBidi"/>
           <w:lang w:eastAsia="ja-JP"/>
         </w:rPr>
@@ -6787,15 +7313,14 @@
       </w:pPr>
       <w:r>
         <w:rPr>
-          <w:rFonts w:ascii="Arial" w:eastAsiaTheme="minorEastAsia" w:hAnsi="Arial" w:cstheme="minorBidi"/>
-          <w:lang w:eastAsia="ja-JP"/>
-        </w:rPr>
-        <w:t>Solution:</w:t>
-      </w:r>
-      <w:r>
-        <w:rPr>
-          <w:rFonts w:ascii="Arial" w:eastAsiaTheme="minorEastAsia" w:hAnsi="Arial" w:cstheme="minorBidi"/>
-          <w:lang w:eastAsia="ja-JP"/>
+          <w:rFonts w:ascii="Arial" w:hAnsi="Arial"/>
+          <w:color w:val="4F81BD" w:themeColor="accent1"/>
+        </w:rPr>
+        <w:t>Proposed solution:</w:t>
+      </w:r>
+      <w:r>
+        <w:rPr>
+          <w:rFonts w:ascii="Arial" w:hAnsi="Arial"/>
         </w:rPr>
         <w:t xml:space="preserve"> </w:t>
       </w:r>
@@ -6886,6 +7411,16 @@
     </w:p>
     <w:p>
       <w:pPr>
+        <w:pStyle w:val="TableParagraph"/>
+        <w:ind w:left="0" w:right="141"/>
+        <w:rPr>
+          <w:rFonts w:ascii="Arial" w:eastAsiaTheme="minorEastAsia" w:hAnsi="Arial" w:cstheme="minorBidi"/>
+          <w:lang w:eastAsia="ja-JP"/>
+        </w:rPr>
+      </w:pPr>
+    </w:p>
+    <w:p>
+      <w:pPr>
         <w:spacing w:after="240"/>
         <w:rPr>
           <w:rFonts w:ascii="Arial" w:hAnsi="Arial"/>
@@ -6896,10 +7431,37 @@
       <w:r>
         <w:rPr>
           <w:rFonts w:ascii="Arial" w:hAnsi="Arial"/>
-          <w:sz w:val="22"/>
-          <w:szCs w:val="22"/>
-        </w:rPr>
-        <w:t>We agree with this solution. In fact, initially we had thought of having both the text input and the “+” and “-“ buttons, but for simplicity we decided to only keep the text input and the text input offers the possibility of quickly inserting any number, while with only the buttons we would to click many times to insert big numbers. It seems that some users are more likely to prefer having both options so we will sacrifice a bit of simplicity to achieve flexibility in the controls.</w:t>
+          <w:color w:val="4F81BD" w:themeColor="accent1"/>
+          <w:sz w:val="22"/>
+          <w:szCs w:val="22"/>
+        </w:rPr>
+        <w:t xml:space="preserve">Comments and implementation: </w:t>
+      </w:r>
+      <w:r>
+        <w:rPr>
+          <w:rFonts w:ascii="Arial" w:hAnsi="Arial"/>
+          <w:sz w:val="22"/>
+          <w:szCs w:val="22"/>
+        </w:rPr>
+        <w:t>We agree with this solution. In fact, initially we had thought of having both the text input and the “+” and “</w:t>
+      </w:r>
+      <w:proofErr w:type="gramStart"/>
+      <w:r>
+        <w:rPr>
+          <w:rFonts w:ascii="Arial" w:hAnsi="Arial"/>
+          <w:sz w:val="22"/>
+          <w:szCs w:val="22"/>
+        </w:rPr>
+        <w:t>-“ buttons</w:t>
+      </w:r>
+      <w:proofErr w:type="gramEnd"/>
+      <w:r>
+        <w:rPr>
+          <w:rFonts w:ascii="Arial" w:hAnsi="Arial"/>
+          <w:sz w:val="22"/>
+          <w:szCs w:val="22"/>
+        </w:rPr>
+        <w:t>, but for simplicity we decided to only keep the text input and the text input offers the possibility of quickly inserting any number, while with only the buttons we would to click many times to insert big numbers. It seems that some users are more likely to prefer having both options so we will sacrifice a bit of simplicity to achieve flexibility in the controls.</w:t>
       </w:r>
     </w:p>
     <w:p>
@@ -6929,8 +7491,16 @@
         <w:rPr>
           <w:rFonts w:ascii="Arial" w:hAnsi="Arial"/>
         </w:rPr>
-        <w:t>Trapped in floating dialogue</w:t>
-      </w:r>
+        <w:t xml:space="preserve">Trapped in floating </w:t>
+      </w:r>
+      <w:proofErr w:type="gramStart"/>
+      <w:r>
+        <w:rPr>
+          <w:rFonts w:ascii="Arial" w:hAnsi="Arial"/>
+        </w:rPr>
+        <w:t>dialogue</w:t>
+      </w:r>
+      <w:proofErr w:type="gramEnd"/>
     </w:p>
     <w:p>
       <w:pPr>
@@ -6942,12 +7512,38 @@
       </w:pPr>
       <w:r>
         <w:rPr>
+          <w:rFonts w:ascii="Arial" w:hAnsi="Arial"/>
+          <w:color w:val="4F81BD" w:themeColor="accent1"/>
+          <w:sz w:val="22"/>
+          <w:szCs w:val="22"/>
+        </w:rPr>
+        <w:t>Problem description:</w:t>
+      </w:r>
+      <w:r>
+        <w:rPr>
+          <w:rFonts w:ascii="Arial" w:hAnsi="Arial"/>
+          <w:sz w:val="22"/>
+          <w:szCs w:val="22"/>
+        </w:rPr>
+        <w:t xml:space="preserve"> </w:t>
+      </w:r>
+      <w:r>
+        <w:rPr>
           <w:rFonts w:ascii="Arial" w:hAnsi="Arial" w:cs="Arial"/>
           <w:sz w:val="22"/>
           <w:szCs w:val="22"/>
         </w:rPr>
-        <w:t>Problem description: When a floating dialogue appears, the user may only exit it through the “x” button.</w:t>
-      </w:r>
+        <w:t>When a floating dialogue appears, the user may only exit it through the “x” button.</w:t>
+      </w:r>
+    </w:p>
+    <w:p>
+      <w:pPr>
+        <w:rPr>
+          <w:rFonts w:ascii="Arial" w:hAnsi="Arial" w:cs="Arial"/>
+          <w:sz w:val="22"/>
+          <w:szCs w:val="22"/>
+        </w:rPr>
+      </w:pPr>
     </w:p>
     <w:p>
       <w:pPr>
@@ -6958,6 +7554,23 @@
           <w:szCs w:val="22"/>
         </w:rPr>
       </w:pPr>
+      <w:r>
+        <w:rPr>
+          <w:rFonts w:ascii="Arial" w:hAnsi="Arial"/>
+          <w:color w:val="4F81BD" w:themeColor="accent1"/>
+          <w:sz w:val="22"/>
+          <w:szCs w:val="22"/>
+        </w:rPr>
+        <w:t>Our view on the problem:</w:t>
+      </w:r>
+      <w:r>
+        <w:rPr>
+          <w:rFonts w:ascii="Arial" w:hAnsi="Arial"/>
+          <w:sz w:val="22"/>
+          <w:szCs w:val="22"/>
+        </w:rPr>
+        <w:t xml:space="preserve"> </w:t>
+      </w:r>
       <w:r>
         <w:rPr>
           <w:rFonts w:ascii="Arial" w:hAnsi="Arial"/>
@@ -7018,10 +7631,16 @@
       </w:pPr>
       <w:r>
         <w:rPr>
-          <w:rFonts w:ascii="Arial" w:eastAsiaTheme="minorEastAsia" w:hAnsi="Arial" w:cstheme="minorBidi"/>
-          <w:lang w:eastAsia="ja-JP"/>
-        </w:rPr>
-        <w:t xml:space="preserve">Solution: </w:t>
+          <w:rFonts w:ascii="Arial" w:hAnsi="Arial"/>
+          <w:color w:val="4F81BD" w:themeColor="accent1"/>
+        </w:rPr>
+        <w:t>Proposed solution:</w:t>
+      </w:r>
+      <w:r>
+        <w:rPr>
+          <w:rFonts w:ascii="Arial" w:hAnsi="Arial"/>
+        </w:rPr>
+        <w:t xml:space="preserve"> </w:t>
       </w:r>
       <w:r>
         <w:rPr>
@@ -7072,6 +7691,23 @@
         </w:rPr>
         <w:t>dialogue as well</w:t>
       </w:r>
+      <w:r>
+        <w:rPr>
+          <w:rFonts w:ascii="Arial" w:eastAsiaTheme="minorEastAsia" w:hAnsi="Arial" w:cstheme="minorBidi"/>
+          <w:lang w:eastAsia="ja-JP"/>
+        </w:rPr>
+        <w:t>.</w:t>
+      </w:r>
+    </w:p>
+    <w:p>
+      <w:pPr>
+        <w:pStyle w:val="TableParagraph"/>
+        <w:ind w:left="0" w:right="141"/>
+        <w:rPr>
+          <w:rFonts w:ascii="Arial" w:eastAsiaTheme="minorEastAsia" w:hAnsi="Arial" w:cstheme="minorBidi"/>
+          <w:lang w:eastAsia="ja-JP"/>
+        </w:rPr>
+      </w:pPr>
     </w:p>
     <w:p>
       <w:pPr>
@@ -7085,11 +7721,397 @@
       <w:r>
         <w:rPr>
           <w:rFonts w:ascii="Arial" w:hAnsi="Arial"/>
+          <w:color w:val="4F81BD" w:themeColor="accent1"/>
+          <w:sz w:val="22"/>
+          <w:szCs w:val="22"/>
+        </w:rPr>
+        <w:t xml:space="preserve">Comments and implementation: </w:t>
+      </w:r>
+      <w:r>
+        <w:rPr>
+          <w:rFonts w:ascii="Arial" w:hAnsi="Arial"/>
           <w:sz w:val="22"/>
           <w:szCs w:val="22"/>
         </w:rPr>
         <w:t xml:space="preserve">Once again we do </w:t>
       </w:r>
+      <w:r>
+        <w:rPr>
+          <w:rFonts w:ascii="Arial" w:hAnsi="Arial"/>
+          <w:sz w:val="22"/>
+          <w:szCs w:val="22"/>
+        </w:rPr>
+        <w:t>not</w:t>
+      </w:r>
+      <w:r>
+        <w:rPr>
+          <w:rFonts w:ascii="Arial" w:hAnsi="Arial"/>
+          <w:sz w:val="22"/>
+          <w:szCs w:val="22"/>
+        </w:rPr>
+        <w:t xml:space="preserve"> agree with these solutions, although we recognize that our solution</w:t>
+      </w:r>
+      <w:r>
+        <w:rPr>
+          <w:rFonts w:ascii="Arial" w:hAnsi="Arial"/>
+          <w:sz w:val="22"/>
+          <w:szCs w:val="22"/>
+        </w:rPr>
+        <w:t xml:space="preserve"> is a trade-off between security/confirmation and flexibility.</w:t>
+      </w:r>
+    </w:p>
+    <w:p>
+      <w:pPr>
+        <w:spacing w:after="240"/>
+        <w:rPr>
+          <w:rFonts w:ascii="Arial" w:hAnsi="Arial"/>
+        </w:rPr>
+      </w:pPr>
+      <w:r>
+        <w:rPr>
+          <w:rFonts w:ascii="Arial" w:hAnsi="Arial" w:cs="Arial"/>
+          <w:noProof/>
+          <w:sz w:val="22"/>
+          <w:szCs w:val="22"/>
+        </w:rPr>
+        <w:lastRenderedPageBreak/>
+        <w:drawing>
+          <wp:anchor distT="0" distB="0" distL="114300" distR="114300" simplePos="0" relativeHeight="251664384" behindDoc="1" locked="0" layoutInCell="1" allowOverlap="1" wp14:anchorId="28E35BC2" wp14:editId="43A50C16">
+            <wp:simplePos x="0" y="0"/>
+            <wp:positionH relativeFrom="margin">
+              <wp:align>left</wp:align>
+            </wp:positionH>
+            <wp:positionV relativeFrom="paragraph">
+              <wp:posOffset>212725</wp:posOffset>
+            </wp:positionV>
+            <wp:extent cx="1329055" cy="2954020"/>
+            <wp:effectExtent l="0" t="0" r="4445" b="0"/>
+            <wp:wrapTight wrapText="bothSides">
+              <wp:wrapPolygon edited="0">
+                <wp:start x="0" y="0"/>
+                <wp:lineTo x="0" y="21451"/>
+                <wp:lineTo x="21363" y="21451"/>
+                <wp:lineTo x="21363" y="0"/>
+                <wp:lineTo x="0" y="0"/>
+              </wp:wrapPolygon>
+            </wp:wrapTight>
+            <wp:docPr id="438368676" name="Imagem 1" descr="Uma imagem com texto, captura de ecrã, software, Tipo de letra&#10;&#10;Descrição gerada automaticamente"/>
+            <wp:cNvGraphicFramePr>
+              <a:graphicFrameLocks xmlns:a="http://schemas.openxmlformats.org/drawingml/2006/main" noChangeAspect="1"/>
+            </wp:cNvGraphicFramePr>
+            <a:graphic xmlns:a="http://schemas.openxmlformats.org/drawingml/2006/main">
+              <a:graphicData uri="http://schemas.openxmlformats.org/drawingml/2006/picture">
+                <pic:pic xmlns:pic="http://schemas.openxmlformats.org/drawingml/2006/picture">
+                  <pic:nvPicPr>
+                    <pic:cNvPr id="438368676" name="Imagem 1" descr="Uma imagem com texto, captura de ecrã, software, Tipo de letra&#10;&#10;Descrição gerada automaticamente"/>
+                    <pic:cNvPicPr>
+                      <a:picLocks noChangeAspect="1" noChangeArrowheads="1"/>
+                    </pic:cNvPicPr>
+                  </pic:nvPicPr>
+                  <pic:blipFill>
+                    <a:blip r:embed="rId10">
+                      <a:extLst>
+                        <a:ext uri="{28A0092B-C50C-407E-A947-70E740481C1C}">
+                          <a14:useLocalDpi xmlns:a14="http://schemas.microsoft.com/office/drawing/2010/main" val="0"/>
+                        </a:ext>
+                      </a:extLst>
+                    </a:blip>
+                    <a:srcRect/>
+                    <a:stretch>
+                      <a:fillRect/>
+                    </a:stretch>
+                  </pic:blipFill>
+                  <pic:spPr bwMode="auto">
+                    <a:xfrm>
+                      <a:off x="0" y="0"/>
+                      <a:ext cx="1329055" cy="2954020"/>
+                    </a:xfrm>
+                    <a:prstGeom prst="rect">
+                      <a:avLst/>
+                    </a:prstGeom>
+                    <a:noFill/>
+                    <a:ln>
+                      <a:noFill/>
+                    </a:ln>
+                  </pic:spPr>
+                </pic:pic>
+              </a:graphicData>
+            </a:graphic>
+          </wp:anchor>
+        </w:drawing>
+      </w:r>
+      <w:r>
+        <w:rPr>
+          <w:rFonts w:ascii="Arial" w:hAnsi="Arial" w:cs="Arial"/>
+          <w:noProof/>
+          <w:sz w:val="22"/>
+          <w:szCs w:val="22"/>
+        </w:rPr>
+        <mc:AlternateContent>
+          <mc:Choice Requires="wps">
+            <w:drawing>
+              <wp:anchor distT="45720" distB="45720" distL="114300" distR="114300" simplePos="0" relativeHeight="251669504" behindDoc="0" locked="0" layoutInCell="1" allowOverlap="1" wp14:anchorId="410A19B8" wp14:editId="6D63B218">
+                <wp:simplePos x="0" y="0"/>
+                <wp:positionH relativeFrom="margin">
+                  <wp:posOffset>2590800</wp:posOffset>
+                </wp:positionH>
+                <wp:positionV relativeFrom="paragraph">
+                  <wp:posOffset>6985</wp:posOffset>
+                </wp:positionV>
+                <wp:extent cx="2901950" cy="3238500"/>
+                <wp:effectExtent l="0" t="0" r="0" b="0"/>
+                <wp:wrapSquare wrapText="bothSides"/>
+                <wp:docPr id="217" name="Caixa de Texto 2"/>
+                <wp:cNvGraphicFramePr>
+                  <a:graphicFrameLocks xmlns:a="http://schemas.openxmlformats.org/drawingml/2006/main"/>
+                </wp:cNvGraphicFramePr>
+                <a:graphic xmlns:a="http://schemas.openxmlformats.org/drawingml/2006/main">
+                  <a:graphicData uri="http://schemas.microsoft.com/office/word/2010/wordprocessingShape">
+                    <wps:wsp>
+                      <wps:cNvSpPr txBox="1">
+                        <a:spLocks noChangeArrowheads="1"/>
+                      </wps:cNvSpPr>
+                      <wps:spPr bwMode="auto">
+                        <a:xfrm>
+                          <a:off x="0" y="0"/>
+                          <a:ext cx="2901950" cy="3238500"/>
+                        </a:xfrm>
+                        <a:prstGeom prst="rect">
+                          <a:avLst/>
+                        </a:prstGeom>
+                        <a:noFill/>
+                        <a:ln w="9525">
+                          <a:noFill/>
+                          <a:miter lim="800000"/>
+                          <a:headEnd/>
+                          <a:tailEnd/>
+                        </a:ln>
+                      </wps:spPr>
+                      <wps:txbx>
+                        <w:txbxContent>
+                          <w:p>
+                            <w:pPr>
+                              <w:rPr>
+                                <w:rFonts w:ascii="Arial" w:hAnsi="Arial" w:cs="Arial"/>
+                                <w:sz w:val="22"/>
+                                <w:szCs w:val="22"/>
+                              </w:rPr>
+                            </w:pPr>
+                            <w:r>
+                              <w:rPr>
+                                <w:rFonts w:ascii="Arial" w:hAnsi="Arial" w:cs="Arial"/>
+                                <w:sz w:val="22"/>
+                                <w:szCs w:val="22"/>
+                              </w:rPr>
+                              <w:t>Photo with the solution of p</w:t>
+                            </w:r>
+                            <w:r>
+                              <w:rPr>
+                                <w:rFonts w:ascii="Arial" w:hAnsi="Arial" w:cs="Arial"/>
+                                <w:sz w:val="22"/>
+                                <w:szCs w:val="22"/>
+                              </w:rPr>
+                              <w:t>roblem 8</w:t>
+                            </w:r>
+                          </w:p>
+                          <w:p>
+                            <w:pPr>
+                              <w:rPr>
+                                <w:rFonts w:ascii="Arial" w:hAnsi="Arial" w:cs="Arial"/>
+                                <w:sz w:val="22"/>
+                                <w:szCs w:val="22"/>
+                              </w:rPr>
+                            </w:pPr>
+                            <w:r>
+                              <w:rPr>
+                                <w:rFonts w:ascii="Arial" w:hAnsi="Arial" w:cs="Arial"/>
+                                <w:noProof/>
+                                <w:sz w:val="22"/>
+                                <w:szCs w:val="22"/>
+                              </w:rPr>
+                              <w:drawing>
+                                <wp:inline distT="0" distB="0" distL="0" distR="0" wp14:anchorId="322A01A4" wp14:editId="3CD9B37C">
+                                  <wp:extent cx="1330380" cy="2955600"/>
+                                  <wp:effectExtent l="0" t="0" r="3175" b="0"/>
+                                  <wp:docPr id="532324296" name="Imagem 6"/>
+                                  <wp:cNvGraphicFramePr>
+                                    <a:graphicFrameLocks xmlns:a="http://schemas.openxmlformats.org/drawingml/2006/main" noChangeAspect="1"/>
+                                  </wp:cNvGraphicFramePr>
+                                  <a:graphic xmlns:a="http://schemas.openxmlformats.org/drawingml/2006/main">
+                                    <a:graphicData uri="http://schemas.openxmlformats.org/drawingml/2006/picture">
+                                      <pic:pic xmlns:pic="http://schemas.openxmlformats.org/drawingml/2006/picture">
+                                        <pic:nvPicPr>
+                                          <pic:cNvPr id="0" name="Picture 8"/>
+                                          <pic:cNvPicPr>
+                                            <a:picLocks noChangeAspect="1" noChangeArrowheads="1"/>
+                                          </pic:cNvPicPr>
+                                        </pic:nvPicPr>
+                                        <pic:blipFill>
+                                          <a:blip r:embed="rId11">
+                                            <a:extLst>
+                                              <a:ext uri="{28A0092B-C50C-407E-A947-70E740481C1C}">
+                                                <a14:useLocalDpi xmlns:a14="http://schemas.microsoft.com/office/drawing/2010/main" val="0"/>
+                                              </a:ext>
+                                            </a:extLst>
+                                          </a:blip>
+                                          <a:srcRect/>
+                                          <a:stretch>
+                                            <a:fillRect/>
+                                          </a:stretch>
+                                        </pic:blipFill>
+                                        <pic:spPr bwMode="auto">
+                                          <a:xfrm>
+                                            <a:off x="0" y="0"/>
+                                            <a:ext cx="1330380" cy="2955600"/>
+                                          </a:xfrm>
+                                          <a:prstGeom prst="rect">
+                                            <a:avLst/>
+                                          </a:prstGeom>
+                                          <a:noFill/>
+                                          <a:ln>
+                                            <a:noFill/>
+                                          </a:ln>
+                                        </pic:spPr>
+                                      </pic:pic>
+                                    </a:graphicData>
+                                  </a:graphic>
+                                </wp:inline>
+                              </w:drawing>
+                            </w:r>
+                          </w:p>
+                        </w:txbxContent>
+                      </wps:txbx>
+                      <wps:bodyPr rot="0" vert="horz" wrap="square" lIns="91440" tIns="45720" rIns="91440" bIns="45720" anchor="t" anchorCtr="0">
+                        <a:noAutofit/>
+                      </wps:bodyPr>
+                    </wps:wsp>
+                  </a:graphicData>
+                </a:graphic>
+                <wp14:sizeRelH relativeFrom="margin">
+                  <wp14:pctWidth>0</wp14:pctWidth>
+                </wp14:sizeRelH>
+                <wp14:sizeRelV relativeFrom="margin">
+                  <wp14:pctHeight>0</wp14:pctHeight>
+                </wp14:sizeRelV>
+              </wp:anchor>
+            </w:drawing>
+          </mc:Choice>
+          <mc:Fallback>
+            <w:pict>
+              <v:shapetype w14:anchorId="410A19B8" id="_x0000_t202" coordsize="21600,21600" o:spt="202" path="m,l,21600r21600,l21600,xe">
+                <v:stroke joinstyle="miter"/>
+                <v:path gradientshapeok="t" o:connecttype="rect"/>
+              </v:shapetype>
+              <v:shape id="Caixa de Texto 2" o:spid="_x0000_s1026" type="#_x0000_t202" style="position:absolute;margin-left:204pt;margin-top:.55pt;width:228.5pt;height:255pt;z-index:251669504;visibility:visible;mso-wrap-style:square;mso-width-percent:0;mso-height-percent:0;mso-wrap-distance-left:9pt;mso-wrap-distance-top:3.6pt;mso-wrap-distance-right:9pt;mso-wrap-distance-bottom:3.6pt;mso-position-horizontal:absolute;mso-position-horizontal-relative:margin;mso-position-vertical:absolute;mso-position-vertical-relative:text;mso-width-percent:0;mso-height-percent:0;mso-width-relative:margin;mso-height-relative:margin;v-text-anchor:top" o:gfxdata="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" filled="f" stroked="f">
+                <v:textbox>
+                  <w:txbxContent>
+                    <w:p>
+                      <w:pPr>
+                        <w:rPr>
+                          <w:rFonts w:ascii="Arial" w:hAnsi="Arial" w:cs="Arial"/>
+                          <w:sz w:val="22"/>
+                          <w:szCs w:val="22"/>
+                        </w:rPr>
+                      </w:pPr>
+                      <w:r>
+                        <w:rPr>
+                          <w:rFonts w:ascii="Arial" w:hAnsi="Arial" w:cs="Arial"/>
+                          <w:sz w:val="22"/>
+                          <w:szCs w:val="22"/>
+                        </w:rPr>
+                        <w:t>Photo with the solution of p</w:t>
+                      </w:r>
+                      <w:r>
+                        <w:rPr>
+                          <w:rFonts w:ascii="Arial" w:hAnsi="Arial" w:cs="Arial"/>
+                          <w:sz w:val="22"/>
+                          <w:szCs w:val="22"/>
+                        </w:rPr>
+                        <w:t>roblem 8</w:t>
+                      </w:r>
+                    </w:p>
+                    <w:p>
+                      <w:pPr>
+                        <w:rPr>
+                          <w:rFonts w:ascii="Arial" w:hAnsi="Arial" w:cs="Arial"/>
+                          <w:sz w:val="22"/>
+                          <w:szCs w:val="22"/>
+                        </w:rPr>
+                      </w:pPr>
+                      <w:r>
+                        <w:rPr>
+                          <w:rFonts w:ascii="Arial" w:hAnsi="Arial" w:cs="Arial"/>
+                          <w:noProof/>
+                          <w:sz w:val="22"/>
+                          <w:szCs w:val="22"/>
+                        </w:rPr>
+                        <w:drawing>
+                          <wp:inline distT="0" distB="0" distL="0" distR="0" wp14:anchorId="322A01A4" wp14:editId="3CD9B37C">
+                            <wp:extent cx="1330380" cy="2955600"/>
+                            <wp:effectExtent l="0" t="0" r="3175" b="0"/>
+                            <wp:docPr id="532324296" name="Imagem 6"/>
+                            <wp:cNvGraphicFramePr>
+                              <a:graphicFrameLocks xmlns:a="http://schemas.openxmlformats.org/drawingml/2006/main" noChangeAspect="1"/>
+                            </wp:cNvGraphicFramePr>
+                            <a:graphic xmlns:a="http://schemas.openxmlformats.org/drawingml/2006/main">
+                              <a:graphicData uri="http://schemas.openxmlformats.org/drawingml/2006/picture">
+                                <pic:pic xmlns:pic="http://schemas.openxmlformats.org/drawingml/2006/picture">
+                                  <pic:nvPicPr>
+                                    <pic:cNvPr id="0" name="Picture 8"/>
+                                    <pic:cNvPicPr>
+                                      <a:picLocks noChangeAspect="1" noChangeArrowheads="1"/>
+                                    </pic:cNvPicPr>
+                                  </pic:nvPicPr>
+                                  <pic:blipFill>
+                                    <a:blip r:embed="rId11">
+                                      <a:extLst>
+                                        <a:ext uri="{28A0092B-C50C-407E-A947-70E740481C1C}">
+                                          <a14:useLocalDpi xmlns:a14="http://schemas.microsoft.com/office/drawing/2010/main" val="0"/>
+                                        </a:ext>
+                                      </a:extLst>
+                                    </a:blip>
+                                    <a:srcRect/>
+                                    <a:stretch>
+                                      <a:fillRect/>
+                                    </a:stretch>
+                                  </pic:blipFill>
+                                  <pic:spPr bwMode="auto">
+                                    <a:xfrm>
+                                      <a:off x="0" y="0"/>
+                                      <a:ext cx="1330380" cy="2955600"/>
+                                    </a:xfrm>
+                                    <a:prstGeom prst="rect">
+                                      <a:avLst/>
+                                    </a:prstGeom>
+                                    <a:noFill/>
+                                    <a:ln>
+                                      <a:noFill/>
+                                    </a:ln>
+                                  </pic:spPr>
+                                </pic:pic>
+                              </a:graphicData>
+                            </a:graphic>
+                          </wp:inline>
+                        </w:drawing>
+                      </w:r>
+                    </w:p>
+                  </w:txbxContent>
+                </v:textbox>
+                <w10:wrap type="square" anchorx="margin"/>
+              </v:shape>
+            </w:pict>
+          </mc:Fallback>
+        </mc:AlternateContent>
+      </w:r>
+      <w:r>
+        <w:rPr>
+          <w:rFonts w:ascii="Arial" w:hAnsi="Arial" w:cs="Arial"/>
+          <w:noProof/>
+          <w:sz w:val="22"/>
+          <w:szCs w:val="22"/>
+        </w:rPr>
+        <w:t>P</w:t>
+      </w:r>
       <w:proofErr w:type="spellStart"/>
       <w:r>
         <w:rPr>
@@ -7097,7 +8119,7 @@
           <w:sz w:val="22"/>
           <w:szCs w:val="22"/>
         </w:rPr>
-        <w:t>no</w:t>
+        <w:t>hoto</w:t>
       </w:r>
       <w:proofErr w:type="spellEnd"/>
       <w:r>
@@ -7106,16 +8128,26 @@
           <w:sz w:val="22"/>
           <w:szCs w:val="22"/>
         </w:rPr>
-        <w:t xml:space="preserve"> agree with these solutions, although we recognize that our solution</w:t>
-      </w:r>
-      <w:r>
-        <w:rPr>
-          <w:rFonts w:ascii="Arial" w:hAnsi="Arial"/>
-          <w:sz w:val="22"/>
-          <w:szCs w:val="22"/>
-        </w:rPr>
-        <w:t xml:space="preserve"> is a trade-off between security/confirmation and flexibility.</w:t>
-      </w:r>
+        <w:t xml:space="preserve"> with the solution of problem 3</w:t>
+      </w:r>
+    </w:p>
+    <w:p>
+      <w:pPr>
+        <w:spacing w:after="240"/>
+        <w:rPr>
+          <w:rFonts w:ascii="Arial" w:hAnsi="Arial"/>
+        </w:rPr>
+      </w:pPr>
+    </w:p>
+    <w:p>
+      <w:pPr>
+        <w:spacing w:after="240"/>
+        <w:rPr>
+          <w:rFonts w:ascii="Arial" w:hAnsi="Arial"/>
+          <w:sz w:val="22"/>
+          <w:szCs w:val="22"/>
+        </w:rPr>
+      </w:pPr>
       <w:r>
         <w:rPr>
           <w:rFonts w:ascii="Arial" w:hAnsi="Arial"/>
@@ -7428,42 +8460,14 @@
                 <w:rFonts w:ascii="Arial" w:hAnsi="Arial" w:cs="Arial"/>
                 <w:szCs w:val="21"/>
               </w:rPr>
-              <w:t>“</w:t>
+              <w:t>“Aesthetic and Minimalist Design” and</w:t>
             </w:r>
             <w:r>
               <w:rPr>
                 <w:rFonts w:ascii="Arial" w:hAnsi="Arial" w:cs="Arial"/>
                 <w:szCs w:val="21"/>
               </w:rPr>
-              <w:t>Aesthetic and Minimalist Design</w:t>
-            </w:r>
-            <w:r>
-              <w:rPr>
-                <w:rFonts w:ascii="Arial" w:hAnsi="Arial" w:cs="Arial"/>
-                <w:szCs w:val="21"/>
-              </w:rPr>
-              <w:t>” and</w:t>
-            </w:r>
-            <w:r>
-              <w:rPr>
-                <w:rFonts w:ascii="Arial" w:hAnsi="Arial" w:cs="Arial"/>
-                <w:szCs w:val="21"/>
-              </w:rPr>
-              <w:t xml:space="preserve"> “</w:t>
-            </w:r>
-            <w:r>
-              <w:rPr>
-                <w:rFonts w:ascii="Arial" w:hAnsi="Arial" w:cs="Arial"/>
-                <w:szCs w:val="21"/>
-              </w:rPr>
-              <w:t>Consistency &amp; Standards</w:t>
-            </w:r>
-            <w:r>
-              <w:rPr>
-                <w:rFonts w:ascii="Arial" w:hAnsi="Arial" w:cs="Arial"/>
-                <w:szCs w:val="21"/>
-              </w:rPr>
-              <w:t>”</w:t>
+              <w:t xml:space="preserve"> “Consistency &amp; Standards”</w:t>
             </w:r>
           </w:p>
         </w:tc>
@@ -7603,14 +8607,7 @@
                 <w:rFonts w:ascii="Arial" w:hAnsi="Arial" w:cs="Arial"/>
                 <w:szCs w:val="21"/>
               </w:rPr>
-              <w:t>“</w:t>
-            </w:r>
-            <w:r>
-              <w:rPr>
-                <w:rFonts w:ascii="Arial" w:hAnsi="Arial" w:cs="Arial"/>
-                <w:szCs w:val="21"/>
-              </w:rPr>
-              <w:t>Consistency</w:t>
+              <w:t>“Consistency</w:t>
             </w:r>
             <w:r>
               <w:rPr>
@@ -7640,14 +8637,7 @@
                 <w:rFonts w:ascii="Arial" w:hAnsi="Arial" w:cs="Arial"/>
                 <w:szCs w:val="21"/>
               </w:rPr>
-              <w:t>standards</w:t>
-            </w:r>
-            <w:r>
-              <w:rPr>
-                <w:rFonts w:ascii="Arial" w:hAnsi="Arial" w:cs="Arial"/>
-                <w:szCs w:val="21"/>
-              </w:rPr>
-              <w:t>”</w:t>
+              <w:t>standards”</w:t>
             </w:r>
           </w:p>
         </w:tc>
@@ -7786,14 +8776,7 @@
                 <w:rFonts w:ascii="Arial" w:hAnsi="Arial" w:cs="Arial"/>
                 <w:szCs w:val="21"/>
               </w:rPr>
-              <w:t>“</w:t>
-            </w:r>
-            <w:r>
-              <w:rPr>
-                <w:rFonts w:ascii="Arial" w:hAnsi="Arial" w:cs="Arial"/>
-                <w:szCs w:val="21"/>
-              </w:rPr>
-              <w:t>Flexibility</w:t>
+              <w:t>“Flexibility</w:t>
             </w:r>
             <w:r>
               <w:rPr>
@@ -7846,14 +8829,7 @@
                 <w:rFonts w:ascii="Arial" w:hAnsi="Arial" w:cs="Arial"/>
                 <w:szCs w:val="21"/>
               </w:rPr>
-              <w:t>use</w:t>
-            </w:r>
-            <w:r>
-              <w:rPr>
-                <w:rFonts w:ascii="Arial" w:hAnsi="Arial" w:cs="Arial"/>
-                <w:szCs w:val="21"/>
-              </w:rPr>
-              <w:t>”</w:t>
+              <w:t>use”</w:t>
             </w:r>
           </w:p>
         </w:tc>
@@ -7948,6 +8924,728 @@
           <w:lang w:eastAsia="ja-JP"/>
         </w:rPr>
       </w:pPr>
+      <w:r>
+        <w:rPr>
+          <w:rFonts w:ascii="Arial" w:hAnsi="Arial" w:cs="Arial"/>
+          <w:noProof/>
+        </w:rPr>
+        <w:lastRenderedPageBreak/>
+        <mc:AlternateContent>
+          <mc:Choice Requires="wps">
+            <w:drawing>
+              <wp:anchor distT="45720" distB="45720" distL="114300" distR="114300" simplePos="0" relativeHeight="251671552" behindDoc="0" locked="0" layoutInCell="1" allowOverlap="1" wp14:anchorId="670FDC7B" wp14:editId="35604FFE">
+                <wp:simplePos x="0" y="0"/>
+                <wp:positionH relativeFrom="margin">
+                  <wp:align>right</wp:align>
+                </wp:positionH>
+                <wp:positionV relativeFrom="paragraph">
+                  <wp:posOffset>0</wp:posOffset>
+                </wp:positionV>
+                <wp:extent cx="2901950" cy="3238500"/>
+                <wp:effectExtent l="0" t="0" r="0" b="0"/>
+                <wp:wrapSquare wrapText="bothSides"/>
+                <wp:docPr id="518422284" name="Caixa de Texto 2"/>
+                <wp:cNvGraphicFramePr>
+                  <a:graphicFrameLocks xmlns:a="http://schemas.openxmlformats.org/drawingml/2006/main"/>
+                </wp:cNvGraphicFramePr>
+                <a:graphic xmlns:a="http://schemas.openxmlformats.org/drawingml/2006/main">
+                  <a:graphicData uri="http://schemas.microsoft.com/office/word/2010/wordprocessingShape">
+                    <wps:wsp>
+                      <wps:cNvSpPr txBox="1">
+                        <a:spLocks noChangeArrowheads="1"/>
+                      </wps:cNvSpPr>
+                      <wps:spPr bwMode="auto">
+                        <a:xfrm>
+                          <a:off x="0" y="0"/>
+                          <a:ext cx="2901950" cy="3238500"/>
+                        </a:xfrm>
+                        <a:prstGeom prst="rect">
+                          <a:avLst/>
+                        </a:prstGeom>
+                        <a:noFill/>
+                        <a:ln w="9525">
+                          <a:noFill/>
+                          <a:miter lim="800000"/>
+                          <a:headEnd/>
+                          <a:tailEnd/>
+                        </a:ln>
+                      </wps:spPr>
+                      <wps:txbx>
+                        <w:txbxContent>
+                          <w:p>
+                            <w:pPr>
+                              <w:rPr>
+                                <w:rFonts w:ascii="Arial" w:hAnsi="Arial" w:cs="Arial"/>
+                                <w:sz w:val="22"/>
+                                <w:szCs w:val="22"/>
+                              </w:rPr>
+                            </w:pPr>
+                            <w:r>
+                              <w:rPr>
+                                <w:rFonts w:ascii="Arial" w:hAnsi="Arial" w:cs="Arial"/>
+                                <w:sz w:val="22"/>
+                                <w:szCs w:val="22"/>
+                              </w:rPr>
+                              <w:t>Photo with the solution of p</w:t>
+                            </w:r>
+                            <w:r>
+                              <w:rPr>
+                                <w:rFonts w:ascii="Arial" w:hAnsi="Arial" w:cs="Arial"/>
+                                <w:sz w:val="22"/>
+                                <w:szCs w:val="22"/>
+                              </w:rPr>
+                              <w:t xml:space="preserve">roblem </w:t>
+                            </w:r>
+                            <w:r>
+                              <w:rPr>
+                                <w:rFonts w:ascii="Arial" w:hAnsi="Arial" w:cs="Arial"/>
+                                <w:sz w:val="22"/>
+                                <w:szCs w:val="22"/>
+                              </w:rPr>
+                              <w:t>2</w:t>
+                            </w:r>
+                          </w:p>
+                          <w:p>
+                            <w:pPr>
+                              <w:rPr>
+                                <w:rFonts w:ascii="Arial" w:hAnsi="Arial" w:cs="Arial"/>
+                                <w:sz w:val="22"/>
+                                <w:szCs w:val="22"/>
+                              </w:rPr>
+                            </w:pPr>
+                            <w:r>
+                              <w:rPr>
+                                <w:noProof/>
+                              </w:rPr>
+                              <w:drawing>
+                                <wp:inline distT="0" distB="0" distL="0" distR="0" wp14:anchorId="4C414A71" wp14:editId="7FD1BEAB">
+                                  <wp:extent cx="1330020" cy="2955600"/>
+                                  <wp:effectExtent l="0" t="0" r="3810" b="0"/>
+                                  <wp:docPr id="490192310" name="Imagem 490192310" descr="Uma imagem com texto, captura de ecrã, software, Software de multimédia&#10;&#10;Descrição gerada automaticamente"/>
+                                  <wp:cNvGraphicFramePr>
+                                    <a:graphicFrameLocks xmlns:a="http://schemas.openxmlformats.org/drawingml/2006/main" noChangeAspect="1"/>
+                                  </wp:cNvGraphicFramePr>
+                                  <a:graphic xmlns:a="http://schemas.openxmlformats.org/drawingml/2006/main">
+                                    <a:graphicData uri="http://schemas.openxmlformats.org/drawingml/2006/picture">
+                                      <pic:pic xmlns:pic="http://schemas.openxmlformats.org/drawingml/2006/picture">
+                                        <pic:nvPicPr>
+                                          <pic:cNvPr id="1004193985" name="Imagem 5" descr="Uma imagem com texto, captura de ecrã, software, Software de multimédia&#10;&#10;Descrição gerada automaticamente"/>
+                                          <pic:cNvPicPr>
+                                            <a:picLocks noChangeAspect="1" noChangeArrowheads="1"/>
+                                          </pic:cNvPicPr>
+                                        </pic:nvPicPr>
+                                        <pic:blipFill>
+                                          <a:blip r:embed="rId12">
+                                            <a:extLst>
+                                              <a:ext uri="{28A0092B-C50C-407E-A947-70E740481C1C}">
+                                                <a14:useLocalDpi xmlns:a14="http://schemas.microsoft.com/office/drawing/2010/main" val="0"/>
+                                              </a:ext>
+                                            </a:extLst>
+                                          </a:blip>
+                                          <a:srcRect/>
+                                          <a:stretch>
+                                            <a:fillRect/>
+                                          </a:stretch>
+                                        </pic:blipFill>
+                                        <pic:spPr bwMode="auto">
+                                          <a:xfrm>
+                                            <a:off x="0" y="0"/>
+                                            <a:ext cx="1330020" cy="2955600"/>
+                                          </a:xfrm>
+                                          <a:prstGeom prst="rect">
+                                            <a:avLst/>
+                                          </a:prstGeom>
+                                          <a:noFill/>
+                                          <a:ln>
+                                            <a:noFill/>
+                                          </a:ln>
+                                        </pic:spPr>
+                                      </pic:pic>
+                                    </a:graphicData>
+                                  </a:graphic>
+                                </wp:inline>
+                              </w:drawing>
+                            </w:r>
+                          </w:p>
+                        </w:txbxContent>
+                      </wps:txbx>
+                      <wps:bodyPr rot="0" vert="horz" wrap="square" lIns="91440" tIns="45720" rIns="91440" bIns="45720" anchor="t" anchorCtr="0">
+                        <a:noAutofit/>
+                      </wps:bodyPr>
+                    </wps:wsp>
+                  </a:graphicData>
+                </a:graphic>
+                <wp14:sizeRelH relativeFrom="margin">
+                  <wp14:pctWidth>0</wp14:pctWidth>
+                </wp14:sizeRelH>
+                <wp14:sizeRelV relativeFrom="margin">
+                  <wp14:pctHeight>0</wp14:pctHeight>
+                </wp14:sizeRelV>
+              </wp:anchor>
+            </w:drawing>
+          </mc:Choice>
+          <mc:Fallback>
+            <w:pict>
+              <v:shape w14:anchorId="670FDC7B" id="_x0000_s1027" type="#_x0000_t202" style="position:absolute;margin-left:177.3pt;margin-top:0;width:228.5pt;height:255pt;z-index:251671552;visibility:visible;mso-wrap-style:square;mso-width-percent:0;mso-height-percent:0;mso-wrap-distance-left:9pt;mso-wrap-distance-top:3.6pt;mso-wrap-distance-right:9pt;mso-wrap-distance-bottom:3.6pt;mso-position-horizontal:right;mso-position-horizontal-relative:margin;mso-position-vertical:absolute;mso-position-vertical-relative:text;mso-width-percent:0;mso-height-percent:0;mso-width-relative:margin;mso-height-relative:margin;v-text-anchor:top" o:gfxdata="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" filled="f" stroked="f">
+                <v:textbox>
+                  <w:txbxContent>
+                    <w:p>
+                      <w:pPr>
+                        <w:rPr>
+                          <w:rFonts w:ascii="Arial" w:hAnsi="Arial" w:cs="Arial"/>
+                          <w:sz w:val="22"/>
+                          <w:szCs w:val="22"/>
+                        </w:rPr>
+                      </w:pPr>
+                      <w:r>
+                        <w:rPr>
+                          <w:rFonts w:ascii="Arial" w:hAnsi="Arial" w:cs="Arial"/>
+                          <w:sz w:val="22"/>
+                          <w:szCs w:val="22"/>
+                        </w:rPr>
+                        <w:t>Photo with the solution of p</w:t>
+                      </w:r>
+                      <w:r>
+                        <w:rPr>
+                          <w:rFonts w:ascii="Arial" w:hAnsi="Arial" w:cs="Arial"/>
+                          <w:sz w:val="22"/>
+                          <w:szCs w:val="22"/>
+                        </w:rPr>
+                        <w:t xml:space="preserve">roblem </w:t>
+                      </w:r>
+                      <w:r>
+                        <w:rPr>
+                          <w:rFonts w:ascii="Arial" w:hAnsi="Arial" w:cs="Arial"/>
+                          <w:sz w:val="22"/>
+                          <w:szCs w:val="22"/>
+                        </w:rPr>
+                        <w:t>2</w:t>
+                      </w:r>
+                    </w:p>
+                    <w:p>
+                      <w:pPr>
+                        <w:rPr>
+                          <w:rFonts w:ascii="Arial" w:hAnsi="Arial" w:cs="Arial"/>
+                          <w:sz w:val="22"/>
+                          <w:szCs w:val="22"/>
+                        </w:rPr>
+                      </w:pPr>
+                      <w:r>
+                        <w:rPr>
+                          <w:noProof/>
+                        </w:rPr>
+                        <w:drawing>
+                          <wp:inline distT="0" distB="0" distL="0" distR="0" wp14:anchorId="4C414A71" wp14:editId="7FD1BEAB">
+                            <wp:extent cx="1330020" cy="2955600"/>
+                            <wp:effectExtent l="0" t="0" r="3810" b="0"/>
+                            <wp:docPr id="490192310" name="Imagem 490192310" descr="Uma imagem com texto, captura de ecrã, software, Software de multimédia&#10;&#10;Descrição gerada automaticamente"/>
+                            <wp:cNvGraphicFramePr>
+                              <a:graphicFrameLocks xmlns:a="http://schemas.openxmlformats.org/drawingml/2006/main" noChangeAspect="1"/>
+                            </wp:cNvGraphicFramePr>
+                            <a:graphic xmlns:a="http://schemas.openxmlformats.org/drawingml/2006/main">
+                              <a:graphicData uri="http://schemas.openxmlformats.org/drawingml/2006/picture">
+                                <pic:pic xmlns:pic="http://schemas.openxmlformats.org/drawingml/2006/picture">
+                                  <pic:nvPicPr>
+                                    <pic:cNvPr id="1004193985" name="Imagem 5" descr="Uma imagem com texto, captura de ecrã, software, Software de multimédia&#10;&#10;Descrição gerada automaticamente"/>
+                                    <pic:cNvPicPr>
+                                      <a:picLocks noChangeAspect="1" noChangeArrowheads="1"/>
+                                    </pic:cNvPicPr>
+                                  </pic:nvPicPr>
+                                  <pic:blipFill>
+                                    <a:blip r:embed="rId12">
+                                      <a:extLst>
+                                        <a:ext uri="{28A0092B-C50C-407E-A947-70E740481C1C}">
+                                          <a14:useLocalDpi xmlns:a14="http://schemas.microsoft.com/office/drawing/2010/main" val="0"/>
+                                        </a:ext>
+                                      </a:extLst>
+                                    </a:blip>
+                                    <a:srcRect/>
+                                    <a:stretch>
+                                      <a:fillRect/>
+                                    </a:stretch>
+                                  </pic:blipFill>
+                                  <pic:spPr bwMode="auto">
+                                    <a:xfrm>
+                                      <a:off x="0" y="0"/>
+                                      <a:ext cx="1330020" cy="2955600"/>
+                                    </a:xfrm>
+                                    <a:prstGeom prst="rect">
+                                      <a:avLst/>
+                                    </a:prstGeom>
+                                    <a:noFill/>
+                                    <a:ln>
+                                      <a:noFill/>
+                                    </a:ln>
+                                  </pic:spPr>
+                                </pic:pic>
+                              </a:graphicData>
+                            </a:graphic>
+                          </wp:inline>
+                        </w:drawing>
+                      </w:r>
+                    </w:p>
+                  </w:txbxContent>
+                </v:textbox>
+                <w10:wrap type="square" anchorx="margin"/>
+              </v:shape>
+            </w:pict>
+          </mc:Fallback>
+        </mc:AlternateContent>
+      </w:r>
+      <w:r>
+        <w:rPr>
+          <w:rFonts w:ascii="Arial" w:eastAsiaTheme="minorEastAsia" w:hAnsi="Arial" w:cstheme="minorBidi"/>
+          <w:lang w:eastAsia="ja-JP"/>
+        </w:rPr>
+        <w:t>Photo with solution for problem</w:t>
+      </w:r>
+      <w:r>
+        <w:rPr>
+          <w:rFonts w:ascii="Arial" w:eastAsiaTheme="minorEastAsia" w:hAnsi="Arial" w:cstheme="minorBidi"/>
+          <w:lang w:eastAsia="ja-JP"/>
+        </w:rPr>
+        <w:t xml:space="preserve"> 1</w:t>
+      </w:r>
+    </w:p>
+    <w:p>
+      <w:pPr>
+        <w:pStyle w:val="TableParagraph"/>
+        <w:ind w:left="0" w:right="141"/>
+        <w:rPr>
+          <w:rFonts w:ascii="Arial" w:eastAsiaTheme="minorEastAsia" w:hAnsi="Arial" w:cstheme="minorBidi"/>
+          <w:lang w:eastAsia="ja-JP"/>
+        </w:rPr>
+      </w:pPr>
+      <w:r>
+        <w:rPr>
+          <w:rFonts w:ascii="Arial" w:eastAsiaTheme="minorEastAsia" w:hAnsi="Arial" w:cstheme="minorBidi"/>
+          <w:noProof/>
+          <w:lang w:eastAsia="ja-JP"/>
+        </w:rPr>
+        <w:drawing>
+          <wp:anchor distT="0" distB="0" distL="114300" distR="114300" simplePos="0" relativeHeight="251667456" behindDoc="1" locked="0" layoutInCell="1" allowOverlap="1" wp14:anchorId="620C46AC" wp14:editId="7F5F6D4D">
+            <wp:simplePos x="0" y="0"/>
+            <wp:positionH relativeFrom="margin">
+              <wp:align>left</wp:align>
+            </wp:positionH>
+            <wp:positionV relativeFrom="paragraph">
+              <wp:posOffset>6985</wp:posOffset>
+            </wp:positionV>
+            <wp:extent cx="1329055" cy="2955290"/>
+            <wp:effectExtent l="0" t="0" r="4445" b="0"/>
+            <wp:wrapTight wrapText="bothSides">
+              <wp:wrapPolygon edited="0">
+                <wp:start x="0" y="0"/>
+                <wp:lineTo x="0" y="21442"/>
+                <wp:lineTo x="21363" y="21442"/>
+                <wp:lineTo x="21363" y="0"/>
+                <wp:lineTo x="0" y="0"/>
+              </wp:wrapPolygon>
+            </wp:wrapTight>
+            <wp:docPr id="421117593" name="Imagem 4"/>
+            <wp:cNvGraphicFramePr>
+              <a:graphicFrameLocks xmlns:a="http://schemas.openxmlformats.org/drawingml/2006/main" noChangeAspect="1"/>
+            </wp:cNvGraphicFramePr>
+            <a:graphic xmlns:a="http://schemas.openxmlformats.org/drawingml/2006/main">
+              <a:graphicData uri="http://schemas.openxmlformats.org/drawingml/2006/picture">
+                <pic:pic xmlns:pic="http://schemas.openxmlformats.org/drawingml/2006/picture">
+                  <pic:nvPicPr>
+                    <pic:cNvPr id="0" name="Picture 5"/>
+                    <pic:cNvPicPr>
+                      <a:picLocks noChangeAspect="1" noChangeArrowheads="1"/>
+                    </pic:cNvPicPr>
+                  </pic:nvPicPr>
+                  <pic:blipFill>
+                    <a:blip r:embed="rId13">
+                      <a:extLst>
+                        <a:ext uri="{28A0092B-C50C-407E-A947-70E740481C1C}">
+                          <a14:useLocalDpi xmlns:a14="http://schemas.microsoft.com/office/drawing/2010/main" val="0"/>
+                        </a:ext>
+                      </a:extLst>
+                    </a:blip>
+                    <a:srcRect/>
+                    <a:stretch>
+                      <a:fillRect/>
+                    </a:stretch>
+                  </pic:blipFill>
+                  <pic:spPr bwMode="auto">
+                    <a:xfrm>
+                      <a:off x="0" y="0"/>
+                      <a:ext cx="1329055" cy="2955290"/>
+                    </a:xfrm>
+                    <a:prstGeom prst="rect">
+                      <a:avLst/>
+                    </a:prstGeom>
+                    <a:noFill/>
+                    <a:ln>
+                      <a:noFill/>
+                    </a:ln>
+                  </pic:spPr>
+                </pic:pic>
+              </a:graphicData>
+            </a:graphic>
+          </wp:anchor>
+        </w:drawing>
+      </w:r>
+    </w:p>
+    <w:p>
+      <w:pPr>
+        <w:pStyle w:val="TableParagraph"/>
+        <w:ind w:left="0" w:right="141"/>
+        <w:rPr>
+          <w:rFonts w:ascii="Arial" w:eastAsiaTheme="minorEastAsia" w:hAnsi="Arial" w:cstheme="minorBidi"/>
+          <w:lang w:eastAsia="ja-JP"/>
+        </w:rPr>
+      </w:pPr>
+    </w:p>
+    <w:p>
+      <w:pPr>
+        <w:pStyle w:val="TableParagraph"/>
+        <w:ind w:left="0" w:right="141"/>
+        <w:rPr>
+          <w:rFonts w:ascii="Arial" w:eastAsiaTheme="minorEastAsia" w:hAnsi="Arial" w:cstheme="minorBidi"/>
+          <w:lang w:eastAsia="ja-JP"/>
+        </w:rPr>
+      </w:pPr>
+    </w:p>
+    <w:p>
+      <w:pPr>
+        <w:pStyle w:val="TableParagraph"/>
+        <w:ind w:left="0" w:right="141"/>
+        <w:rPr>
+          <w:rFonts w:ascii="Arial" w:eastAsiaTheme="minorEastAsia" w:hAnsi="Arial" w:cstheme="minorBidi"/>
+          <w:lang w:eastAsia="ja-JP"/>
+        </w:rPr>
+      </w:pPr>
+    </w:p>
+    <w:p>
+      <w:pPr>
+        <w:pStyle w:val="TableParagraph"/>
+        <w:ind w:left="0" w:right="141"/>
+        <w:rPr>
+          <w:rFonts w:ascii="Arial" w:eastAsiaTheme="minorEastAsia" w:hAnsi="Arial" w:cstheme="minorBidi"/>
+          <w:lang w:eastAsia="ja-JP"/>
+        </w:rPr>
+      </w:pPr>
+    </w:p>
+    <w:p>
+      <w:pPr>
+        <w:pStyle w:val="TableParagraph"/>
+        <w:ind w:left="0" w:right="141"/>
+        <w:rPr>
+          <w:rFonts w:ascii="Arial" w:eastAsiaTheme="minorEastAsia" w:hAnsi="Arial" w:cstheme="minorBidi"/>
+          <w:lang w:eastAsia="ja-JP"/>
+        </w:rPr>
+      </w:pPr>
+    </w:p>
+    <w:p>
+      <w:pPr>
+        <w:pStyle w:val="TableParagraph"/>
+        <w:ind w:left="0" w:right="141"/>
+        <w:rPr>
+          <w:rFonts w:ascii="Arial" w:eastAsiaTheme="minorEastAsia" w:hAnsi="Arial" w:cstheme="minorBidi"/>
+          <w:lang w:eastAsia="ja-JP"/>
+        </w:rPr>
+      </w:pPr>
+    </w:p>
+    <w:p>
+      <w:pPr>
+        <w:pStyle w:val="TableParagraph"/>
+        <w:ind w:left="0" w:right="141"/>
+        <w:rPr>
+          <w:rFonts w:ascii="Arial" w:eastAsiaTheme="minorEastAsia" w:hAnsi="Arial" w:cstheme="minorBidi"/>
+          <w:lang w:eastAsia="ja-JP"/>
+        </w:rPr>
+      </w:pPr>
+    </w:p>
+    <w:p>
+      <w:pPr>
+        <w:pStyle w:val="TableParagraph"/>
+        <w:ind w:left="0" w:right="141"/>
+        <w:rPr>
+          <w:rFonts w:ascii="Arial" w:eastAsiaTheme="minorEastAsia" w:hAnsi="Arial" w:cstheme="minorBidi"/>
+          <w:lang w:eastAsia="ja-JP"/>
+        </w:rPr>
+      </w:pPr>
+    </w:p>
+    <w:p>
+      <w:pPr>
+        <w:pStyle w:val="TableParagraph"/>
+        <w:ind w:left="0" w:right="141"/>
+        <w:rPr>
+          <w:rFonts w:ascii="Arial" w:eastAsiaTheme="minorEastAsia" w:hAnsi="Arial" w:cstheme="minorBidi"/>
+          <w:lang w:eastAsia="ja-JP"/>
+        </w:rPr>
+      </w:pPr>
+    </w:p>
+    <w:p>
+      <w:pPr>
+        <w:pStyle w:val="TableParagraph"/>
+        <w:ind w:left="0" w:right="141"/>
+        <w:rPr>
+          <w:rFonts w:ascii="Arial" w:eastAsiaTheme="minorEastAsia" w:hAnsi="Arial" w:cstheme="minorBidi"/>
+          <w:lang w:eastAsia="ja-JP"/>
+        </w:rPr>
+      </w:pPr>
+    </w:p>
+    <w:p>
+      <w:pPr>
+        <w:pStyle w:val="TableParagraph"/>
+        <w:ind w:left="0" w:right="141"/>
+        <w:rPr>
+          <w:rFonts w:ascii="Arial" w:eastAsiaTheme="minorEastAsia" w:hAnsi="Arial" w:cstheme="minorBidi"/>
+          <w:lang w:eastAsia="ja-JP"/>
+        </w:rPr>
+      </w:pPr>
+    </w:p>
+    <w:p>
+      <w:pPr>
+        <w:pStyle w:val="TableParagraph"/>
+        <w:ind w:left="0" w:right="141"/>
+        <w:rPr>
+          <w:rFonts w:ascii="Arial" w:eastAsiaTheme="minorEastAsia" w:hAnsi="Arial" w:cstheme="minorBidi"/>
+          <w:lang w:eastAsia="ja-JP"/>
+        </w:rPr>
+      </w:pPr>
+    </w:p>
+    <w:p>
+      <w:pPr>
+        <w:pStyle w:val="TableParagraph"/>
+        <w:ind w:left="0" w:right="141"/>
+        <w:rPr>
+          <w:rFonts w:ascii="Arial" w:eastAsiaTheme="minorEastAsia" w:hAnsi="Arial" w:cstheme="minorBidi"/>
+          <w:lang w:eastAsia="ja-JP"/>
+        </w:rPr>
+      </w:pPr>
+    </w:p>
+    <w:p>
+      <w:pPr>
+        <w:pStyle w:val="TableParagraph"/>
+        <w:ind w:left="0" w:right="141"/>
+        <w:rPr>
+          <w:rFonts w:ascii="Arial" w:eastAsiaTheme="minorEastAsia" w:hAnsi="Arial" w:cstheme="minorBidi"/>
+          <w:lang w:eastAsia="ja-JP"/>
+        </w:rPr>
+      </w:pPr>
+    </w:p>
+    <w:p>
+      <w:pPr>
+        <w:pStyle w:val="TableParagraph"/>
+        <w:ind w:left="0" w:right="141"/>
+        <w:rPr>
+          <w:rFonts w:ascii="Arial" w:eastAsiaTheme="minorEastAsia" w:hAnsi="Arial" w:cstheme="minorBidi"/>
+          <w:lang w:eastAsia="ja-JP"/>
+        </w:rPr>
+      </w:pPr>
+    </w:p>
+    <w:p>
+      <w:pPr>
+        <w:pStyle w:val="TableParagraph"/>
+        <w:ind w:left="0" w:right="141"/>
+        <w:rPr>
+          <w:rFonts w:ascii="Arial" w:eastAsiaTheme="minorEastAsia" w:hAnsi="Arial" w:cstheme="minorBidi"/>
+          <w:lang w:eastAsia="ja-JP"/>
+        </w:rPr>
+      </w:pPr>
+    </w:p>
+    <w:p>
+      <w:pPr>
+        <w:pStyle w:val="TableParagraph"/>
+        <w:ind w:left="0" w:right="141"/>
+        <w:rPr>
+          <w:rFonts w:ascii="Arial" w:eastAsiaTheme="minorEastAsia" w:hAnsi="Arial" w:cstheme="minorBidi"/>
+          <w:lang w:eastAsia="ja-JP"/>
+        </w:rPr>
+      </w:pPr>
+    </w:p>
+    <w:p>
+      <w:pPr>
+        <w:pStyle w:val="TableParagraph"/>
+        <w:ind w:left="0" w:right="141"/>
+        <w:rPr>
+          <w:rFonts w:ascii="Arial" w:eastAsiaTheme="minorEastAsia" w:hAnsi="Arial" w:cstheme="minorBidi"/>
+          <w:lang w:eastAsia="ja-JP"/>
+        </w:rPr>
+      </w:pPr>
+    </w:p>
+    <w:p>
+      <w:pPr>
+        <w:pStyle w:val="TableParagraph"/>
+        <w:ind w:left="0" w:right="141"/>
+        <w:rPr>
+          <w:rFonts w:ascii="Arial" w:eastAsiaTheme="minorEastAsia" w:hAnsi="Arial" w:cstheme="minorBidi"/>
+          <w:lang w:eastAsia="ja-JP"/>
+        </w:rPr>
+      </w:pPr>
+    </w:p>
+    <w:p>
+      <w:pPr>
+        <w:pStyle w:val="TableParagraph"/>
+        <w:ind w:left="0" w:right="141"/>
+        <w:rPr>
+          <w:rFonts w:ascii="Arial" w:eastAsiaTheme="minorEastAsia" w:hAnsi="Arial" w:cstheme="minorBidi"/>
+          <w:lang w:eastAsia="ja-JP"/>
+        </w:rPr>
+      </w:pPr>
+    </w:p>
+    <w:p>
+      <w:pPr>
+        <w:pStyle w:val="TableParagraph"/>
+        <w:ind w:left="0" w:right="141"/>
+        <w:rPr>
+          <w:rFonts w:ascii="Arial" w:eastAsiaTheme="minorEastAsia" w:hAnsi="Arial" w:cstheme="minorBidi"/>
+          <w:lang w:eastAsia="ja-JP"/>
+        </w:rPr>
+      </w:pPr>
+      <w:r>
+        <w:rPr>
+          <w:rFonts w:ascii="Arial" w:eastAsiaTheme="minorEastAsia" w:hAnsi="Arial" w:cstheme="minorBidi"/>
+          <w:noProof/>
+          <w:lang w:eastAsia="ja-JP"/>
+        </w:rPr>
+        <w:drawing>
+          <wp:anchor distT="0" distB="0" distL="114300" distR="114300" simplePos="0" relativeHeight="251666432" behindDoc="1" locked="0" layoutInCell="1" allowOverlap="1" wp14:anchorId="1A5AE18B" wp14:editId="26C303EE">
+            <wp:simplePos x="0" y="0"/>
+            <wp:positionH relativeFrom="column">
+              <wp:posOffset>1440180</wp:posOffset>
+            </wp:positionH>
+            <wp:positionV relativeFrom="paragraph">
+              <wp:posOffset>312420</wp:posOffset>
+            </wp:positionV>
+            <wp:extent cx="1329055" cy="2955290"/>
+            <wp:effectExtent l="0" t="0" r="4445" b="0"/>
+            <wp:wrapTight wrapText="bothSides">
+              <wp:wrapPolygon edited="0">
+                <wp:start x="0" y="0"/>
+                <wp:lineTo x="0" y="21442"/>
+                <wp:lineTo x="21363" y="21442"/>
+                <wp:lineTo x="21363" y="0"/>
+                <wp:lineTo x="0" y="0"/>
+              </wp:wrapPolygon>
+            </wp:wrapTight>
+            <wp:docPr id="300400730" name="Imagem 3"/>
+            <wp:cNvGraphicFramePr>
+              <a:graphicFrameLocks xmlns:a="http://schemas.openxmlformats.org/drawingml/2006/main" noChangeAspect="1"/>
+            </wp:cNvGraphicFramePr>
+            <a:graphic xmlns:a="http://schemas.openxmlformats.org/drawingml/2006/main">
+              <a:graphicData uri="http://schemas.openxmlformats.org/drawingml/2006/picture">
+                <pic:pic xmlns:pic="http://schemas.openxmlformats.org/drawingml/2006/picture">
+                  <pic:nvPicPr>
+                    <pic:cNvPr id="0" name="Picture 4"/>
+                    <pic:cNvPicPr>
+                      <a:picLocks noChangeAspect="1" noChangeArrowheads="1"/>
+                    </pic:cNvPicPr>
+                  </pic:nvPicPr>
+                  <pic:blipFill>
+                    <a:blip r:embed="rId14">
+                      <a:extLst>
+                        <a:ext uri="{28A0092B-C50C-407E-A947-70E740481C1C}">
+                          <a14:useLocalDpi xmlns:a14="http://schemas.microsoft.com/office/drawing/2010/main" val="0"/>
+                        </a:ext>
+                      </a:extLst>
+                    </a:blip>
+                    <a:srcRect/>
+                    <a:stretch>
+                      <a:fillRect/>
+                    </a:stretch>
+                  </pic:blipFill>
+                  <pic:spPr bwMode="auto">
+                    <a:xfrm>
+                      <a:off x="0" y="0"/>
+                      <a:ext cx="1329055" cy="2955290"/>
+                    </a:xfrm>
+                    <a:prstGeom prst="rect">
+                      <a:avLst/>
+                    </a:prstGeom>
+                    <a:noFill/>
+                    <a:ln>
+                      <a:noFill/>
+                    </a:ln>
+                  </pic:spPr>
+                </pic:pic>
+              </a:graphicData>
+            </a:graphic>
+          </wp:anchor>
+        </w:drawing>
+      </w:r>
+      <w:r>
+        <w:rPr>
+          <w:rFonts w:ascii="Arial" w:eastAsiaTheme="minorEastAsia" w:hAnsi="Arial" w:cstheme="minorBidi"/>
+          <w:noProof/>
+          <w:lang w:eastAsia="ja-JP"/>
+        </w:rPr>
+        <w:drawing>
+          <wp:anchor distT="0" distB="0" distL="114300" distR="114300" simplePos="0" relativeHeight="251665408" behindDoc="1" locked="0" layoutInCell="1" allowOverlap="1" wp14:anchorId="0BCA647B" wp14:editId="3B08B33D">
+            <wp:simplePos x="0" y="0"/>
+            <wp:positionH relativeFrom="margin">
+              <wp:align>left</wp:align>
+            </wp:positionH>
+            <wp:positionV relativeFrom="paragraph">
+              <wp:posOffset>312420</wp:posOffset>
+            </wp:positionV>
+            <wp:extent cx="1329131" cy="2955600"/>
+            <wp:effectExtent l="0" t="0" r="4445" b="0"/>
+            <wp:wrapTight wrapText="bothSides">
+              <wp:wrapPolygon edited="0">
+                <wp:start x="0" y="0"/>
+                <wp:lineTo x="0" y="21442"/>
+                <wp:lineTo x="21363" y="21442"/>
+                <wp:lineTo x="21363" y="0"/>
+                <wp:lineTo x="0" y="0"/>
+              </wp:wrapPolygon>
+            </wp:wrapTight>
+            <wp:docPr id="2020975384" name="Imagem 2"/>
+            <wp:cNvGraphicFramePr>
+              <a:graphicFrameLocks xmlns:a="http://schemas.openxmlformats.org/drawingml/2006/main" noChangeAspect="1"/>
+            </wp:cNvGraphicFramePr>
+            <a:graphic xmlns:a="http://schemas.openxmlformats.org/drawingml/2006/main">
+              <a:graphicData uri="http://schemas.openxmlformats.org/drawingml/2006/picture">
+                <pic:pic xmlns:pic="http://schemas.openxmlformats.org/drawingml/2006/picture">
+                  <pic:nvPicPr>
+                    <pic:cNvPr id="0" name="Picture 3"/>
+                    <pic:cNvPicPr>
+                      <a:picLocks noChangeAspect="1" noChangeArrowheads="1"/>
+                    </pic:cNvPicPr>
+                  </pic:nvPicPr>
+                  <pic:blipFill>
+                    <a:blip r:embed="rId15">
+                      <a:extLst>
+                        <a:ext uri="{28A0092B-C50C-407E-A947-70E740481C1C}">
+                          <a14:useLocalDpi xmlns:a14="http://schemas.microsoft.com/office/drawing/2010/main" val="0"/>
+                        </a:ext>
+                      </a:extLst>
+                    </a:blip>
+                    <a:srcRect/>
+                    <a:stretch>
+                      <a:fillRect/>
+                    </a:stretch>
+                  </pic:blipFill>
+                  <pic:spPr bwMode="auto">
+                    <a:xfrm>
+                      <a:off x="0" y="0"/>
+                      <a:ext cx="1329131" cy="2955600"/>
+                    </a:xfrm>
+                    <a:prstGeom prst="rect">
+                      <a:avLst/>
+                    </a:prstGeom>
+                    <a:noFill/>
+                    <a:ln>
+                      <a:noFill/>
+                    </a:ln>
+                  </pic:spPr>
+                </pic:pic>
+              </a:graphicData>
+            </a:graphic>
+          </wp:anchor>
+        </w:drawing>
+      </w:r>
+      <w:r>
+        <w:rPr>
+          <w:rFonts w:ascii="Arial" w:eastAsiaTheme="minorEastAsia" w:hAnsi="Arial" w:cstheme="minorBidi"/>
+          <w:lang w:eastAsia="ja-JP"/>
+        </w:rPr>
+        <w:t>Photos with solution for problem 3</w:t>
+      </w:r>
     </w:p>
     <w:sectPr>
       <w:pgSz w:w="11900" w:h="16840"/>

</xml_diff>

<commit_message>
Made some slight changes to phase 6 report
</commit_message>
<xml_diff>
--- a/reports/stage6/G_03_stage6.docx
+++ b/reports/stage6/G_03_stage6.docx
@@ -64,7 +64,6 @@
           <w:szCs w:val="28"/>
         </w:rPr>
       </w:pPr>
-      <w:proofErr w:type="spellStart"/>
       <w:r>
         <w:rPr>
           <w:rFonts w:ascii="Arial" w:hAnsi="Arial"/>
@@ -72,19 +71,29 @@
           <w:sz w:val="28"/>
           <w:szCs w:val="28"/>
         </w:rPr>
-        <w:t>Interação</w:t>
-      </w:r>
-      <w:proofErr w:type="spellEnd"/>
-      <w:r>
+        <w:t>Interação Pessoa-Máquina</w:t>
+      </w:r>
+    </w:p>
+    <w:p>
+      <w:pPr>
+        <w:rPr>
+          <w:rFonts w:ascii="Arial" w:hAnsi="Arial"/>
+          <w:b/>
+          <w:sz w:val="18"/>
+          <w:szCs w:val="28"/>
+        </w:rPr>
+      </w:pPr>
+    </w:p>
+    <w:p>
+      <w:pPr>
+        <w:jc w:val="center"/>
         <w:rPr>
           <w:rFonts w:ascii="Arial" w:hAnsi="Arial"/>
           <w:b/>
           <w:sz w:val="28"/>
           <w:szCs w:val="28"/>
         </w:rPr>
-        <w:t xml:space="preserve"> Pessoa-</w:t>
-      </w:r>
-      <w:proofErr w:type="spellStart"/>
+      </w:pPr>
       <w:r>
         <w:rPr>
           <w:rFonts w:ascii="Arial" w:hAnsi="Arial"/>
@@ -92,30 +101,17 @@
           <w:sz w:val="28"/>
           <w:szCs w:val="28"/>
         </w:rPr>
-        <w:t>Máquina</w:t>
-      </w:r>
-      <w:proofErr w:type="spellEnd"/>
-    </w:p>
-    <w:p>
-      <w:pPr>
-        <w:rPr>
-          <w:rFonts w:ascii="Arial" w:hAnsi="Arial"/>
-          <w:b/>
-          <w:sz w:val="18"/>
-          <w:szCs w:val="28"/>
-        </w:rPr>
-      </w:pPr>
-    </w:p>
-    <w:p>
-      <w:pPr>
-        <w:jc w:val="center"/>
+        <w:t>20</w:t>
+      </w:r>
+      <w:r>
         <w:rPr>
           <w:rFonts w:ascii="Arial" w:hAnsi="Arial"/>
           <w:b/>
           <w:sz w:val="28"/>
           <w:szCs w:val="28"/>
         </w:rPr>
-      </w:pPr>
+        <w:t>2</w:t>
+      </w:r>
       <w:r>
         <w:rPr>
           <w:rFonts w:ascii="Arial" w:hAnsi="Arial"/>
@@ -123,7 +119,7 @@
           <w:sz w:val="28"/>
           <w:szCs w:val="28"/>
         </w:rPr>
-        <w:t>20</w:t>
+        <w:t>3</w:t>
       </w:r>
       <w:r>
         <w:rPr>
@@ -132,7 +128,7 @@
           <w:sz w:val="28"/>
           <w:szCs w:val="28"/>
         </w:rPr>
-        <w:t>2</w:t>
+        <w:t>/20</w:t>
       </w:r>
       <w:r>
         <w:rPr>
@@ -141,7 +137,7 @@
           <w:sz w:val="28"/>
           <w:szCs w:val="28"/>
         </w:rPr>
-        <w:t>3</w:t>
+        <w:t>2</w:t>
       </w:r>
       <w:r>
         <w:rPr>
@@ -150,24 +146,6 @@
           <w:sz w:val="28"/>
           <w:szCs w:val="28"/>
         </w:rPr>
-        <w:t>/20</w:t>
-      </w:r>
-      <w:r>
-        <w:rPr>
-          <w:rFonts w:ascii="Arial" w:hAnsi="Arial"/>
-          <w:b/>
-          <w:sz w:val="28"/>
-          <w:szCs w:val="28"/>
-        </w:rPr>
-        <w:t>2</w:t>
-      </w:r>
-      <w:r>
-        <w:rPr>
-          <w:rFonts w:ascii="Arial" w:hAnsi="Arial"/>
-          <w:b/>
-          <w:sz w:val="28"/>
-          <w:szCs w:val="28"/>
-        </w:rPr>
         <w:t>4</w:t>
       </w:r>
     </w:p>
@@ -208,7 +186,6 @@
           <w:u w:val="single"/>
         </w:rPr>
       </w:pPr>
-      <w:proofErr w:type="spellStart"/>
       <w:r>
         <w:rPr>
           <w:rFonts w:ascii="Arial" w:hAnsi="Arial"/>
@@ -217,7 +194,6 @@
         </w:rPr>
         <w:t>CartGuru</w:t>
       </w:r>
-      <w:proofErr w:type="spellEnd"/>
     </w:p>
     <w:p>
       <w:pPr>
@@ -297,7 +273,7 @@
                         </a:effectLst>
                         <a:extLst>
                           <a:ext uri="{909E8E84-426E-40dd-AFC4-6F175D3DCCD1}">
-                            <a14:hiddenFill xmlns="" xmlns:mo="http://schemas.microsoft.com/office/mac/office/2008/main" xmlns:mv="urn:schemas-microsoft-com:mac:vml" xmlns:o="urn:schemas-microsoft-com:office:office" xmlns:v="urn:schemas-microsoft-com:vml" xmlns:w10="urn:schemas-microsoft-com:office:word" xmlns:w="http://schemas.openxmlformats.org/wordprocessingml/2006/main" xmlns:a14="http://schemas.microsoft.com/office/drawing/2010/main">
+                            <a14:hiddenFill xmlns:a14="http://schemas.microsoft.com/office/drawing/2010/main" xmlns:w="http://schemas.openxmlformats.org/wordprocessingml/2006/main" xmlns:w10="urn:schemas-microsoft-com:office:word" xmlns:v="urn:schemas-microsoft-com:vml" xmlns:o="urn:schemas-microsoft-com:office:office" xmlns:mv="urn:schemas-microsoft-com:mac:vml" xmlns:mo="http://schemas.microsoft.com/office/mac/office/2008/main" xmlns="">
                               <a:noFill/>
                             </a14:hiddenFill>
                           </a:ext>
@@ -600,7 +576,6 @@
           <w:lang w:val="pt-PT"/>
         </w:rPr>
       </w:pPr>
-      <w:proofErr w:type="spellStart"/>
       <w:r>
         <w:rPr>
           <w:rFonts w:ascii="Arial" w:hAnsi="Arial"/>
@@ -609,7 +584,6 @@
         </w:rPr>
         <w:t>Authors</w:t>
       </w:r>
-      <w:proofErr w:type="spellEnd"/>
       <w:r>
         <w:rPr>
           <w:rFonts w:ascii="Arial" w:hAnsi="Arial"/>
@@ -682,7 +656,6 @@
         </w:rPr>
         <w:tab/>
       </w:r>
-      <w:proofErr w:type="spellStart"/>
       <w:r>
         <w:rPr>
           <w:rFonts w:ascii="Arial" w:hAnsi="Arial"/>
@@ -691,7 +664,6 @@
         </w:rPr>
         <w:t>Lab</w:t>
       </w:r>
-      <w:proofErr w:type="spellEnd"/>
       <w:r>
         <w:rPr>
           <w:rFonts w:ascii="Arial" w:hAnsi="Arial"/>
@@ -700,23 +672,21 @@
         </w:rPr>
         <w:t xml:space="preserve"> </w:t>
       </w:r>
-      <w:proofErr w:type="spellStart"/>
       <w:r>
         <w:rPr>
           <w:rFonts w:ascii="Arial" w:hAnsi="Arial"/>
           <w:b/>
           <w:lang w:val="pt-PT"/>
         </w:rPr>
-        <w:t>class</w:t>
-      </w:r>
-      <w:proofErr w:type="spellEnd"/>
+        <w:t xml:space="preserve">class </w:t>
+      </w:r>
       <w:r>
         <w:rPr>
           <w:rFonts w:ascii="Arial" w:hAnsi="Arial"/>
           <w:b/>
           <w:lang w:val="pt-PT"/>
         </w:rPr>
-        <w:t xml:space="preserve"> </w:t>
+        <w:t>Nº</w:t>
       </w:r>
       <w:r>
         <w:rPr>
@@ -724,7 +694,173 @@
           <w:b/>
           <w:lang w:val="pt-PT"/>
         </w:rPr>
-        <w:t>Nº</w:t>
+        <w:tab/>
+        <w:t xml:space="preserve"> </w:t>
+      </w:r>
+      <w:r>
+        <w:rPr>
+          <w:rFonts w:ascii="Arial" w:hAnsi="Arial"/>
+          <w:b/>
+          <w:bCs/>
+          <w:sz w:val="22"/>
+          <w:lang w:val="pt-PT"/>
+        </w:rPr>
+        <w:t>P1</w:t>
+      </w:r>
+    </w:p>
+    <w:p>
+      <w:pPr>
+        <w:rPr>
+          <w:rFonts w:ascii="Arial" w:hAnsi="Arial"/>
+          <w:sz w:val="22"/>
+          <w:lang w:val="pt-PT"/>
+        </w:rPr>
+      </w:pPr>
+      <w:r>
+        <w:rPr>
+          <w:rFonts w:ascii="Arial" w:hAnsi="Arial"/>
+          <w:sz w:val="22"/>
+          <w:lang w:val="pt-PT"/>
+        </w:rPr>
+        <w:tab/>
+      </w:r>
+      <w:r>
+        <w:rPr>
+          <w:rFonts w:ascii="Arial" w:hAnsi="Arial"/>
+          <w:sz w:val="22"/>
+          <w:lang w:val="pt-PT"/>
+        </w:rPr>
+        <w:tab/>
+      </w:r>
+      <w:r>
+        <w:rPr>
+          <w:rFonts w:ascii="Arial" w:hAnsi="Arial"/>
+          <w:sz w:val="22"/>
+          <w:lang w:val="pt-PT"/>
+        </w:rPr>
+        <w:tab/>
+      </w:r>
+      <w:r>
+        <w:rPr>
+          <w:rFonts w:ascii="Arial" w:hAnsi="Arial"/>
+          <w:sz w:val="22"/>
+          <w:lang w:val="pt-PT"/>
+        </w:rPr>
+        <w:tab/>
+      </w:r>
+      <w:r>
+        <w:rPr>
+          <w:rFonts w:ascii="Arial" w:hAnsi="Arial"/>
+          <w:sz w:val="22"/>
+          <w:lang w:val="pt-PT"/>
+        </w:rPr>
+        <w:tab/>
+      </w:r>
+      <w:r>
+        <w:rPr>
+          <w:rFonts w:ascii="Arial" w:hAnsi="Arial"/>
+          <w:sz w:val="22"/>
+          <w:lang w:val="pt-PT"/>
+        </w:rPr>
+        <w:tab/>
+      </w:r>
+      <w:r>
+        <w:rPr>
+          <w:rFonts w:ascii="Arial" w:hAnsi="Arial"/>
+          <w:sz w:val="22"/>
+          <w:lang w:val="pt-PT"/>
+        </w:rPr>
+        <w:tab/>
+      </w:r>
+      <w:r>
+        <w:rPr>
+          <w:rFonts w:ascii="Arial" w:hAnsi="Arial"/>
+          <w:sz w:val="22"/>
+          <w:lang w:val="pt-PT"/>
+        </w:rPr>
+        <w:tab/>
+      </w:r>
+      <w:r>
+        <w:rPr>
+          <w:rFonts w:ascii="Arial" w:hAnsi="Arial"/>
+          <w:sz w:val="22"/>
+          <w:lang w:val="pt-PT"/>
+        </w:rPr>
+        <w:tab/>
+      </w:r>
+    </w:p>
+    <w:p>
+      <w:pPr>
+        <w:jc w:val="both"/>
+        <w:rPr>
+          <w:rFonts w:ascii="Arial" w:hAnsi="Arial"/>
+          <w:sz w:val="22"/>
+          <w:lang w:val="pt-PT"/>
+        </w:rPr>
+      </w:pPr>
+      <w:r>
+        <w:rPr>
+          <w:rFonts w:ascii="Arial" w:hAnsi="Arial"/>
+          <w:sz w:val="22"/>
+          <w:lang w:val="pt-PT"/>
+        </w:rPr>
+        <w:t>58592, Vasco Malta</w:t>
+      </w:r>
+      <w:r>
+        <w:rPr>
+          <w:rFonts w:ascii="Arial" w:hAnsi="Arial"/>
+          <w:sz w:val="22"/>
+          <w:lang w:val="pt-PT"/>
+        </w:rPr>
+        <w:tab/>
+      </w:r>
+      <w:r>
+        <w:rPr>
+          <w:rFonts w:ascii="Arial" w:hAnsi="Arial"/>
+          <w:sz w:val="22"/>
+          <w:lang w:val="pt-PT"/>
+        </w:rPr>
+        <w:tab/>
+      </w:r>
+      <w:r>
+        <w:rPr>
+          <w:rFonts w:ascii="Arial" w:hAnsi="Arial"/>
+          <w:sz w:val="22"/>
+          <w:lang w:val="pt-PT"/>
+        </w:rPr>
+        <w:tab/>
+      </w:r>
+      <w:r>
+        <w:rPr>
+          <w:rFonts w:ascii="Arial" w:hAnsi="Arial"/>
+          <w:sz w:val="22"/>
+          <w:lang w:val="pt-PT"/>
+        </w:rPr>
+        <w:tab/>
+      </w:r>
+      <w:r>
+        <w:rPr>
+          <w:rFonts w:ascii="Arial" w:hAnsi="Arial"/>
+          <w:sz w:val="22"/>
+          <w:lang w:val="pt-PT"/>
+        </w:rPr>
+        <w:tab/>
+      </w:r>
+      <w:r>
+        <w:rPr>
+          <w:rFonts w:ascii="Arial" w:hAnsi="Arial"/>
+          <w:sz w:val="22"/>
+          <w:lang w:val="pt-PT"/>
+        </w:rPr>
+        <w:tab/>
+      </w:r>
+      <w:r>
+        <w:rPr>
+          <w:rFonts w:ascii="Arial" w:hAnsi="Arial"/>
+          <w:sz w:val="22"/>
+          <w:lang w:val="pt-PT"/>
+        </w:rPr>
+        <w:tab/>
       </w:r>
       <w:r>
         <w:rPr>
@@ -732,191 +868,7 @@
           <w:b/>
           <w:lang w:val="pt-PT"/>
         </w:rPr>
-        <w:tab/>
-        <w:t xml:space="preserve"> </w:t>
-      </w:r>
-      <w:r>
-        <w:rPr>
-          <w:rFonts w:ascii="Arial" w:hAnsi="Arial"/>
-          <w:b/>
-          <w:bCs/>
-          <w:sz w:val="22"/>
-          <w:lang w:val="pt-PT"/>
-        </w:rPr>
-        <w:t>P1</w:t>
-      </w:r>
-    </w:p>
-    <w:p>
-      <w:pPr>
-        <w:rPr>
-          <w:rFonts w:ascii="Arial" w:hAnsi="Arial"/>
-          <w:sz w:val="22"/>
-          <w:lang w:val="pt-PT"/>
-        </w:rPr>
-      </w:pPr>
-      <w:r>
-        <w:rPr>
-          <w:rFonts w:ascii="Arial" w:hAnsi="Arial"/>
-          <w:sz w:val="22"/>
-          <w:lang w:val="pt-PT"/>
-        </w:rPr>
-        <w:tab/>
-      </w:r>
-      <w:r>
-        <w:rPr>
-          <w:rFonts w:ascii="Arial" w:hAnsi="Arial"/>
-          <w:sz w:val="22"/>
-          <w:lang w:val="pt-PT"/>
-        </w:rPr>
-        <w:tab/>
-      </w:r>
-      <w:r>
-        <w:rPr>
-          <w:rFonts w:ascii="Arial" w:hAnsi="Arial"/>
-          <w:sz w:val="22"/>
-          <w:lang w:val="pt-PT"/>
-        </w:rPr>
-        <w:tab/>
-      </w:r>
-      <w:r>
-        <w:rPr>
-          <w:rFonts w:ascii="Arial" w:hAnsi="Arial"/>
-          <w:sz w:val="22"/>
-          <w:lang w:val="pt-PT"/>
-        </w:rPr>
-        <w:tab/>
-      </w:r>
-      <w:r>
-        <w:rPr>
-          <w:rFonts w:ascii="Arial" w:hAnsi="Arial"/>
-          <w:sz w:val="22"/>
-          <w:lang w:val="pt-PT"/>
-        </w:rPr>
-        <w:tab/>
-      </w:r>
-      <w:r>
-        <w:rPr>
-          <w:rFonts w:ascii="Arial" w:hAnsi="Arial"/>
-          <w:sz w:val="22"/>
-          <w:lang w:val="pt-PT"/>
-        </w:rPr>
-        <w:tab/>
-      </w:r>
-      <w:r>
-        <w:rPr>
-          <w:rFonts w:ascii="Arial" w:hAnsi="Arial"/>
-          <w:sz w:val="22"/>
-          <w:lang w:val="pt-PT"/>
-        </w:rPr>
-        <w:tab/>
-      </w:r>
-      <w:r>
-        <w:rPr>
-          <w:rFonts w:ascii="Arial" w:hAnsi="Arial"/>
-          <w:sz w:val="22"/>
-          <w:lang w:val="pt-PT"/>
-        </w:rPr>
-        <w:tab/>
-      </w:r>
-      <w:r>
-        <w:rPr>
-          <w:rFonts w:ascii="Arial" w:hAnsi="Arial"/>
-          <w:sz w:val="22"/>
-          <w:lang w:val="pt-PT"/>
-        </w:rPr>
-        <w:tab/>
-      </w:r>
-    </w:p>
-    <w:p>
-      <w:pPr>
-        <w:jc w:val="both"/>
-        <w:rPr>
-          <w:rFonts w:ascii="Arial" w:hAnsi="Arial"/>
-          <w:sz w:val="22"/>
-          <w:lang w:val="pt-PT"/>
-        </w:rPr>
-      </w:pPr>
-      <w:r>
-        <w:rPr>
-          <w:rFonts w:ascii="Arial" w:hAnsi="Arial"/>
-          <w:sz w:val="22"/>
-          <w:lang w:val="pt-PT"/>
-        </w:rPr>
-        <w:t>58592, Vasco Malta</w:t>
-      </w:r>
-      <w:r>
-        <w:rPr>
-          <w:rFonts w:ascii="Arial" w:hAnsi="Arial"/>
-          <w:sz w:val="22"/>
-          <w:lang w:val="pt-PT"/>
-        </w:rPr>
-        <w:tab/>
-      </w:r>
-      <w:r>
-        <w:rPr>
-          <w:rFonts w:ascii="Arial" w:hAnsi="Arial"/>
-          <w:sz w:val="22"/>
-          <w:lang w:val="pt-PT"/>
-        </w:rPr>
-        <w:tab/>
-      </w:r>
-      <w:r>
-        <w:rPr>
-          <w:rFonts w:ascii="Arial" w:hAnsi="Arial"/>
-          <w:sz w:val="22"/>
-          <w:lang w:val="pt-PT"/>
-        </w:rPr>
-        <w:tab/>
-      </w:r>
-      <w:r>
-        <w:rPr>
-          <w:rFonts w:ascii="Arial" w:hAnsi="Arial"/>
-          <w:sz w:val="22"/>
-          <w:lang w:val="pt-PT"/>
-        </w:rPr>
-        <w:tab/>
-      </w:r>
-      <w:r>
-        <w:rPr>
-          <w:rFonts w:ascii="Arial" w:hAnsi="Arial"/>
-          <w:sz w:val="22"/>
-          <w:lang w:val="pt-PT"/>
-        </w:rPr>
-        <w:tab/>
-      </w:r>
-      <w:r>
-        <w:rPr>
-          <w:rFonts w:ascii="Arial" w:hAnsi="Arial"/>
-          <w:sz w:val="22"/>
-          <w:lang w:val="pt-PT"/>
-        </w:rPr>
-        <w:tab/>
-      </w:r>
-      <w:r>
-        <w:rPr>
-          <w:rFonts w:ascii="Arial" w:hAnsi="Arial"/>
-          <w:sz w:val="22"/>
-          <w:lang w:val="pt-PT"/>
-        </w:rPr>
-        <w:tab/>
-      </w:r>
-      <w:proofErr w:type="spellStart"/>
-      <w:r>
-        <w:rPr>
-          <w:rFonts w:ascii="Arial" w:hAnsi="Arial"/>
-          <w:b/>
-          <w:lang w:val="pt-PT"/>
-        </w:rPr>
-        <w:t>Group</w:t>
-      </w:r>
-      <w:proofErr w:type="spellEnd"/>
-      <w:r>
-        <w:rPr>
-          <w:rFonts w:ascii="Arial" w:hAnsi="Arial"/>
-          <w:b/>
-          <w:lang w:val="pt-PT"/>
-        </w:rPr>
-        <w:t xml:space="preserve"> Nº </w:t>
+        <w:t xml:space="preserve">Group Nº </w:t>
       </w:r>
       <w:r>
         <w:rPr>
@@ -1878,17 +1830,8 @@
                 <w:rFonts w:ascii="Arial" w:hAnsi="Arial" w:cs="Arial"/>
                 <w:sz w:val="24"/>
               </w:rPr>
-              <w:t xml:space="preserve">Display a </w:t>
-            </w:r>
-            <w:proofErr w:type="gramStart"/>
-            <w:r>
-              <w:rPr>
-                <w:rFonts w:ascii="Arial" w:hAnsi="Arial" w:cs="Arial"/>
-                <w:sz w:val="24"/>
-              </w:rPr>
-              <w:t>loading</w:t>
-            </w:r>
-            <w:proofErr w:type="gramEnd"/>
+              <w:t>Display a loading</w:t>
+            </w:r>
           </w:p>
           <w:p>
             <w:pPr>
@@ -2141,21 +2084,12 @@
               </w:rPr>
               <w:t xml:space="preserve"> </w:t>
             </w:r>
-            <w:proofErr w:type="spellStart"/>
-            <w:r>
-              <w:rPr>
-                <w:rFonts w:ascii="Arial" w:hAnsi="Arial" w:cs="Arial"/>
-                <w:sz w:val="24"/>
-              </w:rPr>
-              <w:t>CartGuru</w:t>
-            </w:r>
-            <w:proofErr w:type="spellEnd"/>
-            <w:r>
-              <w:rPr>
-                <w:rFonts w:ascii="Arial" w:hAnsi="Arial" w:cs="Arial"/>
-                <w:sz w:val="24"/>
-              </w:rPr>
-              <w:t>" text is</w:t>
+            <w:r>
+              <w:rPr>
+                <w:rFonts w:ascii="Arial" w:hAnsi="Arial" w:cs="Arial"/>
+                <w:sz w:val="24"/>
+              </w:rPr>
+              <w:t>CartGuru" text is</w:t>
             </w:r>
             <w:r>
               <w:rPr>
@@ -2897,21 +2831,12 @@
               </w:rPr>
               <w:t xml:space="preserve"> </w:t>
             </w:r>
-            <w:proofErr w:type="spellStart"/>
-            <w:r>
-              <w:rPr>
-                <w:rFonts w:ascii="Arial" w:hAnsi="Arial" w:cs="Arial"/>
-                <w:sz w:val="24"/>
-              </w:rPr>
-              <w:t>organised</w:t>
-            </w:r>
-            <w:proofErr w:type="spellEnd"/>
-            <w:r>
-              <w:rPr>
-                <w:rFonts w:ascii="Arial" w:hAnsi="Arial" w:cs="Arial"/>
-                <w:sz w:val="24"/>
-              </w:rPr>
-              <w:t xml:space="preserve"> appearance.</w:t>
+            <w:r>
+              <w:rPr>
+                <w:rFonts w:ascii="Arial" w:hAnsi="Arial" w:cs="Arial"/>
+                <w:sz w:val="24"/>
+              </w:rPr>
+              <w:t>organised appearance.</w:t>
             </w:r>
           </w:p>
         </w:tc>
@@ -3144,19 +3069,8 @@
                 <w:rFonts w:ascii="Arial" w:hAnsi="Arial" w:cs="Arial"/>
                 <w:sz w:val="24"/>
               </w:rPr>
-              <w:t xml:space="preserve">When adding </w:t>
-            </w:r>
-            <w:proofErr w:type="spellStart"/>
-            <w:proofErr w:type="gramStart"/>
-            <w:r>
-              <w:rPr>
-                <w:rFonts w:ascii="Arial" w:hAnsi="Arial" w:cs="Arial"/>
-                <w:sz w:val="24"/>
-              </w:rPr>
-              <w:t>a</w:t>
-            </w:r>
-            <w:proofErr w:type="spellEnd"/>
-            <w:proofErr w:type="gramEnd"/>
+              <w:t>When adding a</w:t>
+            </w:r>
             <w:r>
               <w:rPr>
                 <w:rFonts w:ascii="Arial" w:hAnsi="Arial" w:cs="Arial"/>
@@ -3929,17 +3843,8 @@
                 <w:rFonts w:ascii="Arial" w:hAnsi="Arial" w:cs="Arial"/>
                 <w:sz w:val="24"/>
               </w:rPr>
-              <w:t xml:space="preserve">“add to list”, </w:t>
-            </w:r>
-            <w:proofErr w:type="gramStart"/>
-            <w:r>
-              <w:rPr>
-                <w:rFonts w:ascii="Arial" w:hAnsi="Arial" w:cs="Arial"/>
-                <w:sz w:val="24"/>
-              </w:rPr>
-              <w:t>add</w:t>
-            </w:r>
-            <w:proofErr w:type="gramEnd"/>
+              <w:t>“add to list”, add</w:t>
+            </w:r>
           </w:p>
           <w:p>
             <w:pPr>
@@ -5551,39 +5456,15 @@
           <w:sz w:val="22"/>
           <w:szCs w:val="22"/>
         </w:rPr>
-        <w:t>solution, we think what they meant by “</w:t>
-      </w:r>
-      <w:r>
-        <w:rPr>
-          <w:rFonts w:ascii="Arial" w:hAnsi="Arial"/>
-          <w:sz w:val="22"/>
-          <w:szCs w:val="22"/>
-        </w:rPr>
-        <w:t>a loading</w:t>
-      </w:r>
-      <w:r>
-        <w:rPr>
-          <w:rFonts w:ascii="Arial" w:hAnsi="Arial"/>
-          <w:sz w:val="22"/>
-          <w:szCs w:val="22"/>
-        </w:rPr>
-        <w:t xml:space="preserve"> </w:t>
-      </w:r>
-      <w:r>
-        <w:rPr>
-          <w:rFonts w:ascii="Arial" w:hAnsi="Arial"/>
-          <w:sz w:val="22"/>
-          <w:szCs w:val="22"/>
-        </w:rPr>
-        <w:t>indicator</w:t>
-      </w:r>
-      <w:r>
-        <w:rPr>
-          <w:rFonts w:ascii="Arial" w:hAnsi="Arial"/>
-          <w:sz w:val="22"/>
-          <w:szCs w:val="22"/>
-        </w:rPr>
-        <w:t>” would be that there is confirmation that the post was correctly submitted, without the need to go to the community tab. That mechanic was already implemented in their version, so, there is no need to implement anything else.</w:t>
+        <w:t xml:space="preserve">solution, </w:t>
+      </w:r>
+      <w:r>
+        <w:rPr>
+          <w:rFonts w:ascii="Arial" w:hAnsi="Arial"/>
+          <w:sz w:val="22"/>
+          <w:szCs w:val="22"/>
+        </w:rPr>
+        <w:t>we also agree but since the application does not contact a server, the load times are almost instantaneous, which is why we don’t have a loading indicator and the feedback messages suffice.</w:t>
       </w:r>
     </w:p>
     <w:p>
@@ -5593,6 +5474,7 @@
           <w:rFonts w:ascii="Arial" w:hAnsi="Arial"/>
           <w:sz w:val="22"/>
           <w:szCs w:val="22"/>
+          <w:u w:val="single"/>
         </w:rPr>
       </w:pPr>
     </w:p>
@@ -5650,23 +5532,7 @@
           <w:rFonts w:ascii="Arial" w:eastAsiaTheme="minorEastAsia" w:hAnsi="Arial" w:cstheme="minorBidi"/>
           <w:lang w:eastAsia="ja-JP"/>
         </w:rPr>
-        <w:t xml:space="preserve">The "Welcome to </w:t>
-      </w:r>
-      <w:proofErr w:type="spellStart"/>
-      <w:r>
-        <w:rPr>
-          <w:rFonts w:ascii="Arial" w:eastAsiaTheme="minorEastAsia" w:hAnsi="Arial" w:cstheme="minorBidi"/>
-          <w:lang w:eastAsia="ja-JP"/>
-        </w:rPr>
-        <w:t>CartGuru</w:t>
-      </w:r>
-      <w:proofErr w:type="spellEnd"/>
-      <w:r>
-        <w:rPr>
-          <w:rFonts w:ascii="Arial" w:eastAsiaTheme="minorEastAsia" w:hAnsi="Arial" w:cstheme="minorBidi"/>
-          <w:lang w:eastAsia="ja-JP"/>
-        </w:rPr>
-        <w:t xml:space="preserve">" text is overlapped, affecting the visual </w:t>
+        <w:t xml:space="preserve">The "Welcome to CartGuru" text is overlapped, affecting the visual </w:t>
       </w:r>
       <w:r>
         <w:rPr>
@@ -6075,15 +5941,7 @@
           <w:sz w:val="22"/>
           <w:szCs w:val="22"/>
         </w:rPr>
-        <w:t xml:space="preserve"> </w:t>
-      </w:r>
-      <w:r>
-        <w:rPr>
-          <w:rFonts w:ascii="Arial" w:hAnsi="Arial"/>
-          <w:sz w:val="22"/>
-          <w:szCs w:val="22"/>
-        </w:rPr>
-        <w:t>We don’t agree that the section is chaotic or that the calendar is overly complex, however we find this section to be somewhat cluttered due to the size of the calendar. The lack of predefined product options is related to problem 6, where we explain more in depth that topic.</w:t>
+        <w:t xml:space="preserve"> We don’t agree that the section is chaotic or that the calendar is overly complex, however we find this section to be somewhat cluttered due to the size of the calendar. The lack of predefined product options is related to problem 6, where we explain more in depth that topic.</w:t>
       </w:r>
     </w:p>
     <w:p>
@@ -6235,15 +6093,7 @@
           <w:rFonts w:ascii="Arial" w:eastAsiaTheme="minorEastAsia" w:hAnsi="Arial" w:cstheme="minorBidi"/>
           <w:lang w:eastAsia="ja-JP"/>
         </w:rPr>
-        <w:t xml:space="preserve">maintains a </w:t>
-      </w:r>
-      <w:r>
-        <w:rPr>
-          <w:rFonts w:ascii="Arial" w:eastAsiaTheme="minorEastAsia" w:hAnsi="Arial" w:cstheme="minorBidi"/>
-          <w:lang w:eastAsia="ja-JP"/>
-        </w:rPr>
-        <w:lastRenderedPageBreak/>
-        <w:t xml:space="preserve">clean </w:t>
+        <w:t xml:space="preserve">maintains a clean </w:t>
       </w:r>
       <w:r>
         <w:rPr>
@@ -6939,16 +6789,8 @@
         <w:rPr>
           <w:rFonts w:ascii="Arial" w:hAnsi="Arial"/>
         </w:rPr>
-        <w:t xml:space="preserve">Bugged “Notify me” on pantry </w:t>
-      </w:r>
-      <w:proofErr w:type="gramStart"/>
-      <w:r>
-        <w:rPr>
-          <w:rFonts w:ascii="Arial" w:hAnsi="Arial"/>
-        </w:rPr>
-        <w:t>edit</w:t>
-      </w:r>
-      <w:proofErr w:type="gramEnd"/>
+        <w:t>Bugged “Notify me” on pantry edit</w:t>
+      </w:r>
       <w:r>
         <w:rPr>
           <w:rFonts w:ascii="Arial" w:hAnsi="Arial"/>
@@ -7443,25 +7285,7 @@
           <w:sz w:val="22"/>
           <w:szCs w:val="22"/>
         </w:rPr>
-        <w:t>We agree with this solution. In fact, initially we had thought of having both the text input and the “+” and “</w:t>
-      </w:r>
-      <w:proofErr w:type="gramStart"/>
-      <w:r>
-        <w:rPr>
-          <w:rFonts w:ascii="Arial" w:hAnsi="Arial"/>
-          <w:sz w:val="22"/>
-          <w:szCs w:val="22"/>
-        </w:rPr>
-        <w:t>-“ buttons</w:t>
-      </w:r>
-      <w:proofErr w:type="gramEnd"/>
-      <w:r>
-        <w:rPr>
-          <w:rFonts w:ascii="Arial" w:hAnsi="Arial"/>
-          <w:sz w:val="22"/>
-          <w:szCs w:val="22"/>
-        </w:rPr>
-        <w:t>, but for simplicity we decided to only keep the text input and the text input offers the possibility of quickly inserting any number, while with only the buttons we would to click many times to insert big numbers. It seems that some users are more likely to prefer having both options so we will sacrifice a bit of simplicity to achieve flexibility in the controls.</w:t>
+        <w:t>We agree with this solution. In fact, initially we had thought of having both the text input and the “+” and “-“ buttons, but for simplicity we decided to only keep the text input and the text input offers the possibility of quickly inserting any number, while with only the buttons we would to click many times to insert big numbers. It seems that some users are more likely to prefer having both options so we will sacrifice a bit of simplicity to achieve flexibility in the controls.</w:t>
       </w:r>
     </w:p>
     <w:p>
@@ -7491,16 +7315,8 @@
         <w:rPr>
           <w:rFonts w:ascii="Arial" w:hAnsi="Arial"/>
         </w:rPr>
-        <w:t xml:space="preserve">Trapped in floating </w:t>
-      </w:r>
-      <w:proofErr w:type="gramStart"/>
-      <w:r>
-        <w:rPr>
-          <w:rFonts w:ascii="Arial" w:hAnsi="Arial"/>
-        </w:rPr>
-        <w:t>dialogue</w:t>
-      </w:r>
-      <w:proofErr w:type="gramEnd"/>
+        <w:t>Trapped in floating dialogue</w:t>
+      </w:r>
     </w:p>
     <w:p>
       <w:pPr>
@@ -8112,7 +7928,6 @@
         </w:rPr>
         <w:t>P</w:t>
       </w:r>
-      <w:proofErr w:type="spellStart"/>
       <w:r>
         <w:rPr>
           <w:rFonts w:ascii="Arial" w:hAnsi="Arial"/>
@@ -8121,7 +7936,6 @@
         </w:rPr>
         <w:t>hoto</w:t>
       </w:r>
-      <w:proofErr w:type="spellEnd"/>
       <w:r>
         <w:rPr>
           <w:rFonts w:ascii="Arial" w:hAnsi="Arial"/>
@@ -8896,7 +8710,14 @@
                 <w:rFonts w:ascii="Arial" w:hAnsi="Arial" w:cs="Arial"/>
                 <w:szCs w:val="21"/>
               </w:rPr>
-              <w:t>Add the missing buttons in the needed places.</w:t>
+              <w:t>Add the missing buttons in the needed places</w:t>
+            </w:r>
+            <w:r>
+              <w:rPr>
+                <w:rFonts w:ascii="Arial" w:hAnsi="Arial" w:cs="Arial"/>
+                <w:szCs w:val="21"/>
+              </w:rPr>
+              <w:t>, in particular the “Item” page and the “Shopping List in Supermarket” page</w:t>
             </w:r>
           </w:p>
         </w:tc>
@@ -8994,15 +8815,7 @@
                                 <w:sz w:val="22"/>
                                 <w:szCs w:val="22"/>
                               </w:rPr>
-                              <w:t xml:space="preserve">roblem </w:t>
-                            </w:r>
-                            <w:r>
-                              <w:rPr>
-                                <w:rFonts w:ascii="Arial" w:hAnsi="Arial" w:cs="Arial"/>
-                                <w:sz w:val="22"/>
-                                <w:szCs w:val="22"/>
-                              </w:rPr>
-                              <w:t>2</w:t>
+                              <w:t>roblem 2</w:t>
                             </w:r>
                           </w:p>
                           <w:p>
@@ -9111,15 +8924,7 @@
                           <w:sz w:val="22"/>
                           <w:szCs w:val="22"/>
                         </w:rPr>
-                        <w:t xml:space="preserve">roblem </w:t>
-                      </w:r>
-                      <w:r>
-                        <w:rPr>
-                          <w:rFonts w:ascii="Arial" w:hAnsi="Arial" w:cs="Arial"/>
-                          <w:sz w:val="22"/>
-                          <w:szCs w:val="22"/>
-                        </w:rPr>
-                        <w:t>2</w:t>
+                        <w:t>roblem 2</w:t>
                       </w:r>
                     </w:p>
                     <w:p>
@@ -9197,14 +9002,7 @@
           <w:rFonts w:ascii="Arial" w:eastAsiaTheme="minorEastAsia" w:hAnsi="Arial" w:cstheme="minorBidi"/>
           <w:lang w:eastAsia="ja-JP"/>
         </w:rPr>
-        <w:t>Photo with solution for problem</w:t>
-      </w:r>
-      <w:r>
-        <w:rPr>
-          <w:rFonts w:ascii="Arial" w:eastAsiaTheme="minorEastAsia" w:hAnsi="Arial" w:cstheme="minorBidi"/>
-          <w:lang w:eastAsia="ja-JP"/>
-        </w:rPr>
-        <w:t xml:space="preserve"> 1</w:t>
+        <w:t>Photo with solution for problem 1</w:t>
       </w:r>
     </w:p>
     <w:p>
@@ -9504,7 +9302,7 @@
           <w:lang w:eastAsia="ja-JP"/>
         </w:rPr>
         <w:drawing>
-          <wp:anchor distT="0" distB="0" distL="114300" distR="114300" simplePos="0" relativeHeight="251666432" behindDoc="1" locked="0" layoutInCell="1" allowOverlap="1" wp14:anchorId="1A5AE18B" wp14:editId="26C303EE">
+          <wp:anchor distT="0" distB="0" distL="114300" distR="114300" simplePos="0" relativeHeight="251666432" behindDoc="1" locked="0" layoutInCell="1" allowOverlap="1" wp14:anchorId="1A5AE18B" wp14:editId="7AE0EB26">
             <wp:simplePos x="0" y="0"/>
             <wp:positionH relativeFrom="column">
               <wp:posOffset>1440180</wp:posOffset>

</xml_diff>